<commit_message>
no pawn rule fixed
</commit_message>
<xml_diff>
--- a/Adaptív Sakk.docx
+++ b/Adaptív Sakk.docx
@@ -629,7 +629,6 @@
       <w:sdtPr>
         <w:rPr>
           <w:rFonts w:eastAsiaTheme="minorHAnsi" w:cstheme="minorBidi"/>
-          <w:b w:val="0"/>
           <w:sz w:val="24"/>
           <w:szCs w:val="22"/>
           <w:lang w:eastAsia="en-US"/>
@@ -642,6 +641,7 @@
       </w:sdtPr>
       <w:sdtEndPr>
         <w:rPr>
+          <w:b w:val="0"/>
           <w:bCs/>
         </w:rPr>
       </w:sdtEndPr>
@@ -649,8 +649,6 @@
         <w:p>
           <w:pPr>
             <w:pStyle w:val="Tartalomjegyzkcmsora"/>
-            <w:spacing w:before="0"/>
-            <w:jc w:val="both"/>
           </w:pPr>
           <w:r>
             <w:t>Tartalom</w:t>
@@ -4420,8 +4418,6 @@
     <w:p>
       <w:pPr>
         <w:pStyle w:val="Cmsor1"/>
-        <w:spacing w:before="0"/>
-        <w:jc w:val="both"/>
       </w:pPr>
       <w:bookmarkStart w:id="0" w:name="_Toc121404600"/>
       <w:r>
@@ -4432,8 +4428,6 @@
     <w:p>
       <w:pPr>
         <w:pStyle w:val="Cmsor2"/>
-        <w:spacing w:before="0"/>
-        <w:jc w:val="both"/>
       </w:pPr>
       <w:bookmarkStart w:id="1" w:name="_Toc121404601"/>
       <w:r>
@@ -4688,8 +4682,6 @@
     <w:p>
       <w:pPr>
         <w:pStyle w:val="Cmsor2"/>
-        <w:spacing w:before="0"/>
-        <w:jc w:val="both"/>
       </w:pPr>
       <w:bookmarkStart w:id="2" w:name="_Toc121404602"/>
       <w:r>
@@ -4704,8 +4696,6 @@
           <w:ilvl w:val="2"/>
           <w:numId w:val="6"/>
         </w:numPr>
-        <w:spacing w:before="0"/>
-        <w:jc w:val="both"/>
       </w:pPr>
       <w:bookmarkStart w:id="3" w:name="_Toc121404603"/>
       <w:r>
@@ -4806,8 +4796,6 @@
           <w:ilvl w:val="2"/>
           <w:numId w:val="6"/>
         </w:numPr>
-        <w:spacing w:before="0"/>
-        <w:jc w:val="both"/>
       </w:pPr>
       <w:bookmarkStart w:id="4" w:name="_Toc121404604"/>
       <w:r>
@@ -4964,7 +4952,7 @@
             <v:path o:extrusionok="f" gradientshapeok="t" o:connecttype="rect"/>
             <o:lock v:ext="edit" aspectratio="t"/>
           </v:shapetype>
-          <v:shape id="_x0000_i1025" type="#_x0000_t75" style="width:450.8pt;height:326.2pt">
+          <v:shape id="_x0000_i3139" type="#_x0000_t75" style="width:450.8pt;height:326.2pt">
             <v:imagedata r:id="rId9" o:title="user_flow"/>
           </v:shape>
         </w:pict>
@@ -5001,8 +4989,6 @@
     <w:p>
       <w:pPr>
         <w:pStyle w:val="Cmsor1"/>
-        <w:spacing w:before="0"/>
-        <w:jc w:val="both"/>
       </w:pPr>
       <w:bookmarkStart w:id="5" w:name="_Toc121404605"/>
       <w:r>
@@ -5014,8 +5000,6 @@
     <w:p>
       <w:pPr>
         <w:pStyle w:val="Cmsor2"/>
-        <w:spacing w:before="0"/>
-        <w:jc w:val="both"/>
       </w:pPr>
       <w:bookmarkStart w:id="6" w:name="_Toc121404606"/>
       <w:r>
@@ -5088,6 +5072,9 @@
       <w:r>
         <w:t>Vivaldi</w:t>
       </w:r>
+      <w:r>
+        <w:t xml:space="preserve"> - 5.6.2867.40</w:t>
+      </w:r>
     </w:p>
     <w:p>
       <w:pPr>
@@ -5106,6 +5093,12 @@
         <w:t>Chrome</w:t>
       </w:r>
       <w:proofErr w:type="spellEnd"/>
+      <w:r>
+        <w:t xml:space="preserve"> - </w:t>
+      </w:r>
+      <w:r>
+        <w:t>108.0.5359.99</w:t>
+      </w:r>
     </w:p>
     <w:p>
       <w:pPr>
@@ -5121,6 +5114,12 @@
         <w:t>Edge</w:t>
       </w:r>
       <w:proofErr w:type="spellEnd"/>
+      <w:r>
+        <w:t xml:space="preserve"> - </w:t>
+      </w:r>
+      <w:r>
+        <w:t>108.0.1462.46</w:t>
+      </w:r>
     </w:p>
     <w:p>
       <w:pPr>
@@ -5136,6 +5135,12 @@
         <w:t>Firefox</w:t>
       </w:r>
       <w:proofErr w:type="spellEnd"/>
+      <w:r>
+        <w:t xml:space="preserve"> - </w:t>
+      </w:r>
+      <w:r>
+        <w:t>107.0.1</w:t>
+      </w:r>
     </w:p>
     <w:p>
       <w:pPr>
@@ -5151,64 +5156,61 @@
     <w:p>
       <w:pPr>
         <w:pStyle w:val="Cmsor2"/>
-        <w:spacing w:before="0"/>
+      </w:pPr>
+      <w:bookmarkStart w:id="7" w:name="_Toc121404607"/>
+      <w:r>
+        <w:t>Fejléc</w:t>
+      </w:r>
+      <w:bookmarkEnd w:id="7"/>
+    </w:p>
+    <w:p>
+      <w:pPr>
+        <w:pStyle w:val="Cmsor3"/>
+      </w:pPr>
+      <w:bookmarkStart w:id="8" w:name="_Toc121404608"/>
+      <w:r>
+        <w:t>L</w:t>
+      </w:r>
+      <w:r>
+        <w:t>eírás</w:t>
+      </w:r>
+      <w:bookmarkEnd w:id="8"/>
+    </w:p>
+    <w:p>
+      <w:pPr>
         <w:jc w:val="both"/>
       </w:pPr>
-      <w:bookmarkStart w:id="7" w:name="_Toc121404607"/>
-      <w:r>
-        <w:t>Fejléc</w:t>
-      </w:r>
-      <w:bookmarkEnd w:id="7"/>
+      <w:r>
+        <w:t xml:space="preserve">A fejlécben megtalálható a témaváltás, nyelvváltás, alkalmazás neve, ranglista menüpont, </w:t>
+      </w:r>
+      <w:proofErr w:type="gramStart"/>
+      <w:r>
+        <w:t>profil</w:t>
+      </w:r>
+      <w:proofErr w:type="gramEnd"/>
+      <w:r>
+        <w:t xml:space="preserve"> menüpont, regisztráció menüpont, bejelentkezés menüpont illetve a kijelentkezés menüpont.</w:t>
+      </w:r>
+    </w:p>
+    <w:p>
+      <w:pPr>
+        <w:jc w:val="both"/>
+      </w:pPr>
+      <w:r>
+        <w:t xml:space="preserve">A fejléc elsődleges szerepe az alkalmazáson belüli </w:t>
+      </w:r>
+      <w:proofErr w:type="gramStart"/>
+      <w:r>
+        <w:t>navigáció</w:t>
+      </w:r>
+      <w:proofErr w:type="gramEnd"/>
+      <w:r>
+        <w:t>, illetve az alkalmazás beállításainak állítása.</w:t>
+      </w:r>
     </w:p>
     <w:p>
       <w:pPr>
         <w:pStyle w:val="Cmsor3"/>
-        <w:spacing w:before="0"/>
-        <w:jc w:val="both"/>
-      </w:pPr>
-      <w:bookmarkStart w:id="8" w:name="_Toc121404608"/>
-      <w:r>
-        <w:t>leírás</w:t>
-      </w:r>
-      <w:bookmarkEnd w:id="8"/>
-    </w:p>
-    <w:p>
-      <w:pPr>
-        <w:jc w:val="both"/>
-      </w:pPr>
-      <w:r>
-        <w:t xml:space="preserve">A fejlécben megtalálható a témaváltás, nyelvváltás, alkalmazás neve, ranglista menüpont, </w:t>
-      </w:r>
-      <w:proofErr w:type="gramStart"/>
-      <w:r>
-        <w:t>profil</w:t>
-      </w:r>
-      <w:proofErr w:type="gramEnd"/>
-      <w:r>
-        <w:t xml:space="preserve"> menüpont, regisztráció menüpont, bejelentkezés menüpont illetve a kijelentkezés menüpont.</w:t>
-      </w:r>
-    </w:p>
-    <w:p>
-      <w:pPr>
-        <w:jc w:val="both"/>
-      </w:pPr>
-      <w:r>
-        <w:t xml:space="preserve">A fejléc elsődleges szerepe az alkalmazáson belüli </w:t>
-      </w:r>
-      <w:proofErr w:type="gramStart"/>
-      <w:r>
-        <w:t>navigáció</w:t>
-      </w:r>
-      <w:proofErr w:type="gramEnd"/>
-      <w:r>
-        <w:t>, illetve az alkalmazás beállításainak állítása.</w:t>
-      </w:r>
-    </w:p>
-    <w:p>
-      <w:pPr>
-        <w:pStyle w:val="Cmsor3"/>
-        <w:spacing w:before="0"/>
-        <w:jc w:val="both"/>
       </w:pPr>
       <w:bookmarkStart w:id="9" w:name="_Toc121404609"/>
       <w:r>
@@ -5287,7 +5289,6 @@
           <w:noProof/>
           <w:lang w:eastAsia="hu-HU"/>
         </w:rPr>
-        <w:lastRenderedPageBreak/>
         <w:drawing>
           <wp:inline distT="0" distB="0" distL="0" distR="0" wp14:anchorId="2C20345B" wp14:editId="6A855E46">
             <wp:extent cx="5760720" cy="201930"/>
@@ -5333,76 +5334,76 @@
     <w:p>
       <w:pPr>
         <w:pStyle w:val="Cmsor2"/>
-        <w:spacing w:before="0"/>
+      </w:pPr>
+      <w:bookmarkStart w:id="10" w:name="_Toc121404610"/>
+      <w:r>
+        <w:t>Főoldal</w:t>
+      </w:r>
+      <w:bookmarkEnd w:id="10"/>
+    </w:p>
+    <w:p>
+      <w:pPr>
+        <w:pStyle w:val="Cmsor3"/>
+      </w:pPr>
+      <w:bookmarkStart w:id="11" w:name="_Toc121404611"/>
+      <w:r>
+        <w:t>L</w:t>
+      </w:r>
+      <w:r>
+        <w:t>eírás</w:t>
+      </w:r>
+      <w:bookmarkEnd w:id="11"/>
+    </w:p>
+    <w:p>
+      <w:pPr>
         <w:jc w:val="both"/>
       </w:pPr>
-      <w:bookmarkStart w:id="10" w:name="_Toc121404610"/>
-      <w:r>
-        <w:t>Főoldal</w:t>
-      </w:r>
-      <w:bookmarkEnd w:id="10"/>
+      <w:r>
+        <w:t xml:space="preserve">A főoldalon megjelennek az </w:t>
+      </w:r>
+      <w:proofErr w:type="gramStart"/>
+      <w:r>
+        <w:t>aktív</w:t>
+      </w:r>
+      <w:proofErr w:type="gramEnd"/>
+      <w:r>
+        <w:t xml:space="preserve"> meccsek, bejelentkezés nélkül csak azok, amik éppen folyamatban vannak és megtekinthetők (publikusak). Bejelentkezés után megjelennek a táblázatban azok a </w:t>
+      </w:r>
+      <w:proofErr w:type="gramStart"/>
+      <w:r>
+        <w:t>meccsek</w:t>
+      </w:r>
+      <w:proofErr w:type="gramEnd"/>
+      <w:r>
+        <w:t xml:space="preserve"> is, amihez lehet csatlakozni második játékosnak, illetve ID beírásával is lehet csatlakozni futó meccshez. A játék gombra kattintva pedig megnyílik a </w:t>
+      </w:r>
+      <w:proofErr w:type="gramStart"/>
+      <w:r>
+        <w:t>játék létrehozás</w:t>
+      </w:r>
+      <w:proofErr w:type="gramEnd"/>
+      <w:r>
+        <w:t xml:space="preserve"> </w:t>
+      </w:r>
+      <w:proofErr w:type="spellStart"/>
+      <w:r>
+        <w:t>popup</w:t>
+      </w:r>
+      <w:proofErr w:type="spellEnd"/>
+      <w:r>
+        <w:t>.</w:t>
+      </w:r>
     </w:p>
     <w:p>
       <w:pPr>
         <w:pStyle w:val="Cmsor3"/>
-        <w:spacing w:before="0"/>
-        <w:jc w:val="both"/>
-      </w:pPr>
-      <w:bookmarkStart w:id="11" w:name="_Toc121404611"/>
-      <w:r>
-        <w:t>leírás</w:t>
-      </w:r>
-      <w:bookmarkEnd w:id="11"/>
-    </w:p>
-    <w:p>
-      <w:pPr>
-        <w:jc w:val="both"/>
-      </w:pPr>
-      <w:r>
-        <w:t xml:space="preserve">A főoldalon megjelennek az </w:t>
-      </w:r>
-      <w:proofErr w:type="gramStart"/>
-      <w:r>
-        <w:t>aktív</w:t>
-      </w:r>
-      <w:proofErr w:type="gramEnd"/>
-      <w:r>
-        <w:t xml:space="preserve"> meccsek, bejelentkezés nélkül csak azok, amik éppen folyamatban vannak és megtekinthetők (publikusak). Bejelentkezés után megjelennek a táblázatban azok a </w:t>
-      </w:r>
-      <w:proofErr w:type="gramStart"/>
-      <w:r>
-        <w:t>meccsek</w:t>
-      </w:r>
-      <w:proofErr w:type="gramEnd"/>
-      <w:r>
-        <w:t xml:space="preserve"> is, amihez lehet csatlakozni második játékosnak, illetve ID beírásával is lehet csatlakozni futó meccshez. A játék gombra kattintva pedig megnyílik a </w:t>
-      </w:r>
-      <w:proofErr w:type="gramStart"/>
-      <w:r>
-        <w:t>játék létrehozás</w:t>
-      </w:r>
-      <w:proofErr w:type="gramEnd"/>
-      <w:r>
-        <w:t xml:space="preserve"> </w:t>
-      </w:r>
-      <w:proofErr w:type="spellStart"/>
-      <w:r>
-        <w:t>popup</w:t>
-      </w:r>
-      <w:proofErr w:type="spellEnd"/>
-      <w:r>
-        <w:t>.</w:t>
-      </w:r>
-    </w:p>
-    <w:p>
-      <w:pPr>
-        <w:pStyle w:val="Cmsor3"/>
-        <w:spacing w:before="0"/>
-        <w:jc w:val="both"/>
       </w:pPr>
       <w:bookmarkStart w:id="12" w:name="_Toc121404612"/>
       <w:r>
-        <w:t>képernyőterv</w:t>
+        <w:t>K</w:t>
+      </w:r>
+      <w:r>
+        <w:t>épernyőterv</w:t>
       </w:r>
       <w:bookmarkEnd w:id="12"/>
     </w:p>
@@ -5455,72 +5456,69 @@
     <w:p>
       <w:pPr>
         <w:pStyle w:val="Cmsor2"/>
-        <w:spacing w:before="0"/>
+      </w:pPr>
+      <w:bookmarkStart w:id="13" w:name="_Toc121404613"/>
+      <w:r>
+        <w:t>Új játék</w:t>
+      </w:r>
+      <w:bookmarkEnd w:id="13"/>
+    </w:p>
+    <w:p>
+      <w:pPr>
+        <w:pStyle w:val="Cmsor3"/>
+      </w:pPr>
+      <w:bookmarkStart w:id="14" w:name="_Toc121404614"/>
+      <w:r>
+        <w:t>L</w:t>
+      </w:r>
+      <w:r>
+        <w:t>eírás</w:t>
+      </w:r>
+      <w:bookmarkEnd w:id="14"/>
+    </w:p>
+    <w:p>
+      <w:pPr>
         <w:jc w:val="both"/>
       </w:pPr>
-      <w:bookmarkStart w:id="13" w:name="_Toc121404613"/>
-      <w:r>
-        <w:t>Új játék</w:t>
-      </w:r>
-      <w:bookmarkEnd w:id="13"/>
+      <w:r>
+        <w:t xml:space="preserve">Csak bejelentkezve elérhető. A szoba neve kötelező, ha nincs kitöltve, akkor hibaüzenet jelenik meg figyelmeztetve, hogy kötelező mező. Ezen a </w:t>
+      </w:r>
+      <w:proofErr w:type="spellStart"/>
+      <w:r>
+        <w:t>popupon</w:t>
+      </w:r>
+      <w:proofErr w:type="spellEnd"/>
+      <w:r>
+        <w:t xml:space="preserve"> tudjuk beállítani, hogy </w:t>
+      </w:r>
+      <w:proofErr w:type="spellStart"/>
+      <w:r>
+        <w:t>nyílvános</w:t>
+      </w:r>
+      <w:proofErr w:type="spellEnd"/>
+      <w:r>
+        <w:t xml:space="preserve"> </w:t>
+      </w:r>
+      <w:proofErr w:type="gramStart"/>
+      <w:r>
+        <w:t>meccs</w:t>
+      </w:r>
+      <w:proofErr w:type="gramEnd"/>
+      <w:r>
+        <w:t xml:space="preserve"> legyen-e (megjelenjen-e a főoldalon található táblázatban), milyen játék típus legyen (normál, adaptív, egyedi) és hogy milyen időlimit legyen a meccsen játékosonként. A létrehozás gombra nyomva átnavigál az alkalmazás a játékos váró oldalra. </w:t>
+      </w:r>
     </w:p>
     <w:p>
       <w:pPr>
         <w:pStyle w:val="Cmsor3"/>
-        <w:spacing w:before="0"/>
-        <w:jc w:val="both"/>
-      </w:pPr>
-      <w:bookmarkStart w:id="14" w:name="_Toc121404614"/>
-      <w:r>
-        <w:t>leírás</w:t>
-      </w:r>
-      <w:bookmarkEnd w:id="14"/>
-    </w:p>
-    <w:p>
-      <w:pPr>
-        <w:jc w:val="both"/>
-      </w:pPr>
-      <w:r>
-        <w:t xml:space="preserve">Csak bejelentkezve elérhető. A szoba neve kötelező, ha nincs kitöltve, akkor hibaüzenet jelenik meg figyelmeztetve, hogy kötelező mező. Ezen a </w:t>
-      </w:r>
-      <w:proofErr w:type="spellStart"/>
-      <w:r>
-        <w:t>popupon</w:t>
-      </w:r>
-      <w:proofErr w:type="spellEnd"/>
-      <w:r>
-        <w:t xml:space="preserve"> tudjuk beállítani, hogy </w:t>
-      </w:r>
-      <w:proofErr w:type="spellStart"/>
-      <w:r>
-        <w:t>nyílvános</w:t>
-      </w:r>
-      <w:proofErr w:type="spellEnd"/>
-      <w:r>
-        <w:t xml:space="preserve"> </w:t>
-      </w:r>
-      <w:proofErr w:type="gramStart"/>
-      <w:r>
-        <w:t>meccs</w:t>
-      </w:r>
-      <w:proofErr w:type="gramEnd"/>
-      <w:r>
-        <w:t xml:space="preserve"> legyen-e (megjelenjen-e a főoldalon található táblázatban), milyen játék típus legyen </w:t>
-      </w:r>
+      </w:pPr>
+      <w:bookmarkStart w:id="15" w:name="_Toc121404615"/>
       <w:r>
         <w:lastRenderedPageBreak/>
-        <w:t xml:space="preserve">(normál, adaptív, egyedi) és hogy milyen időlimit legyen a meccsen játékosonként. A létrehozás gombra nyomva átnavigál az alkalmazás a játékos váró oldalra. </w:t>
-      </w:r>
-    </w:p>
-    <w:p>
-      <w:pPr>
-        <w:pStyle w:val="Cmsor3"/>
-        <w:spacing w:before="0"/>
-        <w:jc w:val="both"/>
-      </w:pPr>
-      <w:bookmarkStart w:id="15" w:name="_Toc121404615"/>
-      <w:r>
-        <w:t>képernyőterv</w:t>
+        <w:t>K</w:t>
+      </w:r>
+      <w:r>
+        <w:t>épernyőterv</w:t>
       </w:r>
       <w:bookmarkEnd w:id="15"/>
     </w:p>
@@ -5573,61 +5571,61 @@
     <w:p>
       <w:pPr>
         <w:pStyle w:val="Cmsor2"/>
-        <w:spacing w:before="0"/>
+      </w:pPr>
+      <w:bookmarkStart w:id="16" w:name="_Toc121404616"/>
+      <w:r>
+        <w:t>Játékosra várás</w:t>
+      </w:r>
+      <w:bookmarkEnd w:id="16"/>
+    </w:p>
+    <w:p>
+      <w:pPr>
+        <w:pStyle w:val="Cmsor3"/>
+      </w:pPr>
+      <w:bookmarkStart w:id="17" w:name="_Toc121404617"/>
+      <w:r>
+        <w:t>L</w:t>
+      </w:r>
+      <w:r>
+        <w:t>eírás</w:t>
+      </w:r>
+      <w:bookmarkEnd w:id="17"/>
+    </w:p>
+    <w:p>
+      <w:pPr>
         <w:jc w:val="both"/>
       </w:pPr>
-      <w:bookmarkStart w:id="16" w:name="_Toc121404616"/>
-      <w:r>
-        <w:t>Játékosra várás</w:t>
-      </w:r>
-      <w:bookmarkEnd w:id="16"/>
+      <w:r>
+        <w:t xml:space="preserve">Ezen az oldalon jelenik meg a szoba kódja, ami a másolás gombra nyomva </w:t>
+      </w:r>
+      <w:proofErr w:type="spellStart"/>
+      <w:r>
+        <w:t>kimásolódik</w:t>
+      </w:r>
+      <w:proofErr w:type="spellEnd"/>
+      <w:r>
+        <w:t xml:space="preserve"> a </w:t>
+      </w:r>
+      <w:proofErr w:type="spellStart"/>
+      <w:r>
+        <w:t>clipboard-ra</w:t>
+      </w:r>
+      <w:proofErr w:type="spellEnd"/>
+      <w:r>
+        <w:t>. Amíg nem csatlakozik második játékos, addig ez a megjelenés marad, elrejtve a táblát.</w:t>
+      </w:r>
     </w:p>
     <w:p>
       <w:pPr>
         <w:pStyle w:val="Cmsor3"/>
-        <w:spacing w:before="0"/>
-        <w:jc w:val="both"/>
-      </w:pPr>
-      <w:bookmarkStart w:id="17" w:name="_Toc121404617"/>
-      <w:r>
-        <w:t>leírás</w:t>
-      </w:r>
-      <w:bookmarkEnd w:id="17"/>
-    </w:p>
-    <w:p>
-      <w:pPr>
-        <w:jc w:val="both"/>
-      </w:pPr>
-      <w:r>
-        <w:t xml:space="preserve">Ezen az oldalon jelenik meg a szoba kódja, ami a másolás gombra nyomva </w:t>
-      </w:r>
-      <w:proofErr w:type="spellStart"/>
-      <w:r>
-        <w:t>kimásolódik</w:t>
-      </w:r>
-      <w:proofErr w:type="spellEnd"/>
-      <w:r>
-        <w:t xml:space="preserve"> a </w:t>
-      </w:r>
-      <w:proofErr w:type="spellStart"/>
-      <w:r>
-        <w:t>clipboard-ra</w:t>
-      </w:r>
-      <w:proofErr w:type="spellEnd"/>
-      <w:r>
-        <w:t>. Amíg nem csatlakozik második játékos, addig ez a megjelenés marad, elrejtve a táblát.</w:t>
-      </w:r>
-    </w:p>
-    <w:p>
-      <w:pPr>
-        <w:pStyle w:val="Cmsor3"/>
-        <w:spacing w:before="0"/>
-        <w:jc w:val="both"/>
       </w:pPr>
       <w:bookmarkStart w:id="18" w:name="_Toc121404618"/>
       <w:r>
         <w:lastRenderedPageBreak/>
-        <w:t>képernyőterv</w:t>
+        <w:t>K</w:t>
+      </w:r>
+      <w:r>
+        <w:t>épernyőterv</w:t>
       </w:r>
       <w:bookmarkEnd w:id="18"/>
     </w:p>
@@ -5683,8 +5681,6 @@
     <w:p>
       <w:pPr>
         <w:pStyle w:val="Cmsor2"/>
-        <w:spacing w:before="0"/>
-        <w:jc w:val="both"/>
       </w:pPr>
       <w:bookmarkStart w:id="19" w:name="_Toc121404619"/>
       <w:r>
@@ -5695,12 +5691,13 @@
     <w:p>
       <w:pPr>
         <w:pStyle w:val="Cmsor3"/>
-        <w:spacing w:before="0"/>
-        <w:jc w:val="both"/>
       </w:pPr>
       <w:bookmarkStart w:id="20" w:name="_Toc121404620"/>
       <w:r>
-        <w:t>leírás</w:t>
+        <w:t>L</w:t>
+      </w:r>
+      <w:r>
+        <w:t>eírás</w:t>
       </w:r>
       <w:bookmarkEnd w:id="20"/>
     </w:p>
@@ -5793,13 +5790,14 @@
     <w:p>
       <w:pPr>
         <w:pStyle w:val="Cmsor3"/>
-        <w:spacing w:before="0"/>
-        <w:jc w:val="both"/>
       </w:pPr>
       <w:bookmarkStart w:id="21" w:name="_Toc121404621"/>
       <w:r>
         <w:lastRenderedPageBreak/>
-        <w:t>képernyőterv</w:t>
+        <w:t>K</w:t>
+      </w:r>
+      <w:r>
+        <w:t>épernyőterv</w:t>
       </w:r>
       <w:bookmarkEnd w:id="21"/>
     </w:p>
@@ -5861,37 +5859,21 @@
       <w:pPr>
         <w:jc w:val="both"/>
       </w:pPr>
+      <w:r>
+        <w:t>Utolsó lépés kiemelve</w:t>
+      </w:r>
     </w:p>
     <w:p>
       <w:pPr>
         <w:jc w:val="both"/>
       </w:pPr>
-    </w:p>
-    <w:p>
-      <w:pPr>
-        <w:jc w:val="both"/>
-      </w:pPr>
-    </w:p>
-    <w:p>
-      <w:pPr>
-        <w:jc w:val="both"/>
-      </w:pPr>
-    </w:p>
-    <w:p>
-      <w:pPr>
-        <w:jc w:val="both"/>
-      </w:pPr>
-    </w:p>
-    <w:p>
-      <w:pPr>
-        <w:jc w:val="both"/>
-      </w:pPr>
-      <w:r>
-        <w:t>Utolsó lépés kiemelve</w:t>
-      </w:r>
-    </w:p>
-    <w:p>
-      <w:pPr>
+      <w:r>
+        <w:t>(E2-E4)</w:t>
+      </w:r>
+    </w:p>
+    <w:p>
+      <w:pPr>
+        <w:spacing w:after="2160"/>
         <w:jc w:val="both"/>
       </w:pPr>
       <w:r>
@@ -5899,7 +5881,6 @@
           <w:noProof/>
           <w:lang w:eastAsia="hu-HU"/>
         </w:rPr>
-        <w:lastRenderedPageBreak/>
         <w:drawing>
           <wp:inline distT="0" distB="0" distL="0" distR="0" wp14:anchorId="70F98157" wp14:editId="3BDE7174">
             <wp:extent cx="5731510" cy="2755900"/>
@@ -5942,6 +5923,7 @@
         <w:jc w:val="both"/>
       </w:pPr>
       <w:r>
+        <w:lastRenderedPageBreak/>
         <w:t>Fekete játékos D7 gyalogjának lehetséges lépései</w:t>
       </w:r>
     </w:p>
@@ -6062,13 +6044,17 @@
       <w:r>
         <w:t xml:space="preserve"> sakk játékmód esetén 3 körig valamilyen szabálymódosítás lép életbe az alábbiak közül. A szabálymódosított körök között 2 kör szünet van.</w:t>
       </w:r>
-    </w:p>
+      <w:r>
+        <w:br w:type="page"/>
+      </w:r>
+    </w:p>
+    <w:p/>
     <w:p>
       <w:pPr>
         <w:pStyle w:val="Cmsor3"/>
-      </w:pPr>
-      <w:r>
-        <w:lastRenderedPageBreak/>
+        <w:spacing w:before="160"/>
+      </w:pPr>
+      <w:r>
         <w:t>Átrendezés</w:t>
       </w:r>
     </w:p>
@@ -6077,7 +6063,10 @@
         <w:pStyle w:val="Cmsor4"/>
       </w:pPr>
       <w:r>
-        <w:t>leírás</w:t>
+        <w:t>L</w:t>
+      </w:r>
+      <w:r>
+        <w:t>eírás</w:t>
       </w:r>
     </w:p>
     <w:p>
@@ -6098,11 +6087,18 @@
         <w:pStyle w:val="Cmsor4"/>
       </w:pPr>
       <w:r>
-        <w:t>képernyőterv</w:t>
-      </w:r>
-    </w:p>
-    <w:p>
-      <w:r>
+        <w:t>K</w:t>
+      </w:r>
+      <w:r>
+        <w:t>épernyőterv</w:t>
+      </w:r>
+    </w:p>
+    <w:p>
+      <w:r>
+        <w:rPr>
+          <w:noProof/>
+          <w:lang w:eastAsia="hu-HU"/>
+        </w:rPr>
         <w:drawing>
           <wp:inline distT="0" distB="0" distL="0" distR="0" wp14:anchorId="1CEF032C" wp14:editId="630107C6">
             <wp:extent cx="5759450" cy="2777490"/>
@@ -6139,10 +6135,15 @@
           </wp:inline>
         </w:drawing>
       </w:r>
-    </w:p>
+      <w:r>
+        <w:br w:type="page"/>
+      </w:r>
+    </w:p>
+    <w:p/>
     <w:p>
       <w:pPr>
         <w:pStyle w:val="Cmsor3"/>
+        <w:spacing w:before="160"/>
       </w:pPr>
       <w:r>
         <w:t>Háborús köd</w:t>
@@ -6153,7 +6154,10 @@
         <w:pStyle w:val="Cmsor4"/>
       </w:pPr>
       <w:r>
-        <w:t>leírás</w:t>
+        <w:t>L</w:t>
+      </w:r>
+      <w:r>
+        <w:t>eírás</w:t>
       </w:r>
     </w:p>
     <w:p>
@@ -6177,12 +6181,18 @@
         <w:pStyle w:val="Cmsor4"/>
       </w:pPr>
       <w:r>
-        <w:lastRenderedPageBreak/>
-        <w:t>képernyőterv</w:t>
-      </w:r>
-    </w:p>
-    <w:p>
-      <w:r>
+        <w:t>K</w:t>
+      </w:r>
+      <w:r>
+        <w:t>épernyőterv</w:t>
+      </w:r>
+    </w:p>
+    <w:p>
+      <w:r>
+        <w:rPr>
+          <w:noProof/>
+          <w:lang w:eastAsia="hu-HU"/>
+        </w:rPr>
         <w:drawing>
           <wp:inline distT="0" distB="0" distL="0" distR="0" wp14:anchorId="186E68FB" wp14:editId="23EB71F2">
             <wp:extent cx="5759450" cy="2769235"/>
@@ -6219,12 +6229,17 @@
           </wp:inline>
         </w:drawing>
       </w:r>
+      <w:r>
+        <w:br w:type="page"/>
+      </w:r>
     </w:p>
     <w:p>
       <w:pPr>
         <w:pStyle w:val="Cmsor3"/>
-      </w:pPr>
-      <w:r>
+        <w:spacing w:before="4920"/>
+      </w:pPr>
+      <w:r>
+        <w:lastRenderedPageBreak/>
         <w:t>Nincs ütés</w:t>
       </w:r>
     </w:p>
@@ -6233,7 +6248,10 @@
         <w:pStyle w:val="Cmsor4"/>
       </w:pPr>
       <w:r>
-        <w:t>leírás</w:t>
+        <w:t>L</w:t>
+      </w:r>
+      <w:r>
+        <w:t>eírás</w:t>
       </w:r>
     </w:p>
     <w:p>
@@ -6250,7 +6268,10 @@
         </w:rPr>
       </w:pPr>
       <w:r>
-        <w:t>képernyőterv</w:t>
+        <w:t>K</w:t>
+      </w:r>
+      <w:r>
+        <w:t>épernyőterv</w:t>
       </w:r>
     </w:p>
     <w:p>
@@ -6300,10 +6321,17 @@
           </wp:inline>
         </w:drawing>
       </w:r>
+      <w:r>
+        <w:rPr>
+          <w:lang w:eastAsia="hu-HU"/>
+        </w:rPr>
+        <w:br w:type="page"/>
+      </w:r>
     </w:p>
     <w:p>
       <w:pPr>
         <w:pStyle w:val="Cmsor3"/>
+        <w:spacing w:before="160"/>
         <w:rPr>
           <w:lang w:eastAsia="hu-HU"/>
         </w:rPr>
@@ -6327,7 +6355,13 @@
         <w:rPr>
           <w:lang w:eastAsia="hu-HU"/>
         </w:rPr>
-        <w:t>leírás</w:t>
+        <w:t>L</w:t>
+      </w:r>
+      <w:r>
+        <w:rPr>
+          <w:lang w:eastAsia="hu-HU"/>
+        </w:rPr>
+        <w:t>eírás</w:t>
       </w:r>
     </w:p>
     <w:p>
@@ -6354,17 +6388,24 @@
         <w:rPr>
           <w:lang w:eastAsia="hu-HU"/>
         </w:rPr>
-        <w:t>képernyőterv</w:t>
-      </w:r>
-    </w:p>
-    <w:p>
-      <w:pPr>
+        <w:t>K</w:t>
+      </w:r>
+      <w:r>
         <w:rPr>
           <w:lang w:eastAsia="hu-HU"/>
         </w:rPr>
-      </w:pPr>
-      <w:r>
+        <w:t>épernyőterv</w:t>
+      </w:r>
+    </w:p>
+    <w:p>
+      <w:pPr>
         <w:rPr>
+          <w:lang w:eastAsia="hu-HU"/>
+        </w:rPr>
+      </w:pPr>
+      <w:r>
+        <w:rPr>
+          <w:noProof/>
           <w:lang w:eastAsia="hu-HU"/>
         </w:rPr>
         <w:drawing>
@@ -6403,18 +6444,26 @@
           </wp:inline>
         </w:drawing>
       </w:r>
-    </w:p>
-    <w:p>
-      <w:pPr>
-        <w:pStyle w:val="Cmsor3"/>
+      <w:r>
         <w:rPr>
           <w:lang w:eastAsia="hu-HU"/>
         </w:rPr>
-      </w:pPr>
-      <w:r>
+        <w:br w:type="page"/>
+      </w:r>
+    </w:p>
+    <w:p>
+      <w:pPr>
+        <w:pStyle w:val="Cmsor3"/>
+        <w:spacing w:before="160"/>
         <w:rPr>
           <w:lang w:eastAsia="hu-HU"/>
         </w:rPr>
+      </w:pPr>
+      <w:r>
+        <w:rPr>
+          <w:lang w:eastAsia="hu-HU"/>
+        </w:rPr>
+        <w:lastRenderedPageBreak/>
         <w:t>Nem vonulhat vissza</w:t>
       </w:r>
     </w:p>
@@ -6429,11 +6478,18 @@
         <w:rPr>
           <w:lang w:eastAsia="hu-HU"/>
         </w:rPr>
-        <w:t>leírás</w:t>
-      </w:r>
-    </w:p>
-    <w:p>
-      <w:pPr>
+        <w:t>L</w:t>
+      </w:r>
+      <w:r>
+        <w:rPr>
+          <w:lang w:eastAsia="hu-HU"/>
+        </w:rPr>
+        <w:t>eírás</w:t>
+      </w:r>
+    </w:p>
+    <w:p>
+      <w:pPr>
+        <w:spacing w:after="0"/>
         <w:rPr>
           <w:lang w:eastAsia="hu-HU"/>
         </w:rPr>
@@ -6458,8 +6514,6 @@
         </w:rPr>
         <w:t>.</w:t>
       </w:r>
-      <w:bookmarkStart w:id="22" w:name="_GoBack"/>
-      <w:bookmarkEnd w:id="22"/>
     </w:p>
     <w:p>
       <w:pPr>
@@ -6472,18 +6526,24 @@
         <w:rPr>
           <w:lang w:eastAsia="hu-HU"/>
         </w:rPr>
-        <w:lastRenderedPageBreak/>
-        <w:t>képernyőterv</w:t>
-      </w:r>
-    </w:p>
-    <w:p>
-      <w:pPr>
+        <w:t>K</w:t>
+      </w:r>
+      <w:r>
         <w:rPr>
           <w:lang w:eastAsia="hu-HU"/>
         </w:rPr>
-      </w:pPr>
-      <w:r>
+        <w:t>épernyőterv</w:t>
+      </w:r>
+    </w:p>
+    <w:p>
+      <w:pPr>
         <w:rPr>
+          <w:lang w:eastAsia="hu-HU"/>
+        </w:rPr>
+      </w:pPr>
+      <w:r>
+        <w:rPr>
+          <w:noProof/>
           <w:lang w:eastAsia="hu-HU"/>
         </w:rPr>
         <w:drawing>
@@ -6522,77 +6582,74 @@
           </wp:inline>
         </w:drawing>
       </w:r>
+      <w:r>
+        <w:rPr>
+          <w:lang w:eastAsia="hu-HU"/>
+        </w:rPr>
+        <w:br w:type="page"/>
+      </w:r>
     </w:p>
     <w:p>
       <w:pPr>
         <w:pStyle w:val="Cmsor2"/>
-        <w:spacing w:before="0"/>
+        <w:spacing w:before="120"/>
+      </w:pPr>
+      <w:bookmarkStart w:id="22" w:name="_Toc121404622"/>
+      <w:r>
+        <w:lastRenderedPageBreak/>
+        <w:t>Ranglista</w:t>
+      </w:r>
+      <w:bookmarkEnd w:id="22"/>
+    </w:p>
+    <w:p>
+      <w:pPr>
+        <w:pStyle w:val="Cmsor3"/>
+      </w:pPr>
+      <w:bookmarkStart w:id="23" w:name="_Toc121404623"/>
+      <w:r>
+        <w:t>L</w:t>
+      </w:r>
+      <w:r>
+        <w:t>eírás</w:t>
+      </w:r>
+      <w:bookmarkEnd w:id="23"/>
+    </w:p>
+    <w:p>
+      <w:pPr>
         <w:jc w:val="both"/>
       </w:pPr>
-      <w:bookmarkStart w:id="23" w:name="_Toc121404622"/>
-      <w:r>
-        <w:t>Ranglista</w:t>
-      </w:r>
-      <w:bookmarkEnd w:id="23"/>
+      <w:r>
+        <w:t xml:space="preserve">Ezen az oldalon jelenik meg az összes játékos statisztikája, játék típusonként bontva. Megjelenik a játékos neve, </w:t>
+      </w:r>
+      <w:proofErr w:type="spellStart"/>
+      <w:r>
+        <w:t>elo</w:t>
+      </w:r>
+      <w:proofErr w:type="spellEnd"/>
+      <w:r>
+        <w:t xml:space="preserve">-ja, győzelmeinek száma, elvesztett </w:t>
+      </w:r>
+      <w:proofErr w:type="gramStart"/>
+      <w:r>
+        <w:t>meccseinek</w:t>
+      </w:r>
+      <w:proofErr w:type="gramEnd"/>
+      <w:r>
+        <w:t xml:space="preserve"> a száma, döntetlenek száma és a győzelmi sorozat hossza.</w:t>
+      </w:r>
     </w:p>
     <w:p>
       <w:pPr>
         <w:pStyle w:val="Cmsor3"/>
-        <w:spacing w:before="0"/>
-        <w:jc w:val="both"/>
-      </w:pPr>
-      <w:bookmarkStart w:id="24" w:name="_Toc121404623"/>
-      <w:r>
-        <w:t>leírás</w:t>
+      </w:pPr>
+      <w:bookmarkStart w:id="24" w:name="_Toc121404624"/>
+      <w:r>
+        <w:t>K</w:t>
+      </w:r>
+      <w:r>
+        <w:t>épernyőterv</w:t>
       </w:r>
       <w:bookmarkEnd w:id="24"/>
-    </w:p>
-    <w:p>
-      <w:pPr>
-        <w:jc w:val="both"/>
-      </w:pPr>
-      <w:r>
-        <w:t xml:space="preserve">Ezen az oldalon jelenik meg az összes játékos statisztikája, játék típusonként bontva. Megjelenik a játékos neve, </w:t>
-      </w:r>
-      <w:proofErr w:type="spellStart"/>
-      <w:r>
-        <w:t>elo</w:t>
-      </w:r>
-      <w:proofErr w:type="spellEnd"/>
-      <w:r>
-        <w:t xml:space="preserve">-ja, győzelmeinek száma, elvesztett </w:t>
-      </w:r>
-      <w:proofErr w:type="gramStart"/>
-      <w:r>
-        <w:t>meccseinek</w:t>
-      </w:r>
-      <w:proofErr w:type="gramEnd"/>
-      <w:r>
-        <w:t xml:space="preserve"> a száma, </w:t>
-      </w:r>
-      <w:proofErr w:type="gramStart"/>
-      <w:r>
-        <w:t>döntetlenek</w:t>
-      </w:r>
-      <w:proofErr w:type="gramEnd"/>
-      <w:r>
-        <w:t xml:space="preserve"> száma és a győzelmi sorozat hossza.</w:t>
-      </w:r>
-    </w:p>
-    <w:p>
-      <w:pPr>
-        <w:pStyle w:val="Cmsor3"/>
-        <w:spacing w:before="0"/>
-        <w:jc w:val="both"/>
-      </w:pPr>
-      <w:bookmarkStart w:id="25" w:name="_Toc121404624"/>
-      <w:r>
-        <w:t>k</w:t>
-      </w:r>
-      <w:r>
-        <w:t>épernyőterv</w:t>
-      </w:r>
-      <w:bookmarkEnd w:id="25"/>
     </w:p>
     <w:p>
       <w:pPr>
@@ -6643,65 +6700,65 @@
     <w:p>
       <w:pPr>
         <w:pStyle w:val="Cmsor2"/>
-        <w:spacing w:before="0"/>
+      </w:pPr>
+      <w:bookmarkStart w:id="25" w:name="_Toc121404625"/>
+      <w:proofErr w:type="gramStart"/>
+      <w:r>
+        <w:t>Profil</w:t>
+      </w:r>
+      <w:bookmarkEnd w:id="25"/>
+      <w:proofErr w:type="gramEnd"/>
+    </w:p>
+    <w:p>
+      <w:pPr>
+        <w:pStyle w:val="Cmsor3"/>
+      </w:pPr>
+      <w:bookmarkStart w:id="26" w:name="_Toc121404626"/>
+      <w:r>
+        <w:t>L</w:t>
+      </w:r>
+      <w:r>
+        <w:t>eírás</w:t>
+      </w:r>
+      <w:bookmarkEnd w:id="26"/>
+    </w:p>
+    <w:p>
+      <w:pPr>
         <w:jc w:val="both"/>
       </w:pPr>
-      <w:bookmarkStart w:id="26" w:name="_Toc121404625"/>
+      <w:r>
+        <w:t xml:space="preserve">Ezen az oldalon jelennek meg a bejelentkezett felhasználóhoz tartozó adatok, mint például a felhasználónév, email cím, játék típusonként: lejátszott </w:t>
+      </w:r>
       <w:proofErr w:type="gramStart"/>
       <w:r>
+        <w:t>meccsek</w:t>
+      </w:r>
+      <w:proofErr w:type="gramEnd"/>
+      <w:r>
+        <w:t xml:space="preserve"> száma, győzelmek száma, döntetlenek száma, veszteségek száma, győzelmi sorozat illetve </w:t>
+      </w:r>
+      <w:proofErr w:type="spellStart"/>
+      <w:r>
+        <w:t>elo</w:t>
+      </w:r>
+      <w:proofErr w:type="spellEnd"/>
+      <w:r>
+        <w:t>.</w:t>
+      </w:r>
+    </w:p>
+    <w:p>
+      <w:pPr>
+        <w:pStyle w:val="Cmsor3"/>
+      </w:pPr>
+      <w:bookmarkStart w:id="27" w:name="_Toc121404627"/>
+      <w:r>
         <w:lastRenderedPageBreak/>
-        <w:t>Profil</w:t>
-      </w:r>
-      <w:bookmarkEnd w:id="26"/>
-      <w:proofErr w:type="gramEnd"/>
-    </w:p>
-    <w:p>
-      <w:pPr>
-        <w:pStyle w:val="Cmsor3"/>
-        <w:spacing w:before="0"/>
-        <w:jc w:val="both"/>
-      </w:pPr>
-      <w:bookmarkStart w:id="27" w:name="_Toc121404626"/>
-      <w:r>
-        <w:t>leírás</w:t>
+        <w:t>K</w:t>
+      </w:r>
+      <w:r>
+        <w:t>épernyőterv</w:t>
       </w:r>
       <w:bookmarkEnd w:id="27"/>
-    </w:p>
-    <w:p>
-      <w:pPr>
-        <w:jc w:val="both"/>
-      </w:pPr>
-      <w:r>
-        <w:t xml:space="preserve">Ezen az oldalon jelennek meg a bejelentkezett felhasználóhoz tartozó adatok, mint például a felhasználónév, email cím, játék típusonként: lejátszott </w:t>
-      </w:r>
-      <w:proofErr w:type="gramStart"/>
-      <w:r>
-        <w:t>meccsek</w:t>
-      </w:r>
-      <w:proofErr w:type="gramEnd"/>
-      <w:r>
-        <w:t xml:space="preserve"> száma, győzelmek száma, döntetlenek száma, veszteségek száma, győzelmi sorozat illetve </w:t>
-      </w:r>
-      <w:proofErr w:type="spellStart"/>
-      <w:r>
-        <w:t>elo</w:t>
-      </w:r>
-      <w:proofErr w:type="spellEnd"/>
-      <w:r>
-        <w:t>.</w:t>
-      </w:r>
-    </w:p>
-    <w:p>
-      <w:pPr>
-        <w:pStyle w:val="Cmsor3"/>
-        <w:spacing w:before="0"/>
-        <w:jc w:val="both"/>
-      </w:pPr>
-      <w:bookmarkStart w:id="28" w:name="_Toc121404627"/>
-      <w:r>
-        <w:t>képernyőterv</w:t>
-      </w:r>
-      <w:bookmarkEnd w:id="28"/>
     </w:p>
     <w:p>
       <w:pPr>
@@ -6752,71 +6809,71 @@
     <w:p>
       <w:pPr>
         <w:pStyle w:val="Cmsor2"/>
-        <w:spacing w:before="0"/>
+      </w:pPr>
+      <w:bookmarkStart w:id="28" w:name="_Toc121404628"/>
+      <w:r>
+        <w:t>Regisztráció</w:t>
+      </w:r>
+      <w:bookmarkEnd w:id="28"/>
+    </w:p>
+    <w:p>
+      <w:pPr>
+        <w:pStyle w:val="Cmsor3"/>
+      </w:pPr>
+      <w:bookmarkStart w:id="29" w:name="_Toc121404629"/>
+      <w:r>
+        <w:t>L</w:t>
+      </w:r>
+      <w:r>
+        <w:t>eírás</w:t>
+      </w:r>
+      <w:bookmarkEnd w:id="29"/>
+    </w:p>
+    <w:p>
+      <w:pPr>
         <w:jc w:val="both"/>
       </w:pPr>
-      <w:bookmarkStart w:id="29" w:name="_Toc121404628"/>
-      <w:r>
-        <w:t>Regisztráció</w:t>
-      </w:r>
-      <w:bookmarkEnd w:id="29"/>
+      <w:r>
+        <w:t xml:space="preserve">Ezen az oldalon lehet regisztrálni, mindegyik adat megadása kötelező. A felhasználónévnek egyedinek kell lennie, amiről egy </w:t>
+      </w:r>
+      <w:proofErr w:type="spellStart"/>
+      <w:r>
+        <w:t>popup</w:t>
+      </w:r>
+      <w:proofErr w:type="spellEnd"/>
+      <w:r>
+        <w:t xml:space="preserve"> értesít. A jelszó mezőnél egy szem ikonú gomb szolgál arra, hogy </w:t>
+      </w:r>
+      <w:proofErr w:type="spellStart"/>
+      <w:r>
+        <w:t>megtekintsük</w:t>
+      </w:r>
+      <w:proofErr w:type="spellEnd"/>
+      <w:r>
+        <w:t xml:space="preserve"> a beírt </w:t>
+      </w:r>
+      <w:proofErr w:type="spellStart"/>
+      <w:r>
+        <w:t>jelszavunkat</w:t>
+      </w:r>
+      <w:proofErr w:type="spellEnd"/>
+      <w:r>
+        <w:t>, ahelyett, hogy 2x kellene beírnunk. Jelenleg nincsen lehetőség elfelejtett jelszó módosítására.</w:t>
+      </w:r>
     </w:p>
     <w:p>
       <w:pPr>
         <w:pStyle w:val="Cmsor3"/>
-        <w:spacing w:before="0"/>
-        <w:jc w:val="both"/>
-      </w:pPr>
-      <w:bookmarkStart w:id="30" w:name="_Toc121404629"/>
-      <w:r>
-        <w:t>leírás</w:t>
+      </w:pPr>
+      <w:bookmarkStart w:id="30" w:name="_Toc121404630"/>
+      <w:r>
+        <w:lastRenderedPageBreak/>
+        <w:t>K</w:t>
+      </w:r>
+      <w:r>
+        <w:t>épernyőterv</w:t>
       </w:r>
       <w:bookmarkEnd w:id="30"/>
-    </w:p>
-    <w:p>
-      <w:pPr>
-        <w:jc w:val="both"/>
-      </w:pPr>
-      <w:r>
-        <w:t xml:space="preserve">Ezen az oldalon lehet regisztrálni, mindegyik adat megadása kötelező. A felhasználónévnek egyedinek kell lennie, amiről egy </w:t>
-      </w:r>
-      <w:proofErr w:type="spellStart"/>
-      <w:r>
-        <w:t>popup</w:t>
-      </w:r>
-      <w:proofErr w:type="spellEnd"/>
-      <w:r>
-        <w:t xml:space="preserve"> értesít. A jelszó mezőnél egy szem ikonú gomb szolgál arra, hogy </w:t>
-      </w:r>
-      <w:proofErr w:type="spellStart"/>
-      <w:r>
-        <w:t>megtekintsük</w:t>
-      </w:r>
-      <w:proofErr w:type="spellEnd"/>
-      <w:r>
-        <w:t xml:space="preserve"> a beírt </w:t>
-      </w:r>
-      <w:proofErr w:type="spellStart"/>
-      <w:r>
-        <w:t>jelszavunkat</w:t>
-      </w:r>
-      <w:proofErr w:type="spellEnd"/>
-      <w:r>
-        <w:t>, ahelyett, hogy 2x kellene beírnunk. Jelenleg nincsen lehetőség elfelejtett jelszó módosítására.</w:t>
-      </w:r>
-    </w:p>
-    <w:p>
-      <w:pPr>
-        <w:pStyle w:val="Cmsor3"/>
-        <w:spacing w:before="0"/>
-        <w:jc w:val="both"/>
-      </w:pPr>
-      <w:bookmarkStart w:id="31" w:name="_Toc121404630"/>
-      <w:r>
-        <w:lastRenderedPageBreak/>
-        <w:t>képernyőterv</w:t>
-      </w:r>
-      <w:bookmarkEnd w:id="31"/>
     </w:p>
     <w:p>
       <w:pPr>
@@ -6867,71 +6924,71 @@
     <w:p>
       <w:pPr>
         <w:pStyle w:val="Cmsor2"/>
-        <w:spacing w:before="0"/>
+      </w:pPr>
+      <w:bookmarkStart w:id="31" w:name="_Toc121404631"/>
+      <w:r>
+        <w:t>Bejelentkezés</w:t>
+      </w:r>
+      <w:bookmarkEnd w:id="31"/>
+    </w:p>
+    <w:p>
+      <w:pPr>
+        <w:pStyle w:val="Cmsor3"/>
+      </w:pPr>
+      <w:bookmarkStart w:id="32" w:name="_Toc121404632"/>
+      <w:r>
+        <w:t>L</w:t>
+      </w:r>
+      <w:r>
+        <w:t>eírás</w:t>
+      </w:r>
+      <w:bookmarkEnd w:id="32"/>
+    </w:p>
+    <w:p>
+      <w:pPr>
         <w:jc w:val="both"/>
       </w:pPr>
-      <w:bookmarkStart w:id="32" w:name="_Toc121404631"/>
-      <w:r>
-        <w:t>Bejelentkezés</w:t>
-      </w:r>
-      <w:bookmarkEnd w:id="32"/>
+      <w:r>
+        <w:t xml:space="preserve">Ezen az oldalon lehet bejelentkezni az alkalmazásba, ha már előtte regisztráltunk. A bejelentkezéshez szükséges a felhasználónevünk és a </w:t>
+      </w:r>
+      <w:proofErr w:type="spellStart"/>
+      <w:r>
+        <w:t>jelszavunk</w:t>
+      </w:r>
+      <w:proofErr w:type="spellEnd"/>
+      <w:r>
+        <w:t xml:space="preserve"> megadása. Ha érvénytelen adatokat adtunk meg, akkor egy </w:t>
+      </w:r>
+      <w:proofErr w:type="spellStart"/>
+      <w:r>
+        <w:t>popup</w:t>
+      </w:r>
+      <w:proofErr w:type="spellEnd"/>
+      <w:r>
+        <w:t xml:space="preserve"> értesít róla, hogy nem létezik ilyen felhasználónév-jelszó </w:t>
+      </w:r>
+      <w:proofErr w:type="gramStart"/>
+      <w:r>
+        <w:t>variáció</w:t>
+      </w:r>
+      <w:proofErr w:type="gramEnd"/>
+      <w:r>
+        <w:t xml:space="preserve"> a DB-ben.</w:t>
+      </w:r>
     </w:p>
     <w:p>
       <w:pPr>
         <w:pStyle w:val="Cmsor3"/>
-        <w:spacing w:before="0"/>
-        <w:jc w:val="both"/>
-      </w:pPr>
-      <w:bookmarkStart w:id="33" w:name="_Toc121404632"/>
-      <w:r>
-        <w:t>leírás</w:t>
+      </w:pPr>
+      <w:bookmarkStart w:id="33" w:name="_Toc121404633"/>
+      <w:r>
+        <w:lastRenderedPageBreak/>
+        <w:t>K</w:t>
+      </w:r>
+      <w:r>
+        <w:t>épernyőterv</w:t>
       </w:r>
       <w:bookmarkEnd w:id="33"/>
-    </w:p>
-    <w:p>
-      <w:pPr>
-        <w:jc w:val="both"/>
-      </w:pPr>
-      <w:r>
-        <w:t xml:space="preserve">Ezen az oldalon lehet bejelentkezni az alkalmazásba, ha már előtte regisztráltunk. A bejelentkezéshez szükséges a felhasználónevünk és a </w:t>
-      </w:r>
-      <w:proofErr w:type="spellStart"/>
-      <w:r>
-        <w:t>jelszavunk</w:t>
-      </w:r>
-      <w:proofErr w:type="spellEnd"/>
-      <w:r>
-        <w:t xml:space="preserve"> megadása. Ha érvénytelen adatokat adtunk meg, akkor egy </w:t>
-      </w:r>
-      <w:proofErr w:type="spellStart"/>
-      <w:r>
-        <w:t>popup</w:t>
-      </w:r>
-      <w:proofErr w:type="spellEnd"/>
-      <w:r>
-        <w:t xml:space="preserve"> értesít róla, hogy nem létezik ilyen felhasználónév-jelszó </w:t>
-      </w:r>
-      <w:proofErr w:type="gramStart"/>
-      <w:r>
-        <w:t>variáció</w:t>
-      </w:r>
-      <w:proofErr w:type="gramEnd"/>
-      <w:r>
-        <w:t xml:space="preserve"> a DB-ben.</w:t>
-      </w:r>
-    </w:p>
-    <w:p>
-      <w:pPr>
-        <w:pStyle w:val="Cmsor3"/>
-        <w:spacing w:before="0"/>
-        <w:jc w:val="both"/>
-      </w:pPr>
-      <w:bookmarkStart w:id="34" w:name="_Toc121404633"/>
-      <w:r>
-        <w:lastRenderedPageBreak/>
-        <w:t>képernyőterv</w:t>
-      </w:r>
-      <w:bookmarkEnd w:id="34"/>
     </w:p>
     <w:p>
       <w:pPr>
@@ -6978,42 +7035,40 @@
           </wp:inline>
         </w:drawing>
       </w:r>
+      <w:r>
+        <w:br w:type="page"/>
+      </w:r>
     </w:p>
     <w:p>
       <w:pPr>
         <w:pStyle w:val="Cmsor1"/>
-        <w:spacing w:before="0"/>
-        <w:jc w:val="both"/>
-      </w:pPr>
-      <w:bookmarkStart w:id="35" w:name="_Toc121404634"/>
-      <w:r>
+      </w:pPr>
+      <w:bookmarkStart w:id="34" w:name="_Toc121404634"/>
+      <w:r>
+        <w:lastRenderedPageBreak/>
         <w:t>Fejlesztői dokumentáció</w:t>
       </w:r>
+      <w:bookmarkEnd w:id="34"/>
+    </w:p>
+    <w:p>
+      <w:pPr>
+        <w:pStyle w:val="Cmsor2"/>
+      </w:pPr>
+      <w:bookmarkStart w:id="35" w:name="_Toc121404635"/>
+      <w:r>
+        <w:t>Telepítési útmutató</w:t>
+      </w:r>
       <w:bookmarkEnd w:id="35"/>
     </w:p>
     <w:p>
       <w:pPr>
-        <w:pStyle w:val="Cmsor2"/>
-        <w:spacing w:before="0"/>
-        <w:jc w:val="both"/>
-      </w:pPr>
-      <w:bookmarkStart w:id="36" w:name="_Toc121404635"/>
-      <w:r>
-        <w:t>Telepítési útmutató</w:t>
+        <w:pStyle w:val="Cmsor3"/>
+      </w:pPr>
+      <w:bookmarkStart w:id="36" w:name="_Toc121404636"/>
+      <w:r>
+        <w:t>Szoftveres előkövetelmények:</w:t>
       </w:r>
       <w:bookmarkEnd w:id="36"/>
-    </w:p>
-    <w:p>
-      <w:pPr>
-        <w:pStyle w:val="Cmsor3"/>
-        <w:spacing w:before="0"/>
-        <w:jc w:val="both"/>
-      </w:pPr>
-      <w:bookmarkStart w:id="37" w:name="_Toc121404636"/>
-      <w:r>
-        <w:t>Szoftveres előkövetelmények:</w:t>
-      </w:r>
-      <w:bookmarkEnd w:id="37"/>
     </w:p>
     <w:p>
       <w:pPr>
@@ -7074,19 +7129,20 @@
     <w:p>
       <w:pPr>
         <w:pStyle w:val="Cmsor3"/>
-        <w:spacing w:before="0"/>
-        <w:jc w:val="both"/>
         <w:rPr>
           <w:rFonts w:eastAsiaTheme="minorHAnsi"/>
         </w:rPr>
       </w:pPr>
-      <w:bookmarkStart w:id="38" w:name="_Toc121404637"/>
-      <w:bookmarkEnd w:id="38"/>
-    </w:p>
-    <w:p>
-      <w:pPr>
-        <w:jc w:val="both"/>
-      </w:pPr>
+      <w:bookmarkStart w:id="37" w:name="_Toc121404637"/>
+      <w:bookmarkEnd w:id="37"/>
+      <w:r>
+        <w:rPr>
+          <w:rFonts w:eastAsiaTheme="minorHAnsi"/>
+        </w:rPr>
+        <w:t>Telepítési lépések:</w:t>
+      </w:r>
+    </w:p>
+    <w:p>
       <w:proofErr w:type="spellStart"/>
       <w:r>
         <w:t>MongoDB</w:t>
@@ -7141,9 +7197,6 @@
       </w:r>
     </w:p>
     <w:p>
-      <w:pPr>
-        <w:jc w:val="both"/>
-      </w:pPr>
       <w:r>
         <w:t xml:space="preserve">Ezután a projekt főkönyvtárából az alábbi paranccsal </w:t>
       </w:r>
@@ -7157,9 +7210,6 @@
       </w:r>
     </w:p>
     <w:p>
-      <w:pPr>
-        <w:jc w:val="both"/>
-      </w:pPr>
       <w:proofErr w:type="spellStart"/>
       <w:r>
         <w:t>npm</w:t>
@@ -7183,9 +7233,6 @@
       <w:proofErr w:type="spellEnd"/>
     </w:p>
     <w:p>
-      <w:pPr>
-        <w:jc w:val="both"/>
-      </w:pPr>
       <w:r>
         <w:t xml:space="preserve">Végsősoron </w:t>
       </w:r>
@@ -7194,9 +7241,6 @@
       </w:r>
     </w:p>
     <w:p>
-      <w:pPr>
-        <w:jc w:val="both"/>
-      </w:pPr>
       <w:proofErr w:type="spellStart"/>
       <w:r>
         <w:t>npm</w:t>
@@ -7209,18 +7253,15 @@
     <w:p>
       <w:pPr>
         <w:pStyle w:val="Cmsor2"/>
-        <w:spacing w:before="0"/>
-        <w:jc w:val="both"/>
-      </w:pPr>
-      <w:r>
-        <w:lastRenderedPageBreak/>
+      </w:pPr>
+      <w:r>
         <w:t xml:space="preserve"> </w:t>
       </w:r>
-      <w:bookmarkStart w:id="39" w:name="_Toc121404638"/>
+      <w:bookmarkStart w:id="38" w:name="_Toc121404638"/>
       <w:r>
         <w:t>Táblaleírások</w:t>
       </w:r>
-      <w:bookmarkEnd w:id="39"/>
+      <w:bookmarkEnd w:id="38"/>
     </w:p>
     <w:p>
       <w:pPr>
@@ -7239,22 +7280,18 @@
     <w:p>
       <w:pPr>
         <w:pStyle w:val="Cmsor3"/>
-        <w:spacing w:before="0"/>
-        <w:jc w:val="both"/>
-      </w:pPr>
-      <w:bookmarkStart w:id="40" w:name="_Toc121404639"/>
+      </w:pPr>
+      <w:bookmarkStart w:id="39" w:name="_Toc121404639"/>
       <w:proofErr w:type="spellStart"/>
       <w:r>
         <w:t>User</w:t>
       </w:r>
-      <w:bookmarkEnd w:id="40"/>
+      <w:bookmarkEnd w:id="39"/>
       <w:proofErr w:type="spellEnd"/>
     </w:p>
     <w:p>
       <w:pPr>
         <w:pStyle w:val="Cmsor4"/>
-        <w:spacing w:before="0"/>
-        <w:jc w:val="both"/>
       </w:pPr>
       <w:r>
         <w:t>Felhasználó tábla</w:t>
@@ -8796,6 +8833,7 @@
                 <w:sz w:val="20"/>
                 <w:szCs w:val="20"/>
               </w:rPr>
+              <w:lastRenderedPageBreak/>
               <w:t>CREATE_DATE</w:t>
             </w:r>
           </w:p>
@@ -9114,8 +9152,6 @@
     <w:p>
       <w:pPr>
         <w:pStyle w:val="Cmsor4"/>
-        <w:spacing w:before="0"/>
-        <w:jc w:val="both"/>
       </w:pPr>
       <w:r>
         <w:t>STATS</w:t>
@@ -9972,8 +10008,6 @@
     <w:p>
       <w:pPr>
         <w:pStyle w:val="Cmsor4"/>
-        <w:spacing w:before="0"/>
-        <w:jc w:val="both"/>
       </w:pPr>
       <w:r>
         <w:t>CHESSSTATS</w:t>
@@ -11145,23 +11179,18 @@
     <w:p>
       <w:pPr>
         <w:pStyle w:val="Cmsor3"/>
-        <w:spacing w:before="0"/>
-        <w:jc w:val="both"/>
-      </w:pPr>
-      <w:bookmarkStart w:id="41" w:name="_Toc121404640"/>
+      </w:pPr>
+      <w:bookmarkStart w:id="40" w:name="_Toc121404640"/>
       <w:proofErr w:type="spellStart"/>
       <w:r>
-        <w:lastRenderedPageBreak/>
         <w:t>Board</w:t>
       </w:r>
-      <w:bookmarkEnd w:id="41"/>
+      <w:bookmarkEnd w:id="40"/>
       <w:proofErr w:type="spellEnd"/>
     </w:p>
     <w:p>
       <w:pPr>
         <w:pStyle w:val="Cmsor4"/>
-        <w:spacing w:before="0"/>
-        <w:jc w:val="both"/>
       </w:pPr>
       <w:r>
         <w:t xml:space="preserve">Tábla </w:t>
@@ -14051,6 +14080,7 @@
                 <w:sz w:val="20"/>
                 <w:szCs w:val="20"/>
               </w:rPr>
+              <w:lastRenderedPageBreak/>
               <w:t>RULES</w:t>
             </w:r>
           </w:p>
@@ -15545,8 +15575,6 @@
     <w:p>
       <w:pPr>
         <w:pStyle w:val="Cmsor4"/>
-        <w:spacing w:before="0"/>
-        <w:jc w:val="both"/>
       </w:pPr>
       <w:r>
         <w:t>MOVE</w:t>
@@ -17104,11 +17132,8 @@
     <w:p>
       <w:pPr>
         <w:pStyle w:val="Cmsor4"/>
-        <w:spacing w:before="0"/>
-        <w:jc w:val="both"/>
-      </w:pPr>
-      <w:r>
-        <w:lastRenderedPageBreak/>
+      </w:pPr>
+      <w:r>
         <w:t>MESSAGE</w:t>
       </w:r>
     </w:p>
@@ -18300,8 +18325,6 @@
     <w:p>
       <w:pPr>
         <w:pStyle w:val="Cmsor4"/>
-        <w:spacing w:before="0"/>
-        <w:jc w:val="both"/>
       </w:pPr>
       <w:r>
         <w:t>PIECE</w:t>
@@ -20408,6 +20431,7 @@
                 <w:szCs w:val="20"/>
                 <w:lang w:eastAsia="hu-HU"/>
               </w:rPr>
+              <w:lastRenderedPageBreak/>
               <w:t>UNICODE</w:t>
             </w:r>
           </w:p>
@@ -22262,124 +22286,1358 @@
     </w:tbl>
     <w:p>
       <w:pPr>
+        <w:pStyle w:val="Cmsor3"/>
+        <w:spacing w:before="120" w:after="0"/>
+      </w:pPr>
+      <w:r>
+        <w:t>Használt könyvtárak</w:t>
+      </w:r>
+    </w:p>
+    <w:p>
+      <w:pPr>
+        <w:pStyle w:val="Cmsor4"/>
+      </w:pPr>
+      <w:proofErr w:type="gramStart"/>
+      <w:r>
+        <w:t>Kliens</w:t>
+      </w:r>
+      <w:proofErr w:type="gramEnd"/>
+    </w:p>
+    <w:p>
+      <w:pPr>
+        <w:spacing w:after="0"/>
         <w:jc w:val="both"/>
       </w:pPr>
-    </w:p>
-    <w:p>
-      <w:pPr>
+      <w:r>
+        <w:t>•</w:t>
+      </w:r>
+      <w:r>
+        <w:tab/>
+      </w:r>
+      <w:proofErr w:type="spellStart"/>
+      <w:r>
+        <w:t>Workbox</w:t>
+      </w:r>
+      <w:proofErr w:type="spellEnd"/>
+    </w:p>
+    <w:p>
+      <w:pPr>
+        <w:spacing w:after="0"/>
         <w:jc w:val="both"/>
       </w:pPr>
-    </w:p>
-    <w:p>
-      <w:pPr>
+      <w:r>
+        <w:t>•</w:t>
+      </w:r>
+      <w:r>
+        <w:tab/>
+      </w:r>
+      <w:proofErr w:type="spellStart"/>
+      <w:r>
+        <w:t>Chakra</w:t>
+      </w:r>
+      <w:proofErr w:type="spellEnd"/>
+      <w:r>
+        <w:t>-UI</w:t>
+      </w:r>
+    </w:p>
+    <w:p>
+      <w:pPr>
+        <w:spacing w:after="0"/>
         <w:jc w:val="both"/>
       </w:pPr>
-    </w:p>
-    <w:p>
-      <w:pPr>
+      <w:r>
+        <w:t>•</w:t>
+      </w:r>
+      <w:r>
+        <w:tab/>
+      </w:r>
+      <w:proofErr w:type="spellStart"/>
+      <w:r>
+        <w:t>Redux</w:t>
+      </w:r>
+      <w:proofErr w:type="spellEnd"/>
+      <w:r>
+        <w:t xml:space="preserve"> </w:t>
+      </w:r>
+      <w:proofErr w:type="spellStart"/>
+      <w:r>
+        <w:t>toolkit</w:t>
+      </w:r>
+      <w:proofErr w:type="spellEnd"/>
+    </w:p>
+    <w:p>
+      <w:pPr>
+        <w:spacing w:after="0"/>
         <w:jc w:val="both"/>
       </w:pPr>
-    </w:p>
-    <w:p>
-      <w:pPr>
+      <w:r>
+        <w:t>•</w:t>
+      </w:r>
+      <w:r>
+        <w:tab/>
+      </w:r>
+      <w:proofErr w:type="spellStart"/>
+      <w:r>
+        <w:t>Bootstrap</w:t>
+      </w:r>
+      <w:proofErr w:type="spellEnd"/>
+    </w:p>
+    <w:p>
+      <w:pPr>
+        <w:spacing w:after="0"/>
         <w:jc w:val="both"/>
       </w:pPr>
-    </w:p>
-    <w:p>
-      <w:pPr>
+      <w:r>
+        <w:t>•</w:t>
+      </w:r>
+      <w:r>
+        <w:tab/>
+      </w:r>
+      <w:proofErr w:type="spellStart"/>
+      <w:r>
+        <w:t>Classnames</w:t>
+      </w:r>
+      <w:proofErr w:type="spellEnd"/>
+    </w:p>
+    <w:p>
+      <w:pPr>
+        <w:spacing w:after="0"/>
         <w:jc w:val="both"/>
       </w:pPr>
-    </w:p>
-    <w:p>
-      <w:pPr>
+      <w:r>
+        <w:t>•</w:t>
+      </w:r>
+      <w:r>
+        <w:tab/>
+      </w:r>
+      <w:proofErr w:type="spellStart"/>
+      <w:r>
+        <w:t>Dayjs</w:t>
+      </w:r>
+      <w:proofErr w:type="spellEnd"/>
+    </w:p>
+    <w:p>
+      <w:pPr>
+        <w:spacing w:after="0"/>
         <w:jc w:val="both"/>
       </w:pPr>
-    </w:p>
-    <w:p>
-      <w:pPr>
+      <w:r>
+        <w:t>•</w:t>
+      </w:r>
+      <w:r>
+        <w:tab/>
+      </w:r>
+      <w:proofErr w:type="spellStart"/>
+      <w:r>
+        <w:t>Eslint</w:t>
+      </w:r>
+      <w:proofErr w:type="spellEnd"/>
+    </w:p>
+    <w:p>
+      <w:pPr>
+        <w:spacing w:after="0"/>
         <w:jc w:val="both"/>
       </w:pPr>
-    </w:p>
-    <w:p>
-      <w:pPr>
+      <w:r>
+        <w:t>•</w:t>
+      </w:r>
+      <w:r>
+        <w:tab/>
+      </w:r>
+      <w:proofErr w:type="spellStart"/>
+      <w:r>
+        <w:t>React-dom</w:t>
+      </w:r>
+      <w:proofErr w:type="spellEnd"/>
+    </w:p>
+    <w:p>
+      <w:pPr>
+        <w:spacing w:after="0"/>
         <w:jc w:val="both"/>
       </w:pPr>
-    </w:p>
-    <w:p>
-      <w:pPr>
+      <w:r>
+        <w:t>•</w:t>
+      </w:r>
+      <w:r>
+        <w:tab/>
+      </w:r>
+      <w:proofErr w:type="spellStart"/>
+      <w:r>
+        <w:t>React-rounter</w:t>
+      </w:r>
+      <w:proofErr w:type="spellEnd"/>
+    </w:p>
+    <w:p>
+      <w:pPr>
+        <w:spacing w:after="0"/>
         <w:jc w:val="both"/>
       </w:pPr>
-    </w:p>
-    <w:p>
-      <w:pPr>
+      <w:r>
+        <w:t>•</w:t>
+      </w:r>
+      <w:r>
+        <w:tab/>
+      </w:r>
+      <w:proofErr w:type="spellStart"/>
+      <w:r>
+        <w:t>Typescript</w:t>
+      </w:r>
+      <w:proofErr w:type="spellEnd"/>
+    </w:p>
+    <w:p>
+      <w:pPr>
+        <w:spacing w:after="0"/>
         <w:jc w:val="both"/>
       </w:pPr>
-    </w:p>
-    <w:p>
-      <w:pPr>
+      <w:r>
+        <w:t>•</w:t>
+      </w:r>
+      <w:r>
+        <w:tab/>
+      </w:r>
+      <w:proofErr w:type="spellStart"/>
+      <w:r>
+        <w:t>Uuid</w:t>
+      </w:r>
+      <w:proofErr w:type="spellEnd"/>
+    </w:p>
+    <w:p>
+      <w:pPr>
+        <w:spacing w:after="0"/>
         <w:jc w:val="both"/>
       </w:pPr>
-    </w:p>
-    <w:p>
-      <w:pPr>
+      <w:r>
+        <w:t>•</w:t>
+      </w:r>
+      <w:r>
+        <w:tab/>
+      </w:r>
+      <w:proofErr w:type="spellStart"/>
+      <w:r>
+        <w:t>Throttleit</w:t>
+      </w:r>
+      <w:proofErr w:type="spellEnd"/>
+    </w:p>
+    <w:p>
+      <w:pPr>
+        <w:spacing w:after="0"/>
         <w:jc w:val="both"/>
       </w:pPr>
-    </w:p>
-    <w:p>
-      <w:pPr>
+      <w:r>
+        <w:t>•</w:t>
+      </w:r>
+      <w:r>
+        <w:tab/>
+      </w:r>
+      <w:proofErr w:type="spellStart"/>
+      <w:r>
+        <w:t>Prettier</w:t>
+      </w:r>
+      <w:proofErr w:type="spellEnd"/>
+    </w:p>
+    <w:p>
+      <w:pPr>
+        <w:pStyle w:val="Cmsor4"/>
+      </w:pPr>
+      <w:r>
+        <w:t>Szerver</w:t>
+      </w:r>
+    </w:p>
+    <w:p>
+      <w:pPr>
+        <w:spacing w:after="0"/>
         <w:jc w:val="both"/>
       </w:pPr>
-    </w:p>
-    <w:p>
-      <w:pPr>
+      <w:r>
+        <w:t>•</w:t>
+      </w:r>
+      <w:r>
+        <w:tab/>
+      </w:r>
+      <w:proofErr w:type="spellStart"/>
+      <w:r>
+        <w:t>Typescript</w:t>
+      </w:r>
+      <w:proofErr w:type="spellEnd"/>
+    </w:p>
+    <w:p>
+      <w:pPr>
+        <w:spacing w:after="0"/>
         <w:jc w:val="both"/>
       </w:pPr>
-    </w:p>
-    <w:p>
-      <w:pPr>
+      <w:r>
+        <w:t>•</w:t>
+      </w:r>
+      <w:r>
+        <w:tab/>
+      </w:r>
+      <w:proofErr w:type="spellStart"/>
+      <w:r>
+        <w:t>Bcrypt</w:t>
+      </w:r>
+      <w:proofErr w:type="spellEnd"/>
+    </w:p>
+    <w:p>
+      <w:pPr>
+        <w:spacing w:after="0"/>
         <w:jc w:val="both"/>
       </w:pPr>
-    </w:p>
-    <w:p>
-      <w:pPr>
+      <w:r>
+        <w:t>•</w:t>
+      </w:r>
+      <w:r>
+        <w:tab/>
+      </w:r>
+      <w:proofErr w:type="spellStart"/>
+      <w:r>
+        <w:t>Uuid</w:t>
+      </w:r>
+      <w:proofErr w:type="spellEnd"/>
+    </w:p>
+    <w:p>
+      <w:pPr>
+        <w:spacing w:after="0"/>
         <w:jc w:val="both"/>
       </w:pPr>
-    </w:p>
-    <w:p>
-      <w:pPr>
+      <w:r>
+        <w:t>•</w:t>
+      </w:r>
+      <w:r>
+        <w:tab/>
+      </w:r>
+      <w:proofErr w:type="spellStart"/>
+      <w:r>
+        <w:t>Mongoose</w:t>
+      </w:r>
+      <w:proofErr w:type="spellEnd"/>
+    </w:p>
+    <w:p>
+      <w:pPr>
+        <w:spacing w:after="0"/>
         <w:jc w:val="both"/>
       </w:pPr>
-    </w:p>
-    <w:p>
-      <w:pPr>
+      <w:r>
+        <w:t>•</w:t>
+      </w:r>
+      <w:r>
+        <w:tab/>
+      </w:r>
+      <w:proofErr w:type="spellStart"/>
+      <w:r>
+        <w:t>Pkg</w:t>
+      </w:r>
+      <w:proofErr w:type="spellEnd"/>
+    </w:p>
+    <w:p>
+      <w:pPr>
+        <w:spacing w:after="0"/>
         <w:jc w:val="both"/>
       </w:pPr>
-    </w:p>
-    <w:p>
-      <w:pPr>
+      <w:r>
+        <w:t>•</w:t>
+      </w:r>
+      <w:r>
+        <w:tab/>
+      </w:r>
+      <w:proofErr w:type="spellStart"/>
+      <w:r>
+        <w:t>Swagger</w:t>
+      </w:r>
+      <w:proofErr w:type="spellEnd"/>
+    </w:p>
+    <w:p>
+      <w:pPr>
+        <w:spacing w:after="0"/>
         <w:jc w:val="both"/>
       </w:pPr>
-    </w:p>
-    <w:p>
-      <w:pPr>
+      <w:r>
+        <w:lastRenderedPageBreak/>
+        <w:t>•</w:t>
+      </w:r>
+      <w:r>
+        <w:tab/>
+        <w:t>Express</w:t>
+      </w:r>
+    </w:p>
+    <w:p>
+      <w:pPr>
+        <w:spacing w:after="0"/>
         <w:jc w:val="both"/>
       </w:pPr>
-    </w:p>
-    <w:p>
-      <w:pPr>
+      <w:r>
+        <w:t>•</w:t>
+      </w:r>
+      <w:r>
+        <w:tab/>
+      </w:r>
+      <w:proofErr w:type="spellStart"/>
+      <w:r>
+        <w:t>Dotenv</w:t>
+      </w:r>
+      <w:proofErr w:type="spellEnd"/>
+    </w:p>
+    <w:p>
+      <w:pPr>
+        <w:spacing w:after="0"/>
         <w:jc w:val="both"/>
       </w:pPr>
-    </w:p>
-    <w:p>
-      <w:pPr>
+      <w:r>
+        <w:t>•</w:t>
+      </w:r>
+      <w:r>
+        <w:tab/>
+      </w:r>
+      <w:proofErr w:type="spellStart"/>
+      <w:r>
+        <w:t>Cors</w:t>
+      </w:r>
+      <w:proofErr w:type="spellEnd"/>
+    </w:p>
+    <w:p>
+      <w:pPr>
+        <w:spacing w:after="0"/>
         <w:jc w:val="both"/>
       </w:pPr>
+      <w:r>
+        <w:t>•</w:t>
+      </w:r>
+      <w:r>
+        <w:tab/>
+        <w:t>Socket.io</w:t>
+      </w:r>
+    </w:p>
+    <w:p>
+      <w:pPr>
+        <w:pStyle w:val="Cmsor4"/>
+      </w:pPr>
+      <w:r>
+        <w:t>Közös</w:t>
+      </w:r>
+    </w:p>
+    <w:p>
+      <w:pPr>
+        <w:spacing w:after="0"/>
+        <w:jc w:val="both"/>
+      </w:pPr>
+      <w:r>
+        <w:t>•</w:t>
+      </w:r>
+      <w:r>
+        <w:tab/>
+      </w:r>
+      <w:proofErr w:type="spellStart"/>
+      <w:r>
+        <w:t>Jest</w:t>
+      </w:r>
+      <w:proofErr w:type="spellEnd"/>
+    </w:p>
+    <w:p>
+      <w:pPr>
+        <w:spacing w:after="0"/>
+        <w:jc w:val="both"/>
+      </w:pPr>
+      <w:r>
+        <w:t>•</w:t>
+      </w:r>
+      <w:r>
+        <w:tab/>
+      </w:r>
+      <w:proofErr w:type="spellStart"/>
+      <w:r>
+        <w:t>Dayjs</w:t>
+      </w:r>
+      <w:proofErr w:type="spellEnd"/>
+    </w:p>
+    <w:p>
+      <w:pPr>
+        <w:spacing w:after="0"/>
+        <w:jc w:val="both"/>
+      </w:pPr>
+      <w:r>
+        <w:t>•</w:t>
+      </w:r>
+      <w:r>
+        <w:tab/>
+      </w:r>
+      <w:proofErr w:type="spellStart"/>
+      <w:r>
+        <w:t>Mongoose</w:t>
+      </w:r>
+      <w:proofErr w:type="spellEnd"/>
+    </w:p>
+    <w:p>
+      <w:pPr>
+        <w:spacing w:after="0"/>
+        <w:jc w:val="both"/>
+      </w:pPr>
+      <w:r>
+        <w:t>•</w:t>
+      </w:r>
+      <w:r>
+        <w:tab/>
+        <w:t>UUID</w:t>
+      </w:r>
+    </w:p>
+    <w:p>
+      <w:pPr>
+        <w:spacing w:after="0"/>
+        <w:jc w:val="both"/>
+      </w:pPr>
+      <w:r>
+        <w:t>•</w:t>
+      </w:r>
+      <w:r>
+        <w:tab/>
+        <w:t>Babel</w:t>
+      </w:r>
+    </w:p>
+    <w:p>
+      <w:pPr>
+        <w:spacing w:after="0"/>
+        <w:jc w:val="both"/>
+      </w:pPr>
+      <w:r>
+        <w:t>•</w:t>
+      </w:r>
+      <w:r>
+        <w:tab/>
+      </w:r>
+      <w:proofErr w:type="spellStart"/>
+      <w:r>
+        <w:t>Typescript</w:t>
+      </w:r>
+      <w:proofErr w:type="spellEnd"/>
+    </w:p>
+    <w:p>
+      <w:pPr>
+        <w:pStyle w:val="Cmsor3"/>
+      </w:pPr>
+      <w:proofErr w:type="gramStart"/>
+      <w:r>
+        <w:t>Metódusok</w:t>
+      </w:r>
+      <w:proofErr w:type="gramEnd"/>
+      <w:r>
+        <w:t xml:space="preserve"> leírása</w:t>
+      </w:r>
+    </w:p>
+    <w:p>
+      <w:pPr>
+        <w:pStyle w:val="Cmsor4"/>
+      </w:pPr>
+      <w:proofErr w:type="spellStart"/>
+      <w:r>
+        <w:t>Board</w:t>
+      </w:r>
+      <w:proofErr w:type="spellEnd"/>
+      <w:r>
+        <w:t xml:space="preserve"> osztály</w:t>
+      </w:r>
+    </w:p>
+    <w:p>
+      <w:pPr>
+        <w:pStyle w:val="Cmsor5"/>
+      </w:pPr>
+      <w:r>
+        <w:t>konstruktor</w:t>
+      </w:r>
+    </w:p>
+    <w:p>
+      <w:r>
+        <w:t>Bemenő paraméterek:</w:t>
+      </w:r>
+    </w:p>
+    <w:tbl>
+      <w:tblPr>
+        <w:tblStyle w:val="Rcsostblzat"/>
+        <w:tblW w:w="0" w:type="auto"/>
+        <w:tblLook w:val="04A0" w:firstRow="1" w:lastRow="0" w:firstColumn="1" w:lastColumn="0" w:noHBand="0" w:noVBand="1"/>
+      </w:tblPr>
+      <w:tblGrid>
+        <w:gridCol w:w="3020"/>
+        <w:gridCol w:w="3020"/>
+        <w:gridCol w:w="3020"/>
+      </w:tblGrid>
+      <w:tr>
+        <w:tc>
+          <w:tcPr>
+            <w:tcW w:w="3020" w:type="dxa"/>
+          </w:tcPr>
+          <w:p>
+            <w:pPr>
+              <w:spacing w:line="240" w:lineRule="auto"/>
+              <w:jc w:val="center"/>
+              <w:rPr>
+                <w:b/>
+              </w:rPr>
+            </w:pPr>
+            <w:r>
+              <w:rPr>
+                <w:b/>
+              </w:rPr>
+              <w:t>NÉV</w:t>
+            </w:r>
+          </w:p>
+        </w:tc>
+        <w:tc>
+          <w:tcPr>
+            <w:tcW w:w="3020" w:type="dxa"/>
+          </w:tcPr>
+          <w:p>
+            <w:pPr>
+              <w:spacing w:line="240" w:lineRule="auto"/>
+              <w:jc w:val="center"/>
+              <w:rPr>
+                <w:b/>
+              </w:rPr>
+            </w:pPr>
+            <w:r>
+              <w:rPr>
+                <w:b/>
+              </w:rPr>
+              <w:t>TÍPUS</w:t>
+            </w:r>
+          </w:p>
+        </w:tc>
+        <w:tc>
+          <w:tcPr>
+            <w:tcW w:w="3020" w:type="dxa"/>
+          </w:tcPr>
+          <w:p>
+            <w:pPr>
+              <w:spacing w:line="240" w:lineRule="auto"/>
+              <w:jc w:val="center"/>
+              <w:rPr>
+                <w:b/>
+              </w:rPr>
+            </w:pPr>
+            <w:r>
+              <w:rPr>
+                <w:b/>
+              </w:rPr>
+              <w:t>LEÍRÁS</w:t>
+            </w:r>
+          </w:p>
+        </w:tc>
+      </w:tr>
+      <w:tr>
+        <w:tc>
+          <w:tcPr>
+            <w:tcW w:w="3020" w:type="dxa"/>
+          </w:tcPr>
+          <w:p>
+            <w:proofErr w:type="spellStart"/>
+            <w:r>
+              <w:t>id</w:t>
+            </w:r>
+            <w:proofErr w:type="spellEnd"/>
+          </w:p>
+        </w:tc>
+        <w:tc>
+          <w:tcPr>
+            <w:tcW w:w="3020" w:type="dxa"/>
+          </w:tcPr>
+          <w:p>
+            <w:proofErr w:type="spellStart"/>
+            <w:r>
+              <w:t>string</w:t>
+            </w:r>
+            <w:proofErr w:type="spellEnd"/>
+          </w:p>
+        </w:tc>
+        <w:tc>
+          <w:tcPr>
+            <w:tcW w:w="3020" w:type="dxa"/>
+          </w:tcPr>
+          <w:p>
+            <w:r>
+              <w:t>A tábla egyedi azonosítója</w:t>
+            </w:r>
+          </w:p>
+        </w:tc>
+      </w:tr>
+      <w:tr>
+        <w:tc>
+          <w:tcPr>
+            <w:tcW w:w="3020" w:type="dxa"/>
+          </w:tcPr>
+          <w:p>
+            <w:proofErr w:type="spellStart"/>
+            <w:r>
+              <w:t>name</w:t>
+            </w:r>
+            <w:proofErr w:type="spellEnd"/>
+          </w:p>
+        </w:tc>
+        <w:tc>
+          <w:tcPr>
+            <w:tcW w:w="3020" w:type="dxa"/>
+          </w:tcPr>
+          <w:p>
+            <w:proofErr w:type="spellStart"/>
+            <w:r>
+              <w:t>string</w:t>
+            </w:r>
+            <w:proofErr w:type="spellEnd"/>
+          </w:p>
+        </w:tc>
+        <w:tc>
+          <w:tcPr>
+            <w:tcW w:w="3020" w:type="dxa"/>
+          </w:tcPr>
+          <w:p>
+            <w:r>
+              <w:t>A tábla neve</w:t>
+            </w:r>
+          </w:p>
+        </w:tc>
+      </w:tr>
+      <w:tr>
+        <w:tc>
+          <w:tcPr>
+            <w:tcW w:w="3020" w:type="dxa"/>
+          </w:tcPr>
+          <w:p>
+            <w:proofErr w:type="spellStart"/>
+            <w:r>
+              <w:t>isPublic</w:t>
+            </w:r>
+            <w:proofErr w:type="spellEnd"/>
+          </w:p>
+        </w:tc>
+        <w:tc>
+          <w:tcPr>
+            <w:tcW w:w="3020" w:type="dxa"/>
+          </w:tcPr>
+          <w:p>
+            <w:proofErr w:type="spellStart"/>
+            <w:r>
+              <w:t>boolean</w:t>
+            </w:r>
+            <w:proofErr w:type="spellEnd"/>
+          </w:p>
+        </w:tc>
+        <w:tc>
+          <w:tcPr>
+            <w:tcW w:w="3020" w:type="dxa"/>
+          </w:tcPr>
+          <w:p>
+            <w:r>
+              <w:t>Publikus tábla-e</w:t>
+            </w:r>
+          </w:p>
+        </w:tc>
+      </w:tr>
+      <w:tr>
+        <w:tc>
+          <w:tcPr>
+            <w:tcW w:w="3020" w:type="dxa"/>
+          </w:tcPr>
+          <w:p>
+            <w:r>
+              <w:t>FEN</w:t>
+            </w:r>
+          </w:p>
+        </w:tc>
+        <w:tc>
+          <w:tcPr>
+            <w:tcW w:w="3020" w:type="dxa"/>
+          </w:tcPr>
+          <w:p>
+            <w:proofErr w:type="spellStart"/>
+            <w:r>
+              <w:t>string</w:t>
+            </w:r>
+            <w:proofErr w:type="spellEnd"/>
+          </w:p>
+        </w:tc>
+        <w:tc>
+          <w:tcPr>
+            <w:tcW w:w="3020" w:type="dxa"/>
+          </w:tcPr>
+          <w:p>
+            <w:proofErr w:type="spellStart"/>
+            <w:proofErr w:type="gramStart"/>
+            <w:r>
+              <w:t>Bábúk</w:t>
+            </w:r>
+            <w:proofErr w:type="spellEnd"/>
+            <w:proofErr w:type="gramEnd"/>
+            <w:r>
+              <w:t xml:space="preserve"> pozíciója FEN leírás alapján</w:t>
+            </w:r>
+          </w:p>
+        </w:tc>
+      </w:tr>
+      <w:tr>
+        <w:tc>
+          <w:tcPr>
+            <w:tcW w:w="3020" w:type="dxa"/>
+          </w:tcPr>
+          <w:p>
+            <w:proofErr w:type="spellStart"/>
+            <w:r>
+              <w:t>type</w:t>
+            </w:r>
+            <w:proofErr w:type="spellEnd"/>
+          </w:p>
+        </w:tc>
+        <w:tc>
+          <w:tcPr>
+            <w:tcW w:w="3020" w:type="dxa"/>
+          </w:tcPr>
+          <w:p>
+            <w:proofErr w:type="spellStart"/>
+            <w:r>
+              <w:t>string</w:t>
+            </w:r>
+            <w:proofErr w:type="spellEnd"/>
+          </w:p>
+        </w:tc>
+        <w:tc>
+          <w:tcPr>
+            <w:tcW w:w="3020" w:type="dxa"/>
+          </w:tcPr>
+          <w:p>
+            <w:r>
+              <w:t>Játék típusa</w:t>
+            </w:r>
+          </w:p>
+        </w:tc>
+      </w:tr>
+      <w:tr>
+        <w:tc>
+          <w:tcPr>
+            <w:tcW w:w="3020" w:type="dxa"/>
+          </w:tcPr>
+          <w:p>
+            <w:proofErr w:type="spellStart"/>
+            <w:r>
+              <w:t>simulated</w:t>
+            </w:r>
+            <w:proofErr w:type="spellEnd"/>
+          </w:p>
+        </w:tc>
+        <w:tc>
+          <w:tcPr>
+            <w:tcW w:w="3020" w:type="dxa"/>
+          </w:tcPr>
+          <w:p>
+            <w:proofErr w:type="spellStart"/>
+            <w:r>
+              <w:t>boolean</w:t>
+            </w:r>
+            <w:proofErr w:type="spellEnd"/>
+          </w:p>
+        </w:tc>
+        <w:tc>
+          <w:tcPr>
+            <w:tcW w:w="3020" w:type="dxa"/>
+          </w:tcPr>
+          <w:p>
+            <w:r>
+              <w:t>Szimulált tábla-e</w:t>
+            </w:r>
+          </w:p>
+        </w:tc>
+      </w:tr>
+      <w:tr>
+        <w:tc>
+          <w:tcPr>
+            <w:tcW w:w="3020" w:type="dxa"/>
+          </w:tcPr>
+          <w:p>
+            <w:r>
+              <w:t>Time</w:t>
+            </w:r>
+          </w:p>
+        </w:tc>
+        <w:tc>
+          <w:tcPr>
+            <w:tcW w:w="3020" w:type="dxa"/>
+          </w:tcPr>
+          <w:p>
+            <w:proofErr w:type="spellStart"/>
+            <w:r>
+              <w:t>number</w:t>
+            </w:r>
+            <w:proofErr w:type="spellEnd"/>
+          </w:p>
+        </w:tc>
+        <w:tc>
+          <w:tcPr>
+            <w:tcW w:w="3020" w:type="dxa"/>
+          </w:tcPr>
+          <w:p>
+            <w:r>
+              <w:t>Idő</w:t>
+            </w:r>
+            <w:proofErr w:type="gramStart"/>
+            <w:r>
+              <w:t>limit</w:t>
+            </w:r>
+            <w:proofErr w:type="gramEnd"/>
+          </w:p>
+        </w:tc>
+      </w:tr>
+      <w:tr>
+        <w:tc>
+          <w:tcPr>
+            <w:tcW w:w="3020" w:type="dxa"/>
+          </w:tcPr>
+          <w:p>
+            <w:proofErr w:type="spellStart"/>
+            <w:r>
+              <w:t>Rules</w:t>
+            </w:r>
+            <w:proofErr w:type="spellEnd"/>
+          </w:p>
+        </w:tc>
+        <w:tc>
+          <w:tcPr>
+            <w:tcW w:w="3020" w:type="dxa"/>
+          </w:tcPr>
+          <w:p>
+            <w:proofErr w:type="spellStart"/>
+            <w:r>
+              <w:t>string</w:t>
+            </w:r>
+            <w:proofErr w:type="spellEnd"/>
+            <w:r>
+              <w:t xml:space="preserve"> </w:t>
+            </w:r>
+            <w:proofErr w:type="spellStart"/>
+            <w:r>
+              <w:t>array</w:t>
+            </w:r>
+            <w:proofErr w:type="spellEnd"/>
+          </w:p>
+        </w:tc>
+        <w:tc>
+          <w:tcPr>
+            <w:tcW w:w="3020" w:type="dxa"/>
+          </w:tcPr>
+          <w:p>
+            <w:r>
+              <w:t>Szabálymódosítások</w:t>
+            </w:r>
+          </w:p>
+        </w:tc>
+      </w:tr>
+    </w:tbl>
+    <w:p>
+      <w:pPr>
+        <w:spacing w:after="0"/>
+      </w:pPr>
+    </w:p>
+    <w:p>
+      <w:pPr>
+        <w:spacing w:after="0"/>
+      </w:pPr>
+      <w:proofErr w:type="gramStart"/>
+      <w:r>
+        <w:t>Beállítja</w:t>
+      </w:r>
+      <w:proofErr w:type="gramEnd"/>
+      <w:r>
+        <w:t xml:space="preserve"> a táblát alap helyzetbe a megadott FEN alapján.</w:t>
+      </w:r>
+    </w:p>
+    <w:p>
+      <w:pPr>
+        <w:pStyle w:val="Cmsor5"/>
+      </w:pPr>
+      <w:proofErr w:type="spellStart"/>
+      <w:r>
+        <w:lastRenderedPageBreak/>
+        <w:t>getEnemyColor</w:t>
+      </w:r>
+      <w:proofErr w:type="spellEnd"/>
+    </w:p>
+    <w:p>
+      <w:proofErr w:type="spellStart"/>
+      <w:r>
+        <w:t>Getter</w:t>
+      </w:r>
+      <w:proofErr w:type="spellEnd"/>
+      <w:r>
+        <w:t>, ami visszaadja a jelenlegi játékoshoz képest az ellenfél színét.</w:t>
+      </w:r>
+    </w:p>
+    <w:p>
+      <w:pPr>
+        <w:pStyle w:val="Cmsor5"/>
+      </w:pPr>
+      <w:proofErr w:type="spellStart"/>
+      <w:r>
+        <w:t>handleMove</w:t>
+      </w:r>
+      <w:proofErr w:type="spellEnd"/>
+    </w:p>
+    <w:p>
+      <w:r>
+        <w:t xml:space="preserve">Bemenő paraméterként megkapja, hogy melyik bábú, honnan és hova szeretne lépni. Ha ez </w:t>
+      </w:r>
+      <w:proofErr w:type="gramStart"/>
+      <w:r>
+        <w:t>illegális</w:t>
+      </w:r>
+      <w:proofErr w:type="gramEnd"/>
+      <w:r>
+        <w:t xml:space="preserve"> lépést eredményezne, akkor hibát dobunk. Ha </w:t>
+      </w:r>
+      <w:proofErr w:type="gramStart"/>
+      <w:r>
+        <w:t>legális</w:t>
+      </w:r>
+      <w:proofErr w:type="gramEnd"/>
+      <w:r>
+        <w:t xml:space="preserve"> a lépés, akkor az érkező mezőről töröljük az ott található bábút, beillesztjük a helyére az </w:t>
+      </w:r>
+      <w:proofErr w:type="spellStart"/>
+      <w:r>
+        <w:t>úajt</w:t>
+      </w:r>
+      <w:proofErr w:type="spellEnd"/>
+      <w:r>
+        <w:t xml:space="preserve">, a </w:t>
+      </w:r>
+      <w:proofErr w:type="spellStart"/>
+      <w:r>
+        <w:t>history-ba</w:t>
+      </w:r>
+      <w:proofErr w:type="spellEnd"/>
+      <w:r>
+        <w:t xml:space="preserve"> felvesszük ezt a lépést, majd kiszámoljuk az összes lehetséges következő lépést és végül végig </w:t>
+      </w:r>
+      <w:proofErr w:type="spellStart"/>
+      <w:r>
+        <w:t>csekkoljuk</w:t>
+      </w:r>
+      <w:proofErr w:type="spellEnd"/>
+      <w:r>
+        <w:t>, hogy döntetlen vagy sakkmatt helyzet van-e jelenleg.</w:t>
+      </w:r>
+    </w:p>
+    <w:p>
+      <w:pPr>
+        <w:pStyle w:val="Cmsor5"/>
+      </w:pPr>
+      <w:r>
+        <w:br w:type="page"/>
+      </w:r>
+      <w:proofErr w:type="spellStart"/>
+      <w:r>
+        <w:lastRenderedPageBreak/>
+        <w:t>simulateMove</w:t>
+      </w:r>
+      <w:proofErr w:type="spellEnd"/>
+    </w:p>
+    <w:p>
+      <w:r>
+        <w:t xml:space="preserve">Ugyan azt teszi, mint a </w:t>
+      </w:r>
+      <w:proofErr w:type="spellStart"/>
+      <w:r>
+        <w:t>handleMove</w:t>
+      </w:r>
+      <w:proofErr w:type="spellEnd"/>
+      <w:r>
+        <w:t xml:space="preserve">, csak nem </w:t>
+      </w:r>
+      <w:r>
+        <w:t>a jelenlegi táblán végzi el, hanem egy másolaton teszteli, hogy legálisak-e a számolt lépések.</w:t>
+      </w:r>
+    </w:p>
+    <w:p>
+      <w:pPr>
+        <w:pStyle w:val="Cmsor5"/>
+      </w:pPr>
+      <w:proofErr w:type="spellStart"/>
+      <w:r>
+        <w:t>calcPieceValidMoves</w:t>
+      </w:r>
+      <w:proofErr w:type="spellEnd"/>
+    </w:p>
+    <w:p>
+      <w:r>
+        <w:t xml:space="preserve">Egy paraméterül kapott </w:t>
+      </w:r>
+      <w:proofErr w:type="spellStart"/>
+      <w:r>
+        <w:t>Piece</w:t>
+      </w:r>
+      <w:proofErr w:type="spellEnd"/>
+      <w:r>
+        <w:t xml:space="preserve"> osztályon meghívja a </w:t>
+      </w:r>
+      <w:proofErr w:type="spellStart"/>
+      <w:r>
+        <w:t>getMoves</w:t>
+      </w:r>
+      <w:proofErr w:type="spellEnd"/>
+      <w:r>
+        <w:t xml:space="preserve"> </w:t>
+      </w:r>
+      <w:proofErr w:type="gramStart"/>
+      <w:r>
+        <w:t>metódust</w:t>
+      </w:r>
+      <w:proofErr w:type="gramEnd"/>
+      <w:r>
+        <w:t>, ezzel kiszámolva a legális lépéseit.</w:t>
+      </w:r>
+    </w:p>
+    <w:p>
+      <w:pPr>
+        <w:pStyle w:val="Cmsor5"/>
+      </w:pPr>
+      <w:proofErr w:type="spellStart"/>
+      <w:r>
+        <w:t>getEnemyPieces</w:t>
+      </w:r>
+      <w:proofErr w:type="spellEnd"/>
+    </w:p>
+    <w:p>
+      <w:r>
+        <w:t>Nincs paramétere, visszaadja a jelenlegi játékoshoz viszonyítva az ellenfél bábúit egy tömbben.</w:t>
+      </w:r>
+    </w:p>
+    <w:p>
+      <w:pPr>
+        <w:pStyle w:val="Cmsor5"/>
+      </w:pPr>
+      <w:proofErr w:type="spellStart"/>
+      <w:r>
+        <w:t>getOwnPieces</w:t>
+      </w:r>
+      <w:proofErr w:type="spellEnd"/>
+    </w:p>
+    <w:p>
+      <w:r>
+        <w:t xml:space="preserve">Ugyan az, mint a </w:t>
+      </w:r>
+      <w:proofErr w:type="spellStart"/>
+      <w:r>
+        <w:t>getEnemyPieces</w:t>
+      </w:r>
+      <w:proofErr w:type="spellEnd"/>
+      <w:r>
+        <w:t>, csak saját bábúkra.</w:t>
+      </w:r>
+    </w:p>
+    <w:p>
+      <w:pPr>
+        <w:pStyle w:val="Cmsor5"/>
+      </w:pPr>
+      <w:proofErr w:type="spellStart"/>
+      <w:r>
+        <w:t>getKing</w:t>
+      </w:r>
+      <w:proofErr w:type="spellEnd"/>
+    </w:p>
+    <w:p>
+      <w:r>
+        <w:t>Paraméterül vár egy játékos színt, majd visszaadja annak a játékosnak a királyát.</w:t>
+      </w:r>
+    </w:p>
+    <w:p>
+      <w:pPr>
+        <w:pStyle w:val="Cmsor5"/>
+      </w:pPr>
+      <w:proofErr w:type="spellStart"/>
+      <w:r>
+        <w:t>getMoves</w:t>
+      </w:r>
+      <w:proofErr w:type="spellEnd"/>
+    </w:p>
+    <w:p>
+      <w:r>
+        <w:t xml:space="preserve">Paraméterül kap egy </w:t>
+      </w:r>
+      <w:proofErr w:type="spellStart"/>
+      <w:r>
+        <w:t>Piece</w:t>
+      </w:r>
+      <w:proofErr w:type="spellEnd"/>
+      <w:r>
+        <w:t xml:space="preserve"> osztályt, majd kiszámolja annak a </w:t>
+      </w:r>
+      <w:proofErr w:type="gramStart"/>
+      <w:r>
+        <w:t>bábúnak</w:t>
+      </w:r>
+      <w:proofErr w:type="gramEnd"/>
+      <w:r>
+        <w:t xml:space="preserve"> a legális lépéseit és visszatér azokkal a </w:t>
+      </w:r>
+      <w:proofErr w:type="spellStart"/>
+      <w:r>
+        <w:t>mezőkkel</w:t>
+      </w:r>
+      <w:proofErr w:type="spellEnd"/>
+      <w:r>
+        <w:t>.</w:t>
+      </w:r>
+    </w:p>
+    <w:p>
+      <w:pPr>
+        <w:pStyle w:val="Cmsor5"/>
+      </w:pPr>
+      <w:proofErr w:type="spellStart"/>
+      <w:r>
+        <w:t>getEmptyMoves</w:t>
+      </w:r>
+      <w:proofErr w:type="spellEnd"/>
+    </w:p>
+    <w:p>
+      <w:r>
+        <w:t xml:space="preserve">Paraméterül kap egy </w:t>
+      </w:r>
+      <w:proofErr w:type="spellStart"/>
+      <w:r>
+        <w:t>Piece</w:t>
+      </w:r>
+      <w:proofErr w:type="spellEnd"/>
+      <w:r>
+        <w:t xml:space="preserve"> osztályt, majd kiszámolja annak a </w:t>
+      </w:r>
+      <w:proofErr w:type="gramStart"/>
+      <w:r>
+        <w:t>bábúnak</w:t>
+      </w:r>
+      <w:proofErr w:type="gramEnd"/>
+      <w:r>
+        <w:t xml:space="preserve"> az üres lépéseit és visszatér az értékekkel.</w:t>
+      </w:r>
+    </w:p>
+    <w:p>
+      <w:pPr>
+        <w:pStyle w:val="Cmsor5"/>
+      </w:pPr>
+      <w:proofErr w:type="spellStart"/>
+      <w:r>
+        <w:t>getCaptureMoves</w:t>
+      </w:r>
+      <w:proofErr w:type="spellEnd"/>
+    </w:p>
+    <w:p>
+      <w:pPr>
+        <w:rPr>
+          <w:i/>
+        </w:rPr>
+      </w:pPr>
+      <w:r>
+        <w:t xml:space="preserve">Ugyan az, mint a </w:t>
+      </w:r>
+      <w:proofErr w:type="spellStart"/>
+      <w:r>
+        <w:t>getEmptyMoves</w:t>
+      </w:r>
+      <w:proofErr w:type="spellEnd"/>
+      <w:r>
+        <w:t xml:space="preserve">, csak ütésekre. Továbbá le van benne kezelve a gyalogok esetén az </w:t>
+      </w:r>
+      <w:r>
+        <w:rPr>
+          <w:i/>
+        </w:rPr>
+        <w:t xml:space="preserve">En </w:t>
+      </w:r>
+      <w:proofErr w:type="spellStart"/>
+      <w:r>
+        <w:rPr>
+          <w:i/>
+        </w:rPr>
+        <w:t>Passant</w:t>
+      </w:r>
+      <w:proofErr w:type="spellEnd"/>
+      <w:r>
+        <w:rPr>
+          <w:i/>
+        </w:rPr>
+        <w:t>.</w:t>
+      </w:r>
+    </w:p>
+    <w:p>
+      <w:pPr>
+        <w:pStyle w:val="Cmsor5"/>
+      </w:pPr>
+      <w:proofErr w:type="spellStart"/>
+      <w:r>
+        <w:lastRenderedPageBreak/>
+        <w:t>filterPinnedMoves</w:t>
+      </w:r>
+      <w:proofErr w:type="spellEnd"/>
+    </w:p>
+    <w:p>
+      <w:r>
+        <w:t xml:space="preserve">Paraméterül kap egy </w:t>
+      </w:r>
+      <w:proofErr w:type="spellStart"/>
+      <w:r>
+        <w:t>Piece</w:t>
+      </w:r>
+      <w:proofErr w:type="spellEnd"/>
+      <w:r>
+        <w:t xml:space="preserve"> osztályt és egy mező tömböt, amin végig megy és mindegyiken meghívja a </w:t>
+      </w:r>
+      <w:proofErr w:type="spellStart"/>
+      <w:r>
+        <w:t>simulateMove-ot</w:t>
+      </w:r>
+      <w:proofErr w:type="spellEnd"/>
+      <w:r>
+        <w:t xml:space="preserve">, hogy megnézze, hogy az a lépés sakkot eredményezne-e és ha igen, akkor azokat kiveszi a listából, mert nem </w:t>
+      </w:r>
+      <w:proofErr w:type="gramStart"/>
+      <w:r>
+        <w:t>legálisak</w:t>
+      </w:r>
+      <w:proofErr w:type="gramEnd"/>
+      <w:r>
+        <w:t>, majd visszatér a szűrt listával.</w:t>
+      </w:r>
+    </w:p>
+    <w:p>
+      <w:pPr>
+        <w:pStyle w:val="Cmsor5"/>
+      </w:pPr>
+      <w:proofErr w:type="spellStart"/>
+      <w:r>
+        <w:t>getCastleMoves</w:t>
+      </w:r>
+      <w:proofErr w:type="spellEnd"/>
+    </w:p>
+    <w:p>
+      <w:r>
+        <w:t xml:space="preserve">Paraméterül kap egy </w:t>
+      </w:r>
+      <w:proofErr w:type="spellStart"/>
+      <w:r>
+        <w:t>Piece</w:t>
+      </w:r>
+      <w:proofErr w:type="spellEnd"/>
+      <w:r>
+        <w:t xml:space="preserve"> </w:t>
+      </w:r>
+      <w:proofErr w:type="gramStart"/>
+      <w:r>
+        <w:t>osztályt</w:t>
+      </w:r>
+      <w:proofErr w:type="gramEnd"/>
+      <w:r>
+        <w:t xml:space="preserve"> és ha az a bábú egy király, akkor kiszámolja, hogy milyen irányok</w:t>
+      </w:r>
+      <w:r>
+        <w:t>ban lehetséges-e neki sáncolnia, majd visszatér ezekkel a mezőkkel.</w:t>
+      </w:r>
+      <w:bookmarkStart w:id="41" w:name="_GoBack"/>
+      <w:bookmarkEnd w:id="41"/>
     </w:p>
     <w:p>
       <w:pPr>
         <w:pStyle w:val="Cmsor1"/>
-        <w:spacing w:before="0"/>
-        <w:jc w:val="both"/>
       </w:pPr>
       <w:bookmarkStart w:id="42" w:name="_Toc121404641"/>
       <w:r>
@@ -22390,8 +23648,6 @@
     <w:p>
       <w:pPr>
         <w:pStyle w:val="Cmsor2"/>
-        <w:spacing w:before="0"/>
-        <w:jc w:val="both"/>
       </w:pPr>
       <w:bookmarkStart w:id="43" w:name="_Toc121404642"/>
       <w:proofErr w:type="gramStart"/>
@@ -22490,7 +23746,6 @@
       </w:pPr>
       <w:proofErr w:type="spellStart"/>
       <w:r>
-        <w:lastRenderedPageBreak/>
         <w:t>Board.getKing</w:t>
       </w:r>
       <w:proofErr w:type="spellEnd"/>
@@ -22601,8 +23856,6 @@
     <w:p>
       <w:pPr>
         <w:pStyle w:val="Cmsor2"/>
-        <w:spacing w:before="0"/>
-        <w:jc w:val="both"/>
       </w:pPr>
       <w:bookmarkStart w:id="44" w:name="_Toc121404643"/>
       <w:r>
@@ -22613,8 +23866,6 @@
     <w:p>
       <w:pPr>
         <w:pStyle w:val="Cmsor3"/>
-        <w:spacing w:before="0"/>
-        <w:jc w:val="both"/>
       </w:pPr>
       <w:bookmarkStart w:id="45" w:name="_Toc121404644"/>
       <w:r>
@@ -22736,6 +23987,7 @@
               <w:jc w:val="both"/>
             </w:pPr>
             <w:r>
+              <w:lastRenderedPageBreak/>
               <w:t>A regisztrálás oldalon vagyok</w:t>
             </w:r>
           </w:p>
@@ -22958,7 +24210,6 @@
               <w:jc w:val="both"/>
             </w:pPr>
             <w:r>
-              <w:lastRenderedPageBreak/>
               <w:t>Bármelyik oldalon vagyok</w:t>
             </w:r>
           </w:p>
@@ -23081,8 +24332,7 @@
     <w:p>
       <w:pPr>
         <w:pStyle w:val="Cmsor3"/>
-        <w:spacing w:before="0"/>
-        <w:jc w:val="both"/>
+        <w:spacing w:before="120"/>
       </w:pPr>
       <w:bookmarkStart w:id="46" w:name="_Toc121404645"/>
       <w:r>
@@ -23263,99 +24513,13 @@
     </w:tbl>
     <w:p>
       <w:pPr>
+        <w:spacing w:after="1080"/>
         <w:jc w:val="both"/>
       </w:pPr>
     </w:p>
     <w:p>
       <w:pPr>
-        <w:jc w:val="both"/>
-      </w:pPr>
-    </w:p>
-    <w:p>
-      <w:pPr>
-        <w:jc w:val="both"/>
-      </w:pPr>
-    </w:p>
-    <w:p>
-      <w:pPr>
-        <w:jc w:val="both"/>
-      </w:pPr>
-    </w:p>
-    <w:p>
-      <w:pPr>
-        <w:jc w:val="both"/>
-      </w:pPr>
-    </w:p>
-    <w:p>
-      <w:pPr>
-        <w:jc w:val="both"/>
-      </w:pPr>
-    </w:p>
-    <w:p>
-      <w:pPr>
-        <w:jc w:val="both"/>
-      </w:pPr>
-    </w:p>
-    <w:p>
-      <w:pPr>
-        <w:jc w:val="both"/>
-      </w:pPr>
-    </w:p>
-    <w:p>
-      <w:pPr>
-        <w:jc w:val="both"/>
-      </w:pPr>
-    </w:p>
-    <w:p>
-      <w:pPr>
-        <w:jc w:val="both"/>
-      </w:pPr>
-    </w:p>
-    <w:p>
-      <w:pPr>
-        <w:jc w:val="both"/>
-      </w:pPr>
-    </w:p>
-    <w:p>
-      <w:pPr>
-        <w:jc w:val="both"/>
-      </w:pPr>
-    </w:p>
-    <w:p>
-      <w:pPr>
-        <w:jc w:val="both"/>
-      </w:pPr>
-    </w:p>
-    <w:p>
-      <w:pPr>
-        <w:jc w:val="both"/>
-      </w:pPr>
-    </w:p>
-    <w:p>
-      <w:pPr>
-        <w:jc w:val="both"/>
-      </w:pPr>
-    </w:p>
-    <w:p>
-      <w:pPr>
-        <w:jc w:val="both"/>
-      </w:pPr>
-    </w:p>
-    <w:p>
-      <w:pPr>
-        <w:jc w:val="both"/>
-      </w:pPr>
-    </w:p>
-    <w:p>
-      <w:pPr>
-        <w:jc w:val="both"/>
-      </w:pPr>
-    </w:p>
-    <w:p>
-      <w:pPr>
         <w:pStyle w:val="Cmsor1"/>
-        <w:spacing w:before="0"/>
-        <w:jc w:val="both"/>
       </w:pPr>
       <w:bookmarkStart w:id="47" w:name="_Toc121404646"/>
       <w:r>
@@ -23366,8 +24530,6 @@
     <w:p>
       <w:pPr>
         <w:pStyle w:val="Cmsor2"/>
-        <w:spacing w:before="0"/>
-        <w:jc w:val="both"/>
       </w:pPr>
       <w:bookmarkStart w:id="48" w:name="_Toc121404647"/>
       <w:r>
@@ -23382,6 +24544,7 @@
           <w:ilvl w:val="0"/>
           <w:numId w:val="12"/>
         </w:numPr>
+        <w:spacing w:after="0"/>
         <w:jc w:val="both"/>
       </w:pPr>
       <w:r>
@@ -23403,495 +24566,6 @@
           <w:t>https://mattmazzola.medium.com/implementing-the-elo-rating-system-a085f178e065</w:t>
         </w:r>
       </w:hyperlink>
-    </w:p>
-    <w:p>
-      <w:pPr>
-        <w:pStyle w:val="Cmsor2"/>
-        <w:spacing w:before="0"/>
-        <w:jc w:val="both"/>
-      </w:pPr>
-      <w:bookmarkStart w:id="49" w:name="_Toc121404648"/>
-      <w:r>
-        <w:t>Használt könyvtárak</w:t>
-      </w:r>
-      <w:bookmarkEnd w:id="49"/>
-    </w:p>
-    <w:p>
-      <w:pPr>
-        <w:pStyle w:val="Cmsor3"/>
-        <w:spacing w:before="0"/>
-        <w:jc w:val="both"/>
-      </w:pPr>
-      <w:bookmarkStart w:id="50" w:name="_Toc121404649"/>
-      <w:proofErr w:type="gramStart"/>
-      <w:r>
-        <w:t>Kliens</w:t>
-      </w:r>
-      <w:bookmarkEnd w:id="50"/>
-      <w:proofErr w:type="gramEnd"/>
-    </w:p>
-    <w:p>
-      <w:pPr>
-        <w:pStyle w:val="Listaszerbekezds"/>
-        <w:numPr>
-          <w:ilvl w:val="0"/>
-          <w:numId w:val="12"/>
-        </w:numPr>
-        <w:jc w:val="both"/>
-      </w:pPr>
-      <w:proofErr w:type="spellStart"/>
-      <w:r>
-        <w:t>Workbox</w:t>
-      </w:r>
-      <w:proofErr w:type="spellEnd"/>
-    </w:p>
-    <w:p>
-      <w:pPr>
-        <w:pStyle w:val="Listaszerbekezds"/>
-        <w:numPr>
-          <w:ilvl w:val="0"/>
-          <w:numId w:val="12"/>
-        </w:numPr>
-        <w:jc w:val="both"/>
-      </w:pPr>
-      <w:proofErr w:type="spellStart"/>
-      <w:r>
-        <w:t>Chakra</w:t>
-      </w:r>
-      <w:proofErr w:type="spellEnd"/>
-      <w:r>
-        <w:t>-UI</w:t>
-      </w:r>
-    </w:p>
-    <w:p>
-      <w:pPr>
-        <w:pStyle w:val="Listaszerbekezds"/>
-        <w:numPr>
-          <w:ilvl w:val="0"/>
-          <w:numId w:val="12"/>
-        </w:numPr>
-        <w:jc w:val="both"/>
-      </w:pPr>
-      <w:proofErr w:type="spellStart"/>
-      <w:r>
-        <w:t>Redux</w:t>
-      </w:r>
-      <w:proofErr w:type="spellEnd"/>
-      <w:r>
-        <w:t xml:space="preserve"> </w:t>
-      </w:r>
-      <w:proofErr w:type="spellStart"/>
-      <w:r>
-        <w:t>toolkit</w:t>
-      </w:r>
-      <w:proofErr w:type="spellEnd"/>
-    </w:p>
-    <w:p>
-      <w:pPr>
-        <w:pStyle w:val="Listaszerbekezds"/>
-        <w:numPr>
-          <w:ilvl w:val="0"/>
-          <w:numId w:val="12"/>
-        </w:numPr>
-        <w:jc w:val="both"/>
-      </w:pPr>
-      <w:proofErr w:type="spellStart"/>
-      <w:r>
-        <w:t>Bootstrap</w:t>
-      </w:r>
-      <w:proofErr w:type="spellEnd"/>
-    </w:p>
-    <w:p>
-      <w:pPr>
-        <w:pStyle w:val="Listaszerbekezds"/>
-        <w:numPr>
-          <w:ilvl w:val="0"/>
-          <w:numId w:val="12"/>
-        </w:numPr>
-        <w:jc w:val="both"/>
-      </w:pPr>
-      <w:proofErr w:type="spellStart"/>
-      <w:r>
-        <w:t>Classnames</w:t>
-      </w:r>
-      <w:proofErr w:type="spellEnd"/>
-    </w:p>
-    <w:p>
-      <w:pPr>
-        <w:pStyle w:val="Listaszerbekezds"/>
-        <w:numPr>
-          <w:ilvl w:val="0"/>
-          <w:numId w:val="12"/>
-        </w:numPr>
-        <w:jc w:val="both"/>
-      </w:pPr>
-      <w:proofErr w:type="spellStart"/>
-      <w:r>
-        <w:t>Dayjs</w:t>
-      </w:r>
-      <w:proofErr w:type="spellEnd"/>
-    </w:p>
-    <w:p>
-      <w:pPr>
-        <w:pStyle w:val="Listaszerbekezds"/>
-        <w:numPr>
-          <w:ilvl w:val="0"/>
-          <w:numId w:val="12"/>
-        </w:numPr>
-        <w:jc w:val="both"/>
-      </w:pPr>
-      <w:proofErr w:type="spellStart"/>
-      <w:r>
-        <w:t>Eslint</w:t>
-      </w:r>
-      <w:proofErr w:type="spellEnd"/>
-    </w:p>
-    <w:p>
-      <w:pPr>
-        <w:pStyle w:val="Listaszerbekezds"/>
-        <w:numPr>
-          <w:ilvl w:val="0"/>
-          <w:numId w:val="12"/>
-        </w:numPr>
-        <w:jc w:val="both"/>
-      </w:pPr>
-      <w:proofErr w:type="spellStart"/>
-      <w:r>
-        <w:t>React-dom</w:t>
-      </w:r>
-      <w:proofErr w:type="spellEnd"/>
-    </w:p>
-    <w:p>
-      <w:pPr>
-        <w:pStyle w:val="Listaszerbekezds"/>
-        <w:numPr>
-          <w:ilvl w:val="0"/>
-          <w:numId w:val="12"/>
-        </w:numPr>
-        <w:jc w:val="both"/>
-      </w:pPr>
-      <w:proofErr w:type="spellStart"/>
-      <w:r>
-        <w:t>React-rounter</w:t>
-      </w:r>
-      <w:proofErr w:type="spellEnd"/>
-    </w:p>
-    <w:p>
-      <w:pPr>
-        <w:pStyle w:val="Listaszerbekezds"/>
-        <w:numPr>
-          <w:ilvl w:val="0"/>
-          <w:numId w:val="12"/>
-        </w:numPr>
-        <w:jc w:val="both"/>
-      </w:pPr>
-      <w:proofErr w:type="spellStart"/>
-      <w:r>
-        <w:t>Typescript</w:t>
-      </w:r>
-      <w:proofErr w:type="spellEnd"/>
-    </w:p>
-    <w:p>
-      <w:pPr>
-        <w:pStyle w:val="Listaszerbekezds"/>
-        <w:numPr>
-          <w:ilvl w:val="0"/>
-          <w:numId w:val="12"/>
-        </w:numPr>
-        <w:jc w:val="both"/>
-      </w:pPr>
-      <w:proofErr w:type="spellStart"/>
-      <w:r>
-        <w:t>Uuid</w:t>
-      </w:r>
-      <w:proofErr w:type="spellEnd"/>
-    </w:p>
-    <w:p>
-      <w:pPr>
-        <w:pStyle w:val="Listaszerbekezds"/>
-        <w:numPr>
-          <w:ilvl w:val="0"/>
-          <w:numId w:val="12"/>
-        </w:numPr>
-        <w:jc w:val="both"/>
-      </w:pPr>
-      <w:proofErr w:type="spellStart"/>
-      <w:r>
-        <w:t>Throttleit</w:t>
-      </w:r>
-      <w:proofErr w:type="spellEnd"/>
-    </w:p>
-    <w:p>
-      <w:pPr>
-        <w:pStyle w:val="Listaszerbekezds"/>
-        <w:numPr>
-          <w:ilvl w:val="0"/>
-          <w:numId w:val="12"/>
-        </w:numPr>
-        <w:jc w:val="both"/>
-      </w:pPr>
-      <w:proofErr w:type="spellStart"/>
-      <w:r>
-        <w:t>Prettier</w:t>
-      </w:r>
-      <w:proofErr w:type="spellEnd"/>
-    </w:p>
-    <w:p>
-      <w:pPr>
-        <w:pStyle w:val="Cmsor3"/>
-        <w:spacing w:before="0"/>
-        <w:jc w:val="both"/>
-      </w:pPr>
-      <w:bookmarkStart w:id="51" w:name="_Toc121404650"/>
-      <w:r>
-        <w:lastRenderedPageBreak/>
-        <w:t>Szerver</w:t>
-      </w:r>
-      <w:bookmarkEnd w:id="51"/>
-    </w:p>
-    <w:p>
-      <w:pPr>
-        <w:pStyle w:val="Listaszerbekezds"/>
-        <w:numPr>
-          <w:ilvl w:val="0"/>
-          <w:numId w:val="17"/>
-        </w:numPr>
-        <w:jc w:val="both"/>
-      </w:pPr>
-      <w:proofErr w:type="spellStart"/>
-      <w:r>
-        <w:t>Typescript</w:t>
-      </w:r>
-      <w:proofErr w:type="spellEnd"/>
-    </w:p>
-    <w:p>
-      <w:pPr>
-        <w:pStyle w:val="Listaszerbekezds"/>
-        <w:numPr>
-          <w:ilvl w:val="0"/>
-          <w:numId w:val="17"/>
-        </w:numPr>
-        <w:jc w:val="both"/>
-      </w:pPr>
-      <w:proofErr w:type="spellStart"/>
-      <w:r>
-        <w:t>Bcrypt</w:t>
-      </w:r>
-      <w:proofErr w:type="spellEnd"/>
-    </w:p>
-    <w:p>
-      <w:pPr>
-        <w:pStyle w:val="Listaszerbekezds"/>
-        <w:numPr>
-          <w:ilvl w:val="0"/>
-          <w:numId w:val="17"/>
-        </w:numPr>
-        <w:jc w:val="both"/>
-      </w:pPr>
-      <w:proofErr w:type="spellStart"/>
-      <w:r>
-        <w:t>Uuid</w:t>
-      </w:r>
-      <w:proofErr w:type="spellEnd"/>
-    </w:p>
-    <w:p>
-      <w:pPr>
-        <w:pStyle w:val="Listaszerbekezds"/>
-        <w:numPr>
-          <w:ilvl w:val="0"/>
-          <w:numId w:val="17"/>
-        </w:numPr>
-        <w:jc w:val="both"/>
-      </w:pPr>
-      <w:proofErr w:type="spellStart"/>
-      <w:r>
-        <w:t>Mongoose</w:t>
-      </w:r>
-      <w:proofErr w:type="spellEnd"/>
-    </w:p>
-    <w:p>
-      <w:pPr>
-        <w:pStyle w:val="Listaszerbekezds"/>
-        <w:numPr>
-          <w:ilvl w:val="0"/>
-          <w:numId w:val="17"/>
-        </w:numPr>
-        <w:jc w:val="both"/>
-      </w:pPr>
-      <w:proofErr w:type="spellStart"/>
-      <w:r>
-        <w:t>Pkg</w:t>
-      </w:r>
-      <w:proofErr w:type="spellEnd"/>
-    </w:p>
-    <w:p>
-      <w:pPr>
-        <w:pStyle w:val="Listaszerbekezds"/>
-        <w:numPr>
-          <w:ilvl w:val="0"/>
-          <w:numId w:val="17"/>
-        </w:numPr>
-        <w:jc w:val="both"/>
-      </w:pPr>
-      <w:proofErr w:type="spellStart"/>
-      <w:r>
-        <w:t>Swagger</w:t>
-      </w:r>
-      <w:proofErr w:type="spellEnd"/>
-    </w:p>
-    <w:p>
-      <w:pPr>
-        <w:pStyle w:val="Listaszerbekezds"/>
-        <w:numPr>
-          <w:ilvl w:val="0"/>
-          <w:numId w:val="17"/>
-        </w:numPr>
-        <w:jc w:val="both"/>
-      </w:pPr>
-      <w:r>
-        <w:t>Express</w:t>
-      </w:r>
-    </w:p>
-    <w:p>
-      <w:pPr>
-        <w:pStyle w:val="Listaszerbekezds"/>
-        <w:numPr>
-          <w:ilvl w:val="0"/>
-          <w:numId w:val="17"/>
-        </w:numPr>
-        <w:jc w:val="both"/>
-      </w:pPr>
-      <w:proofErr w:type="spellStart"/>
-      <w:r>
-        <w:t>Dotenv</w:t>
-      </w:r>
-      <w:proofErr w:type="spellEnd"/>
-    </w:p>
-    <w:p>
-      <w:pPr>
-        <w:pStyle w:val="Listaszerbekezds"/>
-        <w:numPr>
-          <w:ilvl w:val="0"/>
-          <w:numId w:val="17"/>
-        </w:numPr>
-        <w:jc w:val="both"/>
-      </w:pPr>
-      <w:proofErr w:type="spellStart"/>
-      <w:r>
-        <w:t>Cors</w:t>
-      </w:r>
-      <w:proofErr w:type="spellEnd"/>
-    </w:p>
-    <w:p>
-      <w:pPr>
-        <w:pStyle w:val="Listaszerbekezds"/>
-        <w:numPr>
-          <w:ilvl w:val="0"/>
-          <w:numId w:val="17"/>
-        </w:numPr>
-        <w:jc w:val="both"/>
-      </w:pPr>
-      <w:r>
-        <w:t>Socket.io</w:t>
-      </w:r>
-    </w:p>
-    <w:p>
-      <w:pPr>
-        <w:pStyle w:val="Cmsor3"/>
-        <w:spacing w:before="0"/>
-        <w:jc w:val="both"/>
-      </w:pPr>
-      <w:bookmarkStart w:id="52" w:name="_Toc121404651"/>
-      <w:r>
-        <w:t>Közös</w:t>
-      </w:r>
-      <w:bookmarkEnd w:id="52"/>
-    </w:p>
-    <w:p>
-      <w:pPr>
-        <w:pStyle w:val="Listaszerbekezds"/>
-        <w:numPr>
-          <w:ilvl w:val="0"/>
-          <w:numId w:val="12"/>
-        </w:numPr>
-        <w:jc w:val="both"/>
-      </w:pPr>
-      <w:proofErr w:type="spellStart"/>
-      <w:r>
-        <w:t>Jest</w:t>
-      </w:r>
-      <w:proofErr w:type="spellEnd"/>
-    </w:p>
-    <w:p>
-      <w:pPr>
-        <w:pStyle w:val="Listaszerbekezds"/>
-        <w:numPr>
-          <w:ilvl w:val="0"/>
-          <w:numId w:val="12"/>
-        </w:numPr>
-        <w:jc w:val="both"/>
-      </w:pPr>
-      <w:proofErr w:type="spellStart"/>
-      <w:r>
-        <w:t>Dayjs</w:t>
-      </w:r>
-      <w:proofErr w:type="spellEnd"/>
-    </w:p>
-    <w:p>
-      <w:pPr>
-        <w:pStyle w:val="Listaszerbekezds"/>
-        <w:numPr>
-          <w:ilvl w:val="0"/>
-          <w:numId w:val="12"/>
-        </w:numPr>
-        <w:jc w:val="both"/>
-      </w:pPr>
-      <w:proofErr w:type="spellStart"/>
-      <w:r>
-        <w:t>Mongoose</w:t>
-      </w:r>
-      <w:proofErr w:type="spellEnd"/>
-    </w:p>
-    <w:p>
-      <w:pPr>
-        <w:pStyle w:val="Listaszerbekezds"/>
-        <w:numPr>
-          <w:ilvl w:val="0"/>
-          <w:numId w:val="12"/>
-        </w:numPr>
-        <w:jc w:val="both"/>
-      </w:pPr>
-      <w:r>
-        <w:t>UUID</w:t>
-      </w:r>
-    </w:p>
-    <w:p>
-      <w:pPr>
-        <w:pStyle w:val="Listaszerbekezds"/>
-        <w:numPr>
-          <w:ilvl w:val="0"/>
-          <w:numId w:val="12"/>
-        </w:numPr>
-        <w:jc w:val="both"/>
-      </w:pPr>
-      <w:r>
-        <w:t>Babel</w:t>
-      </w:r>
-    </w:p>
-    <w:p>
-      <w:pPr>
-        <w:pStyle w:val="Listaszerbekezds"/>
-        <w:numPr>
-          <w:ilvl w:val="0"/>
-          <w:numId w:val="12"/>
-        </w:numPr>
-        <w:jc w:val="both"/>
-      </w:pPr>
-      <w:proofErr w:type="spellStart"/>
-      <w:r>
-        <w:t>Typescript</w:t>
-      </w:r>
-      <w:proofErr w:type="spellEnd"/>
     </w:p>
     <w:sectPr>
       <w:footerReference w:type="default" r:id="rId29"/>
@@ -23967,7 +24641,7 @@
         <w:noProof/>
         <w:color w:val="4472C4" w:themeColor="accent1"/>
       </w:rPr>
-      <w:t>16</w:t>
+      <w:t>29</w:t>
     </w:r>
     <w:r>
       <w:rPr>
@@ -24561,7 +25235,7 @@
   <w:abstractNum w:abstractNumId="5" w15:restartNumberingAfterBreak="0">
     <w:nsid w:val="432E7BFC"/>
     <w:multiLevelType w:val="multilevel"/>
-    <w:tmpl w:val="70DADCBA"/>
+    <w:tmpl w:val="39280196"/>
     <w:lvl w:ilvl="0">
       <w:start w:val="1"/>
       <w:numFmt w:val="decimal"/>
@@ -26237,7 +26911,7 @@
     <w:autoRedefine/>
     <w:uiPriority w:val="9"/>
     <w:qFormat/>
-    <w:rsid w:val="00E54C0E"/>
+    <w:rsid w:val="00366A5F"/>
     <w:pPr>
       <w:keepNext/>
       <w:keepLines/>
@@ -26245,7 +26919,8 @@
         <w:numId w:val="10"/>
       </w:numPr>
       <w:shd w:val="clear" w:color="auto" w:fill="FF5050"/>
-      <w:spacing w:before="240" w:after="240"/>
+      <w:spacing w:before="240" w:after="120"/>
+      <w:jc w:val="both"/>
       <w:outlineLvl w:val="0"/>
     </w:pPr>
     <w:rPr>
@@ -26264,7 +26939,7 @@
     <w:uiPriority w:val="9"/>
     <w:unhideWhenUsed/>
     <w:qFormat/>
-    <w:rsid w:val="00CF33AD"/>
+    <w:rsid w:val="006D4745"/>
     <w:pPr>
       <w:keepNext/>
       <w:keepLines/>
@@ -26272,7 +26947,8 @@
         <w:ilvl w:val="1"/>
         <w:numId w:val="10"/>
       </w:numPr>
-      <w:spacing w:before="120" w:after="120"/>
+      <w:spacing w:after="120"/>
+      <w:jc w:val="both"/>
       <w:outlineLvl w:val="1"/>
     </w:pPr>
     <w:rPr>
@@ -26508,7 +27184,7 @@
     <w:basedOn w:val="Bekezdsalapbettpusa"/>
     <w:link w:val="Cmsor1"/>
     <w:uiPriority w:val="9"/>
-    <w:rsid w:val="00E54C0E"/>
+    <w:rsid w:val="00366A5F"/>
     <w:rPr>
       <w:rFonts w:eastAsiaTheme="majorEastAsia" w:cstheme="majorBidi"/>
       <w:b/>
@@ -26533,7 +27209,7 @@
     <w:basedOn w:val="Bekezdsalapbettpusa"/>
     <w:link w:val="Cmsor2"/>
     <w:uiPriority w:val="9"/>
-    <w:rsid w:val="00CF33AD"/>
+    <w:rsid w:val="006D4745"/>
     <w:rPr>
       <w:rFonts w:eastAsiaTheme="majorEastAsia" w:cstheme="majorBidi"/>
       <w:b/>
@@ -27162,7 +27838,7 @@
 </file>
 
 <file path=customXml/itemProps1.xml><?xml version="1.0" encoding="utf-8"?>
-<ds:datastoreItem xmlns:ds="http://schemas.openxmlformats.org/officeDocument/2006/customXml" ds:itemID="{55B77B00-C29E-4F9C-AC2C-FF2D4CD69BB0}">
+<ds:datastoreItem xmlns:ds="http://schemas.openxmlformats.org/officeDocument/2006/customXml" ds:itemID="{E2FCD63C-1556-4123-A5D7-D54D8306DCF1}">
   <ds:schemaRefs>
     <ds:schemaRef ds:uri="http://schemas.openxmlformats.org/officeDocument/2006/bibliography"/>
   </ds:schemaRefs>

</xml_diff>

<commit_message>
timesover done, view counter fixed, doc changes, rule badge
</commit_message>
<xml_diff>
--- a/Adaptív Sakk.docx
+++ b/Adaptív Sakk.docx
@@ -406,6 +406,7 @@
       <w:sdtPr>
         <w:rPr>
           <w:rFonts w:eastAsiaTheme="minorHAnsi" w:cstheme="minorBidi"/>
+          <w:b w:val="0"/>
           <w:sz w:val="24"/>
           <w:szCs w:val="22"/>
           <w:lang w:eastAsia="en-US"/>
@@ -418,7 +419,6 @@
       </w:sdtPr>
       <w:sdtEndPr>
         <w:rPr>
-          <w:b w:val="0"/>
           <w:bCs/>
         </w:rPr>
       </w:sdtEndPr>
@@ -6356,24 +6356,14 @@
         <w:keepNext/>
         <w:jc w:val="both"/>
       </w:pPr>
-      <w:r>
-        <w:fldChar w:fldCharType="begin"/>
-      </w:r>
-      <w:r>
-        <w:instrText xml:space="preserve"> SEQ ábra \* ARABIC </w:instrText>
-      </w:r>
-      <w:r>
-        <w:fldChar w:fldCharType="separate"/>
-      </w:r>
-      <w:r>
-        <w:rPr>
-          <w:noProof/>
-        </w:rPr>
-        <w:t>1</w:t>
-      </w:r>
-      <w:r>
-        <w:fldChar w:fldCharType="end"/>
-      </w:r>
+      <w:fldSimple w:instr=" SEQ ábra \* ARABIC ">
+        <w:r>
+          <w:rPr>
+            <w:noProof/>
+          </w:rPr>
+          <w:t>1</w:t>
+        </w:r>
+      </w:fldSimple>
       <w:r>
         <w:t>. ábra - Alapnézet</w:t>
       </w:r>
@@ -6430,25 +6420,14 @@
         <w:keepNext/>
         <w:jc w:val="both"/>
       </w:pPr>
-      <w:r>
-        <w:lastRenderedPageBreak/>
-        <w:fldChar w:fldCharType="begin"/>
-      </w:r>
-      <w:r>
-        <w:instrText xml:space="preserve"> SEQ ábra \* ARABIC </w:instrText>
-      </w:r>
-      <w:r>
-        <w:fldChar w:fldCharType="separate"/>
-      </w:r>
-      <w:r>
-        <w:rPr>
-          <w:noProof/>
-        </w:rPr>
-        <w:t>2</w:t>
-      </w:r>
-      <w:r>
-        <w:fldChar w:fldCharType="end"/>
-      </w:r>
+      <w:fldSimple w:instr=" SEQ ábra \* ARABIC ">
+        <w:r>
+          <w:rPr>
+            <w:noProof/>
+          </w:rPr>
+          <w:t>2</w:t>
+        </w:r>
+      </w:fldSimple>
       <w:r>
         <w:t>. ábra - Alapnézet nagyítva</w:t>
       </w:r>
@@ -6505,34 +6484,27 @@
         <w:keepNext/>
         <w:jc w:val="both"/>
       </w:pPr>
-      <w:r>
-        <w:lastRenderedPageBreak/>
-        <w:fldChar w:fldCharType="begin"/>
-      </w:r>
-      <w:r>
-        <w:instrText xml:space="preserve"> SEQ ábra \* ARABIC </w:instrText>
-      </w:r>
-      <w:r>
-        <w:fldChar w:fldCharType="separate"/>
-      </w:r>
+      <w:fldSimple w:instr=" SEQ ábra \* ARABIC ">
+        <w:r>
+          <w:rPr>
+            <w:noProof/>
+          </w:rPr>
+          <w:t>3</w:t>
+        </w:r>
+      </w:fldSimple>
+      <w:r>
+        <w:t>. ábra - Sakk kiemelése</w:t>
+      </w:r>
+    </w:p>
+    <w:p>
+      <w:pPr>
+        <w:jc w:val="both"/>
+      </w:pPr>
       <w:r>
         <w:rPr>
           <w:noProof/>
+          <w:lang w:eastAsia="hu-HU"/>
         </w:rPr>
-        <w:t>3</w:t>
-      </w:r>
-      <w:r>
-        <w:fldChar w:fldCharType="end"/>
-      </w:r>
-      <w:r>
-        <w:t>. ábra - Sakk kiemelése</w:t>
-      </w:r>
-    </w:p>
-    <w:p>
-      <w:pPr>
-        <w:jc w:val="both"/>
-      </w:pPr>
-      <w:r>
         <w:drawing>
           <wp:inline distT="0" distB="0" distL="0" distR="0" wp14:anchorId="79B8670E" wp14:editId="012F9CB1">
             <wp:extent cx="5759450" cy="4747260"/>
@@ -6576,25 +6548,14 @@
         <w:keepNext/>
         <w:jc w:val="both"/>
       </w:pPr>
-      <w:r>
-        <w:lastRenderedPageBreak/>
-        <w:fldChar w:fldCharType="begin"/>
-      </w:r>
-      <w:r>
-        <w:instrText xml:space="preserve"> SEQ ábra \* ARABIC </w:instrText>
-      </w:r>
-      <w:r>
-        <w:fldChar w:fldCharType="separate"/>
-      </w:r>
-      <w:r>
-        <w:rPr>
-          <w:noProof/>
-        </w:rPr>
-        <w:t>4</w:t>
-      </w:r>
-      <w:r>
-        <w:fldChar w:fldCharType="end"/>
-      </w:r>
+      <w:fldSimple w:instr=" SEQ ábra \* ARABIC ">
+        <w:r>
+          <w:rPr>
+            <w:noProof/>
+          </w:rPr>
+          <w:t>4</w:t>
+        </w:r>
+      </w:fldSimple>
       <w:r>
         <w:t xml:space="preserve">. ábra </w:t>
       </w:r>
@@ -6661,43 +6622,36 @@
         <w:keepNext/>
         <w:jc w:val="both"/>
       </w:pPr>
-      <w:r>
-        <w:lastRenderedPageBreak/>
-        <w:fldChar w:fldCharType="begin"/>
-      </w:r>
-      <w:r>
-        <w:instrText xml:space="preserve"> SEQ ábra \* ARABIC </w:instrText>
-      </w:r>
-      <w:r>
-        <w:fldChar w:fldCharType="separate"/>
-      </w:r>
+      <w:fldSimple w:instr=" SEQ ábra \* ARABIC ">
+        <w:r>
+          <w:rPr>
+            <w:noProof/>
+          </w:rPr>
+          <w:t>5</w:t>
+        </w:r>
+      </w:fldSimple>
+      <w:r>
+        <w:t xml:space="preserve">. ábra - </w:t>
+      </w:r>
+      <w:r>
+        <w:t>F</w:t>
+      </w:r>
+      <w:r>
+        <w:t>ekete</w:t>
+      </w:r>
+      <w:r>
+        <w:t xml:space="preserve"> játékos D7 gyalogjának lehetséges lépései</w:t>
+      </w:r>
+    </w:p>
+    <w:p>
+      <w:pPr>
+        <w:jc w:val="both"/>
+      </w:pPr>
       <w:r>
         <w:rPr>
           <w:noProof/>
+          <w:lang w:eastAsia="hu-HU"/>
         </w:rPr>
-        <w:t>5</w:t>
-      </w:r>
-      <w:r>
-        <w:fldChar w:fldCharType="end"/>
-      </w:r>
-      <w:r>
-        <w:t xml:space="preserve">. ábra - </w:t>
-      </w:r>
-      <w:r>
-        <w:t>F</w:t>
-      </w:r>
-      <w:r>
-        <w:t>ekete</w:t>
-      </w:r>
-      <w:r>
-        <w:t xml:space="preserve"> játékos D7 gyalogjának lehetséges lépései</w:t>
-      </w:r>
-    </w:p>
-    <w:p>
-      <w:pPr>
-        <w:jc w:val="both"/>
-      </w:pPr>
-      <w:r>
         <w:drawing>
           <wp:inline distT="0" distB="0" distL="0" distR="0" wp14:anchorId="50AC21B6" wp14:editId="32A5A32C">
             <wp:extent cx="5759450" cy="5072380"/>
@@ -6741,24 +6695,14 @@
         <w:keepNext/>
         <w:jc w:val="both"/>
       </w:pPr>
-      <w:r>
-        <w:fldChar w:fldCharType="begin"/>
-      </w:r>
-      <w:r>
-        <w:instrText xml:space="preserve"> SEQ ábra \* ARABIC </w:instrText>
-      </w:r>
-      <w:r>
-        <w:fldChar w:fldCharType="separate"/>
-      </w:r>
-      <w:r>
-        <w:rPr>
-          <w:noProof/>
-        </w:rPr>
-        <w:t>6</w:t>
-      </w:r>
-      <w:r>
-        <w:fldChar w:fldCharType="end"/>
-      </w:r>
+      <w:fldSimple w:instr=" SEQ ábra \* ARABIC ">
+        <w:r>
+          <w:rPr>
+            <w:noProof/>
+          </w:rPr>
+          <w:t>6</w:t>
+        </w:r>
+      </w:fldSimple>
       <w:r>
         <w:t>. ábra - Chat ablak</w:t>
       </w:r>
@@ -6923,36 +6867,30 @@
         <w:pStyle w:val="Kpalrs"/>
         <w:keepNext/>
       </w:pPr>
-      <w:r>
-        <w:fldChar w:fldCharType="begin"/>
-      </w:r>
-      <w:r>
-        <w:instrText xml:space="preserve"> SEQ ábra \* ARABIC </w:instrText>
-      </w:r>
-      <w:r>
-        <w:fldChar w:fldCharType="separate"/>
-      </w:r>
+      <w:fldSimple w:instr=" SEQ ábra \* ARABIC ">
+        <w:r>
+          <w:rPr>
+            <w:noProof/>
+          </w:rPr>
+          <w:t>7</w:t>
+        </w:r>
+      </w:fldSimple>
+      <w:r>
+        <w:t>. ábra</w:t>
+      </w:r>
+      <w:r>
+        <w:t xml:space="preserve"> - Átrendezés</w:t>
+      </w:r>
+    </w:p>
+    <w:p>
+      <w:pPr>
+        <w:keepNext/>
+      </w:pPr>
       <w:r>
         <w:rPr>
           <w:noProof/>
+          <w:lang w:eastAsia="hu-HU"/>
         </w:rPr>
-        <w:t>7</w:t>
-      </w:r>
-      <w:r>
-        <w:fldChar w:fldCharType="end"/>
-      </w:r>
-      <w:r>
-        <w:t>. ábra</w:t>
-      </w:r>
-      <w:r>
-        <w:t xml:space="preserve"> - Átrendezés</w:t>
-      </w:r>
-    </w:p>
-    <w:p>
-      <w:pPr>
-        <w:keepNext/>
-      </w:pPr>
-      <w:r>
         <w:drawing>
           <wp:inline distT="0" distB="0" distL="0" distR="0" wp14:anchorId="111706F2" wp14:editId="40684F4B">
             <wp:extent cx="5759450" cy="5032375"/>
@@ -7056,30 +6994,24 @@
         <w:pStyle w:val="Kpalrs"/>
         <w:keepNext/>
       </w:pPr>
-      <w:r>
-        <w:fldChar w:fldCharType="begin"/>
-      </w:r>
-      <w:r>
-        <w:instrText xml:space="preserve"> SEQ ábra \* ARABIC </w:instrText>
-      </w:r>
-      <w:r>
-        <w:fldChar w:fldCharType="separate"/>
-      </w:r>
+      <w:fldSimple w:instr=" SEQ ábra \* ARABIC ">
+        <w:r>
+          <w:rPr>
+            <w:noProof/>
+          </w:rPr>
+          <w:t>8</w:t>
+        </w:r>
+      </w:fldSimple>
+      <w:r>
+        <w:t>. ábra - Háborús köd</w:t>
+      </w:r>
+    </w:p>
+    <w:p>
       <w:r>
         <w:rPr>
           <w:noProof/>
+          <w:lang w:eastAsia="hu-HU"/>
         </w:rPr>
-        <w:t>8</w:t>
-      </w:r>
-      <w:r>
-        <w:fldChar w:fldCharType="end"/>
-      </w:r>
-      <w:r>
-        <w:t>. ábra - Háborús köd</w:t>
-      </w:r>
-    </w:p>
-    <w:p>
-      <w:r>
         <w:drawing>
           <wp:inline distT="0" distB="0" distL="0" distR="0" wp14:anchorId="2ACFE52B" wp14:editId="04975FFE">
             <wp:extent cx="5759450" cy="5006340"/>
@@ -7211,24 +7143,14 @@
         <w:pStyle w:val="Kpalrs"/>
         <w:keepNext/>
       </w:pPr>
-      <w:r>
-        <w:fldChar w:fldCharType="begin"/>
-      </w:r>
-      <w:r>
-        <w:instrText xml:space="preserve"> SEQ ábra \* ARABIC </w:instrText>
-      </w:r>
-      <w:r>
-        <w:fldChar w:fldCharType="separate"/>
-      </w:r>
-      <w:r>
-        <w:rPr>
-          <w:noProof/>
-        </w:rPr>
-        <w:t>9</w:t>
-      </w:r>
-      <w:r>
-        <w:fldChar w:fldCharType="end"/>
-      </w:r>
+      <w:fldSimple w:instr=" SEQ ábra \* ARABIC ">
+        <w:r>
+          <w:rPr>
+            <w:noProof/>
+          </w:rPr>
+          <w:t>9</w:t>
+        </w:r>
+      </w:fldSimple>
       <w:r>
         <w:t>. ábra - Nincs ütés</w:t>
       </w:r>
@@ -7241,6 +7163,7 @@
       </w:pPr>
       <w:r>
         <w:rPr>
+          <w:noProof/>
           <w:lang w:eastAsia="hu-HU"/>
         </w:rPr>
         <w:drawing>
@@ -7446,34 +7369,16 @@
         <w:pStyle w:val="Kpalrs"/>
         <w:keepNext/>
       </w:pPr>
-      <w:r>
-        <w:fldChar w:fldCharType="begin"/>
-      </w:r>
-      <w:r>
-        <w:instrText xml:space="preserve"> SEQ ábra \* ARABIC </w:instrText>
-      </w:r>
-      <w:r>
-        <w:fldChar w:fldCharType="separate"/>
-      </w:r>
-      <w:r>
-        <w:rPr>
-          <w:noProof/>
-        </w:rPr>
-        <w:t>10</w:t>
-      </w:r>
-      <w:r>
-        <w:fldChar w:fldCharType="end"/>
-      </w:r>
-      <w:r>
-        <w:t xml:space="preserve">. </w:t>
-      </w:r>
-      <w:proofErr w:type="gramStart"/>
-      <w:r>
-        <w:t>ábra</w:t>
-      </w:r>
-      <w:proofErr w:type="gramEnd"/>
-      <w:r>
-        <w:t xml:space="preserve"> - Nincs gyalog</w:t>
+      <w:fldSimple w:instr=" SEQ ábra \* ARABIC ">
+        <w:r>
+          <w:rPr>
+            <w:noProof/>
+          </w:rPr>
+          <w:t>10</w:t>
+        </w:r>
+      </w:fldSimple>
+      <w:r>
+        <w:t>. ábra - Nincs gyalog</w:t>
       </w:r>
       <w:r>
         <w:t>, gyalog mozgatása esetén</w:t>
@@ -7487,6 +7392,7 @@
       </w:pPr>
       <w:r>
         <w:rPr>
+          <w:noProof/>
           <w:lang w:eastAsia="hu-HU"/>
         </w:rPr>
         <w:drawing>
@@ -7531,25 +7437,14 @@
         <w:pStyle w:val="Kpalrs"/>
         <w:keepNext/>
       </w:pPr>
-      <w:r>
-        <w:lastRenderedPageBreak/>
-        <w:fldChar w:fldCharType="begin"/>
-      </w:r>
-      <w:r>
-        <w:instrText xml:space="preserve"> SEQ ábra \* ARABIC </w:instrText>
-      </w:r>
-      <w:r>
-        <w:fldChar w:fldCharType="separate"/>
-      </w:r>
-      <w:r>
-        <w:rPr>
-          <w:noProof/>
-        </w:rPr>
-        <w:t>11</w:t>
-      </w:r>
-      <w:r>
-        <w:fldChar w:fldCharType="end"/>
-      </w:r>
+      <w:fldSimple w:instr=" SEQ ábra \* ARABIC ">
+        <w:r>
+          <w:rPr>
+            <w:noProof/>
+          </w:rPr>
+          <w:t>11</w:t>
+        </w:r>
+      </w:fldSimple>
       <w:r>
         <w:t>. ábra - Nincs gyalog, gyalog ütése esetén</w:t>
       </w:r>
@@ -7562,6 +7457,7 @@
       </w:pPr>
       <w:r>
         <w:rPr>
+          <w:noProof/>
           <w:lang w:eastAsia="hu-HU"/>
         </w:rPr>
         <w:drawing>
@@ -7740,24 +7636,14 @@
         <w:pStyle w:val="Kpalrs"/>
         <w:keepNext/>
       </w:pPr>
-      <w:r>
-        <w:fldChar w:fldCharType="begin"/>
-      </w:r>
-      <w:r>
-        <w:instrText xml:space="preserve"> SEQ ábra \* ARABIC </w:instrText>
-      </w:r>
-      <w:r>
-        <w:fldChar w:fldCharType="separate"/>
-      </w:r>
-      <w:r>
-        <w:rPr>
-          <w:noProof/>
-        </w:rPr>
-        <w:t>12</w:t>
-      </w:r>
-      <w:r>
-        <w:fldChar w:fldCharType="end"/>
-      </w:r>
+      <w:fldSimple w:instr=" SEQ ábra \* ARABIC ">
+        <w:r>
+          <w:rPr>
+            <w:noProof/>
+          </w:rPr>
+          <w:t>12</w:t>
+        </w:r>
+      </w:fldSimple>
       <w:r>
         <w:t>. ábra - Nem vonulhat vissza</w:t>
       </w:r>
@@ -7770,6 +7656,7 @@
       </w:pPr>
       <w:r>
         <w:rPr>
+          <w:noProof/>
           <w:lang w:eastAsia="hu-HU"/>
         </w:rPr>
         <w:drawing>
@@ -8000,24 +7887,14 @@
         <w:keepNext/>
         <w:jc w:val="both"/>
       </w:pPr>
-      <w:r>
-        <w:fldChar w:fldCharType="begin"/>
-      </w:r>
-      <w:r>
-        <w:instrText xml:space="preserve"> SEQ ábra \* ARABIC </w:instrText>
-      </w:r>
-      <w:r>
-        <w:fldChar w:fldCharType="separate"/>
-      </w:r>
-      <w:r>
-        <w:rPr>
-          <w:noProof/>
-        </w:rPr>
-        <w:t>13</w:t>
-      </w:r>
-      <w:r>
-        <w:fldChar w:fldCharType="end"/>
-      </w:r>
+      <w:fldSimple w:instr=" SEQ ábra \* ARABIC ">
+        <w:r>
+          <w:rPr>
+            <w:noProof/>
+          </w:rPr>
+          <w:t>13</w:t>
+        </w:r>
+      </w:fldSimple>
       <w:r>
         <w:t>. ábra - Alapnézet</w:t>
       </w:r>
@@ -8074,33 +7951,27 @@
         <w:keepNext/>
         <w:jc w:val="both"/>
       </w:pPr>
-      <w:r>
-        <w:fldChar w:fldCharType="begin"/>
-      </w:r>
-      <w:r>
-        <w:instrText xml:space="preserve"> SEQ ábra \* ARABIC </w:instrText>
-      </w:r>
-      <w:r>
-        <w:fldChar w:fldCharType="separate"/>
-      </w:r>
+      <w:fldSimple w:instr=" SEQ ábra \* ARABIC ">
+        <w:r>
+          <w:rPr>
+            <w:noProof/>
+          </w:rPr>
+          <w:t>14</w:t>
+        </w:r>
+      </w:fldSimple>
+      <w:r>
+        <w:t>. ábra - Alapnézet nagyítva</w:t>
+      </w:r>
+    </w:p>
+    <w:p>
+      <w:pPr>
+        <w:jc w:val="both"/>
+      </w:pPr>
       <w:r>
         <w:rPr>
           <w:noProof/>
+          <w:lang w:eastAsia="hu-HU"/>
         </w:rPr>
-        <w:t>14</w:t>
-      </w:r>
-      <w:r>
-        <w:fldChar w:fldCharType="end"/>
-      </w:r>
-      <w:r>
-        <w:t>. ábra - Alapnézet nagyítva</w:t>
-      </w:r>
-    </w:p>
-    <w:p>
-      <w:pPr>
-        <w:jc w:val="both"/>
-      </w:pPr>
-      <w:r>
         <w:drawing>
           <wp:inline distT="0" distB="0" distL="0" distR="0" wp14:anchorId="0BBB2D6D" wp14:editId="26CA648C">
             <wp:extent cx="3172268" cy="3867690"/>
@@ -8208,24 +8079,14 @@
         <w:keepNext/>
         <w:jc w:val="both"/>
       </w:pPr>
-      <w:r>
-        <w:fldChar w:fldCharType="begin"/>
-      </w:r>
-      <w:r>
-        <w:instrText xml:space="preserve"> SEQ ábra \* ARABIC </w:instrText>
-      </w:r>
-      <w:r>
-        <w:fldChar w:fldCharType="separate"/>
-      </w:r>
-      <w:r>
-        <w:rPr>
-          <w:noProof/>
-        </w:rPr>
-        <w:t>15</w:t>
-      </w:r>
-      <w:r>
-        <w:fldChar w:fldCharType="end"/>
-      </w:r>
+      <w:fldSimple w:instr=" SEQ ábra \* ARABIC ">
+        <w:r>
+          <w:rPr>
+            <w:noProof/>
+          </w:rPr>
+          <w:t>15</w:t>
+        </w:r>
+      </w:fldSimple>
       <w:r>
         <w:t>. ábra - Alapnézet</w:t>
       </w:r>
@@ -8282,34 +8143,27 @@
         <w:keepNext/>
         <w:jc w:val="both"/>
       </w:pPr>
-      <w:r>
-        <w:lastRenderedPageBreak/>
-        <w:fldChar w:fldCharType="begin"/>
-      </w:r>
-      <w:r>
-        <w:instrText xml:space="preserve"> SEQ ábra \* ARABIC </w:instrText>
-      </w:r>
-      <w:r>
-        <w:fldChar w:fldCharType="separate"/>
-      </w:r>
+      <w:fldSimple w:instr=" SEQ ábra \* ARABIC ">
+        <w:r>
+          <w:rPr>
+            <w:noProof/>
+          </w:rPr>
+          <w:t>16</w:t>
+        </w:r>
+      </w:fldSimple>
+      <w:r>
+        <w:t>. ábra - Mező üresen hagyása esetén</w:t>
+      </w:r>
+    </w:p>
+    <w:p>
+      <w:pPr>
+        <w:jc w:val="both"/>
+      </w:pPr>
       <w:r>
         <w:rPr>
           <w:noProof/>
+          <w:lang w:eastAsia="hu-HU"/>
         </w:rPr>
-        <w:t>16</w:t>
-      </w:r>
-      <w:r>
-        <w:fldChar w:fldCharType="end"/>
-      </w:r>
-      <w:r>
-        <w:t>. ábra - Mező üresen hagyása esetén</w:t>
-      </w:r>
-    </w:p>
-    <w:p>
-      <w:pPr>
-        <w:jc w:val="both"/>
-      </w:pPr>
-      <w:r>
         <w:drawing>
           <wp:inline distT="0" distB="0" distL="0" distR="0" wp14:anchorId="38A424FA" wp14:editId="0C2B614B">
             <wp:extent cx="4239217" cy="4010585"/>
@@ -8422,24 +8276,14 @@
         <w:keepNext/>
         <w:jc w:val="both"/>
       </w:pPr>
-      <w:r>
-        <w:fldChar w:fldCharType="begin"/>
-      </w:r>
-      <w:r>
-        <w:instrText xml:space="preserve"> SEQ ábra \* ARABIC </w:instrText>
-      </w:r>
-      <w:r>
-        <w:fldChar w:fldCharType="separate"/>
-      </w:r>
-      <w:r>
-        <w:rPr>
-          <w:noProof/>
-        </w:rPr>
-        <w:t>17</w:t>
-      </w:r>
-      <w:r>
-        <w:fldChar w:fldCharType="end"/>
-      </w:r>
+      <w:fldSimple w:instr=" SEQ ábra \* ARABIC ">
+        <w:r>
+          <w:rPr>
+            <w:noProof/>
+          </w:rPr>
+          <w:t>17</w:t>
+        </w:r>
+      </w:fldSimple>
       <w:r>
         <w:t>. ábra - Alapnézet</w:t>
       </w:r>
@@ -8496,33 +8340,27 @@
         <w:keepNext/>
         <w:jc w:val="both"/>
       </w:pPr>
-      <w:r>
-        <w:fldChar w:fldCharType="begin"/>
-      </w:r>
-      <w:r>
-        <w:instrText xml:space="preserve"> SEQ ábra \* ARABIC </w:instrText>
-      </w:r>
-      <w:r>
-        <w:fldChar w:fldCharType="separate"/>
-      </w:r>
+      <w:fldSimple w:instr=" SEQ ábra \* ARABIC ">
+        <w:r>
+          <w:rPr>
+            <w:noProof/>
+          </w:rPr>
+          <w:t>18</w:t>
+        </w:r>
+      </w:fldSimple>
+      <w:r>
+        <w:t>. ábra - Alapnézet nagyítva</w:t>
+      </w:r>
+    </w:p>
+    <w:p>
+      <w:pPr>
+        <w:jc w:val="both"/>
+      </w:pPr>
       <w:r>
         <w:rPr>
           <w:noProof/>
+          <w:lang w:eastAsia="hu-HU"/>
         </w:rPr>
-        <w:t>18</w:t>
-      </w:r>
-      <w:r>
-        <w:fldChar w:fldCharType="end"/>
-      </w:r>
-      <w:r>
-        <w:t>. ábra - Alapnézet nagyítva</w:t>
-      </w:r>
-    </w:p>
-    <w:p>
-      <w:pPr>
-        <w:jc w:val="both"/>
-      </w:pPr>
-      <w:r>
         <w:drawing>
           <wp:inline distT="0" distB="0" distL="0" distR="0" wp14:anchorId="255676A7" wp14:editId="0112B957">
             <wp:extent cx="4172532" cy="2505425"/>
@@ -9767,11 +9605,41 @@
     </w:p>
     <w:p>
       <w:r>
-        <w:pict w14:anchorId="470B0AD6">
-          <v:shape id="_x0000_i1026" type="#_x0000_t75" style="width:398.25pt;height:248.25pt">
-            <v:imagedata r:id="rId38" o:title="db_tables"/>
-          </v:shape>
-        </w:pict>
+        <w:drawing>
+          <wp:inline distT="0" distB="0" distL="0" distR="0" wp14:anchorId="1498209E" wp14:editId="250D26ED">
+            <wp:extent cx="5759450" cy="4692015"/>
+            <wp:effectExtent l="0" t="0" r="0" b="0"/>
+            <wp:docPr id="7" name="Kép 7"/>
+            <wp:cNvGraphicFramePr>
+              <a:graphicFrameLocks xmlns:a="http://schemas.openxmlformats.org/drawingml/2006/main" noChangeAspect="1"/>
+            </wp:cNvGraphicFramePr>
+            <a:graphic xmlns:a="http://schemas.openxmlformats.org/drawingml/2006/main">
+              <a:graphicData uri="http://schemas.openxmlformats.org/drawingml/2006/picture">
+                <pic:pic xmlns:pic="http://schemas.openxmlformats.org/drawingml/2006/picture">
+                  <pic:nvPicPr>
+                    <pic:cNvPr id="1" name=""/>
+                    <pic:cNvPicPr/>
+                  </pic:nvPicPr>
+                  <pic:blipFill>
+                    <a:blip r:embed="rId38"/>
+                    <a:stretch>
+                      <a:fillRect/>
+                    </a:stretch>
+                  </pic:blipFill>
+                  <pic:spPr>
+                    <a:xfrm>
+                      <a:off x="0" y="0"/>
+                      <a:ext cx="5759450" cy="4692015"/>
+                    </a:xfrm>
+                    <a:prstGeom prst="rect">
+                      <a:avLst/>
+                    </a:prstGeom>
+                  </pic:spPr>
+                </pic:pic>
+              </a:graphicData>
+            </a:graphic>
+          </wp:inline>
+        </w:drawing>
       </w:r>
     </w:p>
     <w:p>
@@ -11645,6 +11513,7 @@
         <w:pStyle w:val="Cmsor4"/>
       </w:pPr>
       <w:r>
+        <w:lastRenderedPageBreak/>
         <w:t>Segédosztályok</w:t>
       </w:r>
     </w:p>
@@ -11743,7 +11612,6 @@
                 <w:szCs w:val="20"/>
                 <w:lang w:eastAsia="hu-HU"/>
               </w:rPr>
-              <w:lastRenderedPageBreak/>
               <w:t>COLUMN NAME</w:t>
             </w:r>
           </w:p>
@@ -16268,6 +16136,7 @@
                 <w:sz w:val="20"/>
                 <w:szCs w:val="20"/>
               </w:rPr>
+              <w:lastRenderedPageBreak/>
               <w:t>PIECES</w:t>
             </w:r>
           </w:p>
@@ -20887,6 +20756,7 @@
         <w:pStyle w:val="Cmsor5"/>
       </w:pPr>
       <w:r>
+        <w:lastRenderedPageBreak/>
         <w:t>PIECE</w:t>
       </w:r>
     </w:p>
@@ -22440,7 +22310,6 @@
                 <w:szCs w:val="20"/>
                 <w:lang w:eastAsia="hu-HU"/>
               </w:rPr>
-              <w:lastRenderedPageBreak/>
               <w:t>RANGE</w:t>
             </w:r>
             <w:proofErr w:type="gramStart"/>
@@ -25085,6 +24954,7 @@
     </w:p>
     <w:p>
       <w:r>
+        <w:lastRenderedPageBreak/>
         <w:t>Paraméterek: Név, Jelszó</w:t>
       </w:r>
     </w:p>
@@ -25184,7 +25054,6 @@
     </w:p>
     <w:p>
       <w:r>
-        <w:lastRenderedPageBreak/>
         <w:t xml:space="preserve">Válasz: Siker esetén </w:t>
       </w:r>
       <w:proofErr w:type="spellStart"/>
@@ -25291,10 +25160,7 @@
     </w:p>
     <w:p>
       <w:r>
-        <w:t>P</w:t>
-      </w:r>
-      <w:r>
-        <w:t xml:space="preserve">araméterek: tábla </w:t>
+        <w:t xml:space="preserve">Paraméterek: tábla </w:t>
       </w:r>
       <w:proofErr w:type="spellStart"/>
       <w:r>
@@ -25446,6 +25312,7 @@
         </w:rPr>
       </w:pPr>
       <w:r>
+        <w:lastRenderedPageBreak/>
         <w:t>Paraméterek:</w:t>
       </w:r>
       <w:r>
@@ -25513,7 +25380,6 @@
     </w:p>
     <w:p>
       <w:r>
-        <w:lastRenderedPageBreak/>
         <w:t xml:space="preserve">Egy </w:t>
       </w:r>
       <w:proofErr w:type="spellStart"/>
@@ -25978,8 +25844,6 @@
       <w:r>
         <w:t>Beállítja a táblát alap</w:t>
       </w:r>
-      <w:bookmarkStart w:id="43" w:name="_GoBack"/>
-      <w:bookmarkEnd w:id="43"/>
       <w:r>
         <w:t>helyzetbe a megadott FEN alapján.</w:t>
       </w:r>
@@ -25990,6 +25854,7 @@
       </w:pPr>
       <w:proofErr w:type="spellStart"/>
       <w:r>
+        <w:lastRenderedPageBreak/>
         <w:t>getEnemyColor</w:t>
       </w:r>
       <w:proofErr w:type="spellEnd"/>
@@ -26048,11 +25913,7 @@
       </w:r>
       <w:proofErr w:type="spellEnd"/>
       <w:r>
-        <w:t xml:space="preserve"> felvesszük </w:t>
-      </w:r>
-      <w:r>
-        <w:lastRenderedPageBreak/>
-        <w:t xml:space="preserve">ezt a lépést, majd kiszámoljuk az összes lehetséges következő lépést és végül végig </w:t>
+        <w:t xml:space="preserve"> felvesszük ezt a lépést, majd kiszámoljuk az összes lehetséges következő lépést és végül végig </w:t>
       </w:r>
       <w:proofErr w:type="spellStart"/>
       <w:r>
@@ -26545,27 +26406,27 @@
       <w:pPr>
         <w:pStyle w:val="Cmsor1"/>
       </w:pPr>
-      <w:bookmarkStart w:id="44" w:name="_Toc121840387"/>
+      <w:bookmarkStart w:id="43" w:name="_Toc121840387"/>
       <w:r>
         <w:lastRenderedPageBreak/>
         <w:t>Tesztek</w:t>
       </w:r>
+      <w:bookmarkEnd w:id="43"/>
+    </w:p>
+    <w:p>
+      <w:pPr>
+        <w:pStyle w:val="Cmsor2"/>
+      </w:pPr>
+      <w:bookmarkStart w:id="44" w:name="_Toc121840388"/>
+      <w:proofErr w:type="gramStart"/>
+      <w:r>
+        <w:t>Automatikus</w:t>
+      </w:r>
+      <w:proofErr w:type="gramEnd"/>
+      <w:r>
+        <w:t xml:space="preserve"> tesztesetek</w:t>
+      </w:r>
       <w:bookmarkEnd w:id="44"/>
-    </w:p>
-    <w:p>
-      <w:pPr>
-        <w:pStyle w:val="Cmsor2"/>
-      </w:pPr>
-      <w:bookmarkStart w:id="45" w:name="_Toc121840388"/>
-      <w:proofErr w:type="gramStart"/>
-      <w:r>
-        <w:t>Automatikus</w:t>
-      </w:r>
-      <w:proofErr w:type="gramEnd"/>
-      <w:r>
-        <w:t xml:space="preserve"> tesztesetek</w:t>
-      </w:r>
-      <w:bookmarkEnd w:id="45"/>
     </w:p>
     <w:p>
       <w:pPr>
@@ -26599,12 +26460,43 @@
       </w:pPr>
       <w:proofErr w:type="spellStart"/>
       <w:r>
-        <w:t>Board</w:t>
+        <w:t>Bo</w:t>
+      </w:r>
+      <w:r>
+        <w:t>ard</w:t>
       </w:r>
       <w:proofErr w:type="spellEnd"/>
       <w:r>
-        <w:t xml:space="preserve"> osztály konstruktora működik</w:t>
-      </w:r>
+        <w:t xml:space="preserve"> osztály konstruktora</w:t>
+      </w:r>
+    </w:p>
+    <w:p>
+      <w:pPr>
+        <w:pStyle w:val="Listaszerbekezds"/>
+        <w:jc w:val="both"/>
+      </w:pPr>
+      <w:proofErr w:type="gramStart"/>
+      <w:r>
+        <w:t>alapértelmezett</w:t>
+      </w:r>
+      <w:proofErr w:type="gramEnd"/>
+      <w:r>
+        <w:t xml:space="preserve"> paraméterekkel</w:t>
+      </w:r>
+    </w:p>
+    <w:p>
+      <w:pPr>
+        <w:pStyle w:val="Listaszerbekezds"/>
+        <w:jc w:val="both"/>
+      </w:pPr>
+      <w:r>
+        <w:t xml:space="preserve">egyedi </w:t>
+      </w:r>
+      <w:proofErr w:type="gramStart"/>
+      <w:r>
+        <w:t>bábu állással</w:t>
+      </w:r>
+      <w:proofErr w:type="gramEnd"/>
     </w:p>
     <w:p>
       <w:pPr>
@@ -26617,11 +26509,36 @@
       </w:pPr>
       <w:proofErr w:type="spellStart"/>
       <w:r>
-        <w:t>Board</w:t>
+        <w:t>Board.getEnemyColor</w:t>
       </w:r>
       <w:proofErr w:type="spellEnd"/>
-      <w:r>
-        <w:t xml:space="preserve"> osztály egyedi táblaállással működik</w:t>
+    </w:p>
+    <w:p>
+      <w:pPr>
+        <w:pStyle w:val="Listaszerbekezds"/>
+        <w:jc w:val="both"/>
+      </w:pPr>
+      <w:proofErr w:type="gramStart"/>
+      <w:r>
+        <w:t>fehér</w:t>
+      </w:r>
+      <w:proofErr w:type="gramEnd"/>
+      <w:r>
+        <w:t xml:space="preserve"> játékosra</w:t>
+      </w:r>
+    </w:p>
+    <w:p>
+      <w:pPr>
+        <w:pStyle w:val="Listaszerbekezds"/>
+        <w:jc w:val="both"/>
+      </w:pPr>
+      <w:proofErr w:type="gramStart"/>
+      <w:r>
+        <w:t>fekete</w:t>
+      </w:r>
+      <w:proofErr w:type="gramEnd"/>
+      <w:r>
+        <w:t xml:space="preserve"> játékosra</w:t>
       </w:r>
     </w:p>
     <w:p>
@@ -26635,11 +26552,39 @@
       </w:pPr>
       <w:proofErr w:type="spellStart"/>
       <w:r>
-        <w:t>Board.getEnemyColor</w:t>
+        <w:t>B</w:t>
+      </w:r>
+      <w:r>
+        <w:t>oard.getKing</w:t>
       </w:r>
       <w:proofErr w:type="spellEnd"/>
-      <w:r>
-        <w:t xml:space="preserve"> működik mind a két színre</w:t>
+    </w:p>
+    <w:p>
+      <w:pPr>
+        <w:pStyle w:val="Listaszerbekezds"/>
+        <w:jc w:val="both"/>
+      </w:pPr>
+      <w:proofErr w:type="gramStart"/>
+      <w:r>
+        <w:t>fehér</w:t>
+      </w:r>
+      <w:proofErr w:type="gramEnd"/>
+      <w:r>
+        <w:t xml:space="preserve"> játékosra</w:t>
+      </w:r>
+    </w:p>
+    <w:p>
+      <w:pPr>
+        <w:pStyle w:val="Listaszerbekezds"/>
+        <w:jc w:val="both"/>
+      </w:pPr>
+      <w:proofErr w:type="gramStart"/>
+      <w:r>
+        <w:t>fekete</w:t>
+      </w:r>
+      <w:proofErr w:type="gramEnd"/>
+      <w:r>
+        <w:t xml:space="preserve"> játékosra</w:t>
       </w:r>
     </w:p>
     <w:p>
@@ -26653,11 +26598,50 @@
       </w:pPr>
       <w:proofErr w:type="spellStart"/>
       <w:r>
-        <w:t>Board.getKing</w:t>
+        <w:t>Board.getPiece</w:t>
       </w:r>
       <w:proofErr w:type="spellEnd"/>
-      <w:r>
-        <w:t xml:space="preserve"> működik mind a két színre</w:t>
+    </w:p>
+    <w:p>
+      <w:pPr>
+        <w:pStyle w:val="Listaszerbekezds"/>
+        <w:jc w:val="both"/>
+      </w:pPr>
+      <w:proofErr w:type="gramStart"/>
+      <w:r>
+        <w:t>fehér</w:t>
+      </w:r>
+      <w:proofErr w:type="gramEnd"/>
+      <w:r>
+        <w:t xml:space="preserve"> játékosra</w:t>
+      </w:r>
+    </w:p>
+    <w:p>
+      <w:pPr>
+        <w:pStyle w:val="Listaszerbekezds"/>
+        <w:jc w:val="both"/>
+      </w:pPr>
+      <w:proofErr w:type="gramStart"/>
+      <w:r>
+        <w:t>fekete</w:t>
+      </w:r>
+      <w:proofErr w:type="gramEnd"/>
+      <w:r>
+        <w:t xml:space="preserve"> játékosra</w:t>
+      </w:r>
+    </w:p>
+    <w:p>
+      <w:pPr>
+        <w:pStyle w:val="Listaszerbekezds"/>
+        <w:jc w:val="both"/>
+      </w:pPr>
+      <w:proofErr w:type="gramStart"/>
+      <w:r>
+        <w:t>üres</w:t>
+      </w:r>
+      <w:proofErr w:type="gramEnd"/>
+      <w:r>
+        <w:t xml:space="preserve"> mezőre</w:t>
       </w:r>
     </w:p>
     <w:p>
@@ -26671,11 +26655,36 @@
       </w:pPr>
       <w:proofErr w:type="spellStart"/>
       <w:r>
-        <w:t>Board.getPiece</w:t>
+        <w:t>Board.getEnemyPieces</w:t>
       </w:r>
       <w:proofErr w:type="spellEnd"/>
-      <w:r>
-        <w:t xml:space="preserve"> működik mind a két színre, illetve üres mezőre</w:t>
+    </w:p>
+    <w:p>
+      <w:pPr>
+        <w:pStyle w:val="Listaszerbekezds"/>
+        <w:jc w:val="both"/>
+      </w:pPr>
+      <w:proofErr w:type="gramStart"/>
+      <w:r>
+        <w:t>fehér</w:t>
+      </w:r>
+      <w:proofErr w:type="gramEnd"/>
+      <w:r>
+        <w:t xml:space="preserve"> játékosra</w:t>
+      </w:r>
+    </w:p>
+    <w:p>
+      <w:pPr>
+        <w:pStyle w:val="Listaszerbekezds"/>
+        <w:jc w:val="both"/>
+      </w:pPr>
+      <w:proofErr w:type="gramStart"/>
+      <w:r>
+        <w:t>fekete</w:t>
+      </w:r>
+      <w:proofErr w:type="gramEnd"/>
+      <w:r>
+        <w:t xml:space="preserve"> játékosra</w:t>
       </w:r>
     </w:p>
     <w:p>
@@ -26689,11 +26698,36 @@
       </w:pPr>
       <w:proofErr w:type="spellStart"/>
       <w:r>
-        <w:t>Board.getEnemyPieces</w:t>
+        <w:t>Board.getOwnPieces</w:t>
       </w:r>
       <w:proofErr w:type="spellEnd"/>
-      <w:r>
-        <w:t xml:space="preserve"> működik</w:t>
+    </w:p>
+    <w:p>
+      <w:pPr>
+        <w:pStyle w:val="Listaszerbekezds"/>
+        <w:jc w:val="both"/>
+      </w:pPr>
+      <w:proofErr w:type="gramStart"/>
+      <w:r>
+        <w:t>fehér</w:t>
+      </w:r>
+      <w:proofErr w:type="gramEnd"/>
+      <w:r>
+        <w:t xml:space="preserve"> játékosra</w:t>
+      </w:r>
+    </w:p>
+    <w:p>
+      <w:pPr>
+        <w:pStyle w:val="Listaszerbekezds"/>
+        <w:jc w:val="both"/>
+      </w:pPr>
+      <w:proofErr w:type="gramStart"/>
+      <w:r>
+        <w:t>fekete</w:t>
+      </w:r>
+      <w:proofErr w:type="gramEnd"/>
+      <w:r>
+        <w:t xml:space="preserve"> játékosra</w:t>
       </w:r>
     </w:p>
     <w:p>
@@ -26707,11 +26741,44 @@
       </w:pPr>
       <w:proofErr w:type="spellStart"/>
       <w:r>
-        <w:t>Board.getOwnPieces</w:t>
+        <w:t>B</w:t>
+      </w:r>
+      <w:r>
+        <w:t>oard</w:t>
+      </w:r>
+      <w:proofErr w:type="gramStart"/>
+      <w:r>
+        <w:t>.FENtoMap</w:t>
       </w:r>
       <w:proofErr w:type="spellEnd"/>
-      <w:r>
-        <w:t xml:space="preserve"> működik</w:t>
+      <w:proofErr w:type="gramEnd"/>
+    </w:p>
+    <w:p>
+      <w:pPr>
+        <w:pStyle w:val="Listaszerbekezds"/>
+        <w:jc w:val="both"/>
+      </w:pPr>
+      <w:proofErr w:type="gramStart"/>
+      <w:r>
+        <w:t>érvényes</w:t>
+      </w:r>
+      <w:proofErr w:type="gramEnd"/>
+      <w:r>
+        <w:t xml:space="preserve"> FEN esetén</w:t>
+      </w:r>
+    </w:p>
+    <w:p>
+      <w:pPr>
+        <w:pStyle w:val="Listaszerbekezds"/>
+        <w:jc w:val="both"/>
+      </w:pPr>
+      <w:proofErr w:type="gramStart"/>
+      <w:r>
+        <w:t>érvénytelen</w:t>
+      </w:r>
+      <w:proofErr w:type="gramEnd"/>
+      <w:r>
+        <w:t xml:space="preserve"> FEN esetén</w:t>
       </w:r>
     </w:p>
     <w:p>
@@ -26729,36 +26796,21 @@
       </w:r>
       <w:proofErr w:type="gramStart"/>
       <w:r>
-        <w:t>.FENtoMap</w:t>
+        <w:t>.MaptoFEN</w:t>
       </w:r>
       <w:proofErr w:type="spellEnd"/>
       <w:proofErr w:type="gramEnd"/>
-      <w:r>
-        <w:t xml:space="preserve"> működik</w:t>
-      </w:r>
     </w:p>
     <w:p>
       <w:pPr>
         <w:pStyle w:val="Listaszerbekezds"/>
-        <w:numPr>
-          <w:ilvl w:val="0"/>
-          <w:numId w:val="13"/>
-        </w:numPr>
         <w:jc w:val="both"/>
       </w:pPr>
-      <w:proofErr w:type="spellStart"/>
-      <w:r>
-        <w:t>Board</w:t>
-      </w:r>
-      <w:proofErr w:type="gramStart"/>
-      <w:r>
-        <w:t>.MaptoFEN</w:t>
-      </w:r>
-      <w:proofErr w:type="spellEnd"/>
-      <w:proofErr w:type="gramEnd"/>
-      <w:r>
-        <w:t xml:space="preserve"> működik</w:t>
-      </w:r>
+      <w:r>
+        <w:t>sikeresen átalakítja az elvárt FEN formátumra</w:t>
+      </w:r>
+      <w:bookmarkStart w:id="45" w:name="_GoBack"/>
+      <w:bookmarkEnd w:id="45"/>
     </w:p>
     <w:p>
       <w:pPr>
@@ -26766,6 +26818,7 @@
       </w:pPr>
       <w:bookmarkStart w:id="46" w:name="_Toc121840389"/>
       <w:r>
+        <w:lastRenderedPageBreak/>
         <w:t>Kézi tesztesetek</w:t>
       </w:r>
       <w:bookmarkEnd w:id="46"/>
@@ -26993,7 +27046,6 @@
               <w:jc w:val="both"/>
             </w:pPr>
             <w:r>
-              <w:lastRenderedPageBreak/>
               <w:t>A bejelentkezés oldalon vagyok</w:t>
             </w:r>
           </w:p>
@@ -27243,6 +27295,7 @@
       </w:pPr>
       <w:bookmarkStart w:id="48" w:name="_Toc121840391"/>
       <w:r>
+        <w:lastRenderedPageBreak/>
         <w:t xml:space="preserve">Sakk </w:t>
       </w:r>
       <w:proofErr w:type="spellStart"/>
@@ -27488,7 +27541,6 @@
               <w:jc w:val="both"/>
             </w:pPr>
             <w:r>
-              <w:lastRenderedPageBreak/>
               <w:t>A fekete</w:t>
             </w:r>
             <w:r>
@@ -27725,6 +27777,7 @@
               <w:jc w:val="both"/>
             </w:pPr>
             <w:r>
+              <w:lastRenderedPageBreak/>
               <w:t xml:space="preserve">A fekete játékosnak kötve van egy </w:t>
             </w:r>
             <w:proofErr w:type="gramStart"/>
@@ -27942,7 +27995,6 @@
             </w:pPr>
             <w:proofErr w:type="gramStart"/>
             <w:r>
-              <w:lastRenderedPageBreak/>
               <w:t>Adaptív</w:t>
             </w:r>
             <w:proofErr w:type="gramEnd"/>
@@ -28152,6 +28204,7 @@
             </w:pPr>
             <w:proofErr w:type="gramStart"/>
             <w:r>
+              <w:lastRenderedPageBreak/>
               <w:t>Adaptív</w:t>
             </w:r>
             <w:proofErr w:type="gramEnd"/>
@@ -28451,7 +28504,7 @@
         <w:noProof/>
         <w:color w:val="4472C4" w:themeColor="accent1"/>
       </w:rPr>
-      <w:t>40</w:t>
+      <w:t>44</w:t>
     </w:r>
     <w:r>
       <w:rPr>
@@ -29782,7 +29835,7 @@
   <w:abstractNum w:abstractNumId="12" w15:restartNumberingAfterBreak="0">
     <w:nsid w:val="6A1F73FE"/>
     <w:multiLevelType w:val="hybridMultilevel"/>
-    <w:tmpl w:val="50D4426A"/>
+    <w:tmpl w:val="748A64E0"/>
     <w:lvl w:ilvl="0" w:tplc="040E0001">
       <w:start w:val="1"/>
       <w:numFmt w:val="bullet"/>
@@ -31771,7 +31824,7 @@
 </file>
 
 <file path=customXml/itemProps1.xml><?xml version="1.0" encoding="utf-8"?>
-<ds:datastoreItem xmlns:ds="http://schemas.openxmlformats.org/officeDocument/2006/customXml" ds:itemID="{FF8C2B25-412F-4210-A02F-BE64FFB2BA84}">
+<ds:datastoreItem xmlns:ds="http://schemas.openxmlformats.org/officeDocument/2006/customXml" ds:itemID="{22A570A0-066F-4E85-A8EC-E4E2BEA7D526}">
   <ds:schemaRefs>
     <ds:schemaRef ds:uri="http://schemas.openxmlformats.org/officeDocument/2006/bibliography"/>
   </ds:schemaRefs>

</xml_diff>

<commit_message>
doc fixed page break
</commit_message>
<xml_diff>
--- a/Adaptív Sakk.docx
+++ b/Adaptív Sakk.docx
@@ -6356,32 +6356,41 @@
         <w:keepNext/>
         <w:jc w:val="both"/>
       </w:pPr>
-      <w:fldSimple w:instr=" SEQ ábra \* ARABIC ">
-        <w:r>
-          <w:rPr>
-            <w:noProof/>
-          </w:rPr>
-          <w:t>1</w:t>
-        </w:r>
-      </w:fldSimple>
-      <w:r>
-        <w:t>. ábra - Alapnézet</w:t>
-      </w:r>
-    </w:p>
-    <w:p>
-      <w:pPr>
-        <w:jc w:val="both"/>
-      </w:pPr>
+      <w:r>
+        <w:fldChar w:fldCharType="begin"/>
+      </w:r>
+      <w:r>
+        <w:instrText xml:space="preserve"> SEQ ábra \* ARABIC </w:instrText>
+      </w:r>
+      <w:r>
+        <w:fldChar w:fldCharType="separate"/>
+      </w:r>
       <w:r>
         <w:rPr>
           <w:noProof/>
-          <w:lang w:eastAsia="hu-HU"/>
         </w:rPr>
+        <w:t>1</w:t>
+      </w:r>
+      <w:r>
+        <w:rPr>
+          <w:noProof/>
+        </w:rPr>
+        <w:fldChar w:fldCharType="end"/>
+      </w:r>
+      <w:r>
+        <w:t>. ábra - Alapnézet</w:t>
+      </w:r>
+    </w:p>
+    <w:p>
+      <w:pPr>
+        <w:jc w:val="both"/>
+      </w:pPr>
+      <w:r>
         <w:drawing>
-          <wp:inline distT="0" distB="0" distL="0" distR="0" wp14:anchorId="5B7CC022" wp14:editId="7D69DA30">
-            <wp:extent cx="5731510" cy="2760980"/>
-            <wp:effectExtent l="0" t="0" r="2540" b="1270"/>
-            <wp:docPr id="12" name="Kép 12"/>
+          <wp:inline distT="0" distB="0" distL="0" distR="0" wp14:anchorId="4502CE27" wp14:editId="6699537D">
+            <wp:extent cx="5200650" cy="3505709"/>
+            <wp:effectExtent l="0" t="0" r="0" b="0"/>
+            <wp:docPr id="9" name="Kép 9"/>
             <wp:cNvGraphicFramePr>
               <a:graphicFrameLocks xmlns:a="http://schemas.openxmlformats.org/drawingml/2006/main" noChangeAspect="1"/>
             </wp:cNvGraphicFramePr>
@@ -6401,7 +6410,7 @@
                   <pic:spPr>
                     <a:xfrm>
                       <a:off x="0" y="0"/>
-                      <a:ext cx="5731510" cy="2760980"/>
+                      <a:ext cx="5225146" cy="3522221"/>
                     </a:xfrm>
                     <a:prstGeom prst="rect">
                       <a:avLst/>
@@ -6420,19 +6429,30 @@
         <w:keepNext/>
         <w:jc w:val="both"/>
       </w:pPr>
-      <w:fldSimple w:instr=" SEQ ábra \* ARABIC ">
-        <w:r>
-          <w:rPr>
-            <w:noProof/>
-          </w:rPr>
-          <w:t>2</w:t>
-        </w:r>
-      </w:fldSimple>
+      <w:r>
+        <w:fldChar w:fldCharType="begin"/>
+      </w:r>
+      <w:r>
+        <w:instrText xml:space="preserve"> SEQ ábra \* ARABIC </w:instrText>
+      </w:r>
+      <w:r>
+        <w:fldChar w:fldCharType="separate"/>
+      </w:r>
+      <w:r>
+        <w:rPr>
+          <w:noProof/>
+        </w:rPr>
+        <w:t>2</w:t>
+      </w:r>
+      <w:r>
+        <w:rPr>
+          <w:noProof/>
+        </w:rPr>
+        <w:fldChar w:fldCharType="end"/>
+      </w:r>
       <w:r>
         <w:t>. ábra - Alapnézet nagyítva</w:t>
       </w:r>
-      <w:bookmarkStart w:id="18" w:name="_GoBack"/>
-      <w:bookmarkEnd w:id="18"/>
     </w:p>
     <w:p>
       <w:pPr>
@@ -6444,9 +6464,9 @@
           <w:lang w:eastAsia="hu-HU"/>
         </w:rPr>
         <w:drawing>
-          <wp:inline distT="0" distB="0" distL="0" distR="0" wp14:anchorId="4D9C25F7" wp14:editId="732E6275">
-            <wp:extent cx="5759450" cy="4398645"/>
-            <wp:effectExtent l="0" t="0" r="0" b="1905"/>
+          <wp:inline distT="0" distB="0" distL="0" distR="0" wp14:anchorId="4D9C25F7" wp14:editId="23678861">
+            <wp:extent cx="4938809" cy="3771900"/>
+            <wp:effectExtent l="0" t="0" r="0" b="0"/>
             <wp:docPr id="23" name="Kép 23"/>
             <wp:cNvGraphicFramePr>
               <a:graphicFrameLocks xmlns:a="http://schemas.openxmlformats.org/drawingml/2006/main" noChangeAspect="1"/>
@@ -6467,7 +6487,7 @@
                   <pic:spPr>
                     <a:xfrm>
                       <a:off x="0" y="0"/>
-                      <a:ext cx="5759450" cy="4398645"/>
+                      <a:ext cx="4943288" cy="3775321"/>
                     </a:xfrm>
                     <a:prstGeom prst="rect">
                       <a:avLst/>
@@ -6486,14 +6506,28 @@
         <w:keepNext/>
         <w:jc w:val="both"/>
       </w:pPr>
-      <w:fldSimple w:instr=" SEQ ábra \* ARABIC ">
-        <w:r>
-          <w:rPr>
-            <w:noProof/>
-          </w:rPr>
-          <w:t>3</w:t>
-        </w:r>
-      </w:fldSimple>
+      <w:r>
+        <w:lastRenderedPageBreak/>
+        <w:fldChar w:fldCharType="begin"/>
+      </w:r>
+      <w:r>
+        <w:instrText xml:space="preserve"> SEQ ábra \* ARABIC </w:instrText>
+      </w:r>
+      <w:r>
+        <w:fldChar w:fldCharType="separate"/>
+      </w:r>
+      <w:r>
+        <w:rPr>
+          <w:noProof/>
+        </w:rPr>
+        <w:t>3</w:t>
+      </w:r>
+      <w:r>
+        <w:rPr>
+          <w:noProof/>
+        </w:rPr>
+        <w:fldChar w:fldCharType="end"/>
+      </w:r>
       <w:r>
         <w:t>. ábra - Sakk kiemelése</w:t>
       </w:r>
@@ -6550,14 +6584,27 @@
         <w:keepNext/>
         <w:jc w:val="both"/>
       </w:pPr>
-      <w:fldSimple w:instr=" SEQ ábra \* ARABIC ">
-        <w:r>
-          <w:rPr>
-            <w:noProof/>
-          </w:rPr>
-          <w:t>4</w:t>
-        </w:r>
-      </w:fldSimple>
+      <w:r>
+        <w:fldChar w:fldCharType="begin"/>
+      </w:r>
+      <w:r>
+        <w:instrText xml:space="preserve"> SEQ ábra \* ARABIC </w:instrText>
+      </w:r>
+      <w:r>
+        <w:fldChar w:fldCharType="separate"/>
+      </w:r>
+      <w:r>
+        <w:rPr>
+          <w:noProof/>
+        </w:rPr>
+        <w:t>4</w:t>
+      </w:r>
+      <w:r>
+        <w:rPr>
+          <w:noProof/>
+        </w:rPr>
+        <w:fldChar w:fldCharType="end"/>
+      </w:r>
       <w:r>
         <w:t xml:space="preserve">. ábra </w:t>
       </w:r>
@@ -6624,14 +6671,28 @@
         <w:keepNext/>
         <w:jc w:val="both"/>
       </w:pPr>
-      <w:fldSimple w:instr=" SEQ ábra \* ARABIC ">
-        <w:r>
-          <w:rPr>
-            <w:noProof/>
-          </w:rPr>
-          <w:t>5</w:t>
-        </w:r>
-      </w:fldSimple>
+      <w:r>
+        <w:lastRenderedPageBreak/>
+        <w:fldChar w:fldCharType="begin"/>
+      </w:r>
+      <w:r>
+        <w:instrText xml:space="preserve"> SEQ ábra \* ARABIC </w:instrText>
+      </w:r>
+      <w:r>
+        <w:fldChar w:fldCharType="separate"/>
+      </w:r>
+      <w:r>
+        <w:rPr>
+          <w:noProof/>
+        </w:rPr>
+        <w:t>5</w:t>
+      </w:r>
+      <w:r>
+        <w:rPr>
+          <w:noProof/>
+        </w:rPr>
+        <w:fldChar w:fldCharType="end"/>
+      </w:r>
       <w:r>
         <w:t xml:space="preserve">. ábra - </w:t>
       </w:r>
@@ -6697,14 +6758,27 @@
         <w:keepNext/>
         <w:jc w:val="both"/>
       </w:pPr>
-      <w:fldSimple w:instr=" SEQ ábra \* ARABIC ">
-        <w:r>
-          <w:rPr>
-            <w:noProof/>
-          </w:rPr>
-          <w:t>6</w:t>
-        </w:r>
-      </w:fldSimple>
+      <w:r>
+        <w:fldChar w:fldCharType="begin"/>
+      </w:r>
+      <w:r>
+        <w:instrText xml:space="preserve"> SEQ ábra \* ARABIC </w:instrText>
+      </w:r>
+      <w:r>
+        <w:fldChar w:fldCharType="separate"/>
+      </w:r>
+      <w:r>
+        <w:rPr>
+          <w:noProof/>
+        </w:rPr>
+        <w:t>6</w:t>
+      </w:r>
+      <w:r>
+        <w:rPr>
+          <w:noProof/>
+        </w:rPr>
+        <w:fldChar w:fldCharType="end"/>
+      </w:r>
       <w:r>
         <w:t>. ábra - Chat ablak</w:t>
       </w:r>
@@ -6759,11 +6833,11 @@
       <w:pPr>
         <w:pStyle w:val="Cmsor2"/>
       </w:pPr>
-      <w:bookmarkStart w:id="19" w:name="_Toc121840358"/>
+      <w:bookmarkStart w:id="18" w:name="_Toc121840358"/>
       <w:r>
         <w:t>Szabálymódosítások (Adaptív sakkmód)</w:t>
       </w:r>
-      <w:bookmarkEnd w:id="19"/>
+      <w:bookmarkEnd w:id="18"/>
     </w:p>
     <w:p>
       <w:proofErr w:type="gramStart"/>
@@ -6803,11 +6877,11 @@
         <w:pStyle w:val="Cmsor3"/>
         <w:spacing w:before="160"/>
       </w:pPr>
-      <w:bookmarkStart w:id="20" w:name="_Toc121840359"/>
+      <w:bookmarkStart w:id="19" w:name="_Toc121840359"/>
       <w:r>
         <w:t>Átrendezés</w:t>
       </w:r>
-      <w:bookmarkEnd w:id="20"/>
+      <w:bookmarkEnd w:id="19"/>
     </w:p>
     <w:p>
       <w:pPr>
@@ -6869,14 +6943,27 @@
         <w:pStyle w:val="Kpalrs"/>
         <w:keepNext/>
       </w:pPr>
-      <w:fldSimple w:instr=" SEQ ábra \* ARABIC ">
-        <w:r>
-          <w:rPr>
-            <w:noProof/>
-          </w:rPr>
-          <w:t>7</w:t>
-        </w:r>
-      </w:fldSimple>
+      <w:r>
+        <w:fldChar w:fldCharType="begin"/>
+      </w:r>
+      <w:r>
+        <w:instrText xml:space="preserve"> SEQ ábra \* ARABIC </w:instrText>
+      </w:r>
+      <w:r>
+        <w:fldChar w:fldCharType="separate"/>
+      </w:r>
+      <w:r>
+        <w:rPr>
+          <w:noProof/>
+        </w:rPr>
+        <w:t>7</w:t>
+      </w:r>
+      <w:r>
+        <w:rPr>
+          <w:noProof/>
+        </w:rPr>
+        <w:fldChar w:fldCharType="end"/>
+      </w:r>
       <w:r>
         <w:t>. ábra</w:t>
       </w:r>
@@ -6929,9 +7016,8 @@
           </wp:inline>
         </w:drawing>
       </w:r>
-      <w:r>
-        <w:br w:type="page"/>
-      </w:r>
+      <w:bookmarkStart w:id="20" w:name="_GoBack"/>
+      <w:bookmarkEnd w:id="20"/>
     </w:p>
     <w:p/>
     <w:p>
@@ -6941,6 +7027,7 @@
       </w:pPr>
       <w:bookmarkStart w:id="21" w:name="_Toc121840360"/>
       <w:r>
+        <w:lastRenderedPageBreak/>
         <w:t>Háborús köd</w:t>
       </w:r>
       <w:bookmarkEnd w:id="21"/>
@@ -6994,14 +7081,27 @@
         <w:pStyle w:val="Kpalrs"/>
         <w:keepNext/>
       </w:pPr>
-      <w:fldSimple w:instr=" SEQ ábra \* ARABIC ">
-        <w:r>
-          <w:rPr>
-            <w:noProof/>
-          </w:rPr>
-          <w:t>8</w:t>
-        </w:r>
-      </w:fldSimple>
+      <w:r>
+        <w:fldChar w:fldCharType="begin"/>
+      </w:r>
+      <w:r>
+        <w:instrText xml:space="preserve"> SEQ ábra \* ARABIC </w:instrText>
+      </w:r>
+      <w:r>
+        <w:fldChar w:fldCharType="separate"/>
+      </w:r>
+      <w:r>
+        <w:rPr>
+          <w:noProof/>
+        </w:rPr>
+        <w:t>8</w:t>
+      </w:r>
+      <w:r>
+        <w:rPr>
+          <w:noProof/>
+        </w:rPr>
+        <w:fldChar w:fldCharType="end"/>
+      </w:r>
       <w:r>
         <w:t>. ábra - Háborús köd</w:t>
       </w:r>
@@ -7051,9 +7151,6 @@
       <w:r>
         <w:t xml:space="preserve"> </w:t>
       </w:r>
-      <w:r>
-        <w:br w:type="page"/>
-      </w:r>
     </w:p>
     <w:p>
       <w:pPr>
@@ -7143,14 +7240,27 @@
         <w:pStyle w:val="Kpalrs"/>
         <w:keepNext/>
       </w:pPr>
-      <w:fldSimple w:instr=" SEQ ábra \* ARABIC ">
-        <w:r>
-          <w:rPr>
-            <w:noProof/>
-          </w:rPr>
-          <w:t>9</w:t>
-        </w:r>
-      </w:fldSimple>
+      <w:r>
+        <w:fldChar w:fldCharType="begin"/>
+      </w:r>
+      <w:r>
+        <w:instrText xml:space="preserve"> SEQ ábra \* ARABIC </w:instrText>
+      </w:r>
+      <w:r>
+        <w:fldChar w:fldCharType="separate"/>
+      </w:r>
+      <w:r>
+        <w:rPr>
+          <w:noProof/>
+        </w:rPr>
+        <w:t>9</w:t>
+      </w:r>
+      <w:r>
+        <w:rPr>
+          <w:noProof/>
+        </w:rPr>
+        <w:fldChar w:fldCharType="end"/>
+      </w:r>
       <w:r>
         <w:t>. ábra - Nincs ütés</w:t>
       </w:r>
@@ -7363,14 +7473,27 @@
         <w:pStyle w:val="Kpalrs"/>
         <w:keepNext/>
       </w:pPr>
-      <w:fldSimple w:instr=" SEQ ábra \* ARABIC ">
-        <w:r>
-          <w:rPr>
-            <w:noProof/>
-          </w:rPr>
-          <w:t>10</w:t>
-        </w:r>
-      </w:fldSimple>
+      <w:r>
+        <w:fldChar w:fldCharType="begin"/>
+      </w:r>
+      <w:r>
+        <w:instrText xml:space="preserve"> SEQ ábra \* ARABIC </w:instrText>
+      </w:r>
+      <w:r>
+        <w:fldChar w:fldCharType="separate"/>
+      </w:r>
+      <w:r>
+        <w:rPr>
+          <w:noProof/>
+        </w:rPr>
+        <w:t>10</w:t>
+      </w:r>
+      <w:r>
+        <w:rPr>
+          <w:noProof/>
+        </w:rPr>
+        <w:fldChar w:fldCharType="end"/>
+      </w:r>
       <w:r>
         <w:t>. ábra - Nincs gyalog</w:t>
       </w:r>
@@ -7431,14 +7554,28 @@
         <w:pStyle w:val="Kpalrs"/>
         <w:keepNext/>
       </w:pPr>
-      <w:fldSimple w:instr=" SEQ ábra \* ARABIC ">
-        <w:r>
-          <w:rPr>
-            <w:noProof/>
-          </w:rPr>
-          <w:t>11</w:t>
-        </w:r>
-      </w:fldSimple>
+      <w:r>
+        <w:lastRenderedPageBreak/>
+        <w:fldChar w:fldCharType="begin"/>
+      </w:r>
+      <w:r>
+        <w:instrText xml:space="preserve"> SEQ ábra \* ARABIC </w:instrText>
+      </w:r>
+      <w:r>
+        <w:fldChar w:fldCharType="separate"/>
+      </w:r>
+      <w:r>
+        <w:rPr>
+          <w:noProof/>
+        </w:rPr>
+        <w:t>11</w:t>
+      </w:r>
+      <w:r>
+        <w:rPr>
+          <w:noProof/>
+        </w:rPr>
+        <w:fldChar w:fldCharType="end"/>
+      </w:r>
       <w:r>
         <w:t>. ábra - Nincs gyalog, gyalog ütése esetén</w:t>
       </w:r>
@@ -7624,14 +7761,27 @@
         <w:pStyle w:val="Kpalrs"/>
         <w:keepNext/>
       </w:pPr>
-      <w:fldSimple w:instr=" SEQ ábra \* ARABIC ">
-        <w:r>
-          <w:rPr>
-            <w:noProof/>
-          </w:rPr>
-          <w:t>12</w:t>
-        </w:r>
-      </w:fldSimple>
+      <w:r>
+        <w:fldChar w:fldCharType="begin"/>
+      </w:r>
+      <w:r>
+        <w:instrText xml:space="preserve"> SEQ ábra \* ARABIC </w:instrText>
+      </w:r>
+      <w:r>
+        <w:fldChar w:fldCharType="separate"/>
+      </w:r>
+      <w:r>
+        <w:rPr>
+          <w:noProof/>
+        </w:rPr>
+        <w:t>12</w:t>
+      </w:r>
+      <w:r>
+        <w:rPr>
+          <w:noProof/>
+        </w:rPr>
+        <w:fldChar w:fldCharType="end"/>
+      </w:r>
       <w:r>
         <w:t>. ábra - Nem vonulhat vissza</w:t>
       </w:r>
@@ -7689,12 +7839,6 @@
         </w:rPr>
         <w:t xml:space="preserve"> </w:t>
       </w:r>
-      <w:r>
-        <w:rPr>
-          <w:lang w:eastAsia="hu-HU"/>
-        </w:rPr>
-        <w:br w:type="page"/>
-      </w:r>
     </w:p>
     <w:p>
       <w:pPr>
@@ -7703,7 +7847,6 @@
       </w:pPr>
       <w:bookmarkStart w:id="25" w:name="_Toc121840364"/>
       <w:r>
-        <w:lastRenderedPageBreak/>
         <w:t>Ranglista</w:t>
       </w:r>
       <w:bookmarkEnd w:id="25"/>
@@ -7756,6 +7899,7 @@
         <w:pStyle w:val="Cmsor3"/>
       </w:pPr>
       <w:r>
+        <w:lastRenderedPageBreak/>
         <w:t>Kép</w:t>
       </w:r>
     </w:p>
@@ -7875,14 +8019,27 @@
         <w:keepNext/>
         <w:jc w:val="both"/>
       </w:pPr>
-      <w:fldSimple w:instr=" SEQ ábra \* ARABIC ">
-        <w:r>
-          <w:rPr>
-            <w:noProof/>
-          </w:rPr>
-          <w:t>13</w:t>
-        </w:r>
-      </w:fldSimple>
+      <w:r>
+        <w:fldChar w:fldCharType="begin"/>
+      </w:r>
+      <w:r>
+        <w:instrText xml:space="preserve"> SEQ ábra \* ARABIC </w:instrText>
+      </w:r>
+      <w:r>
+        <w:fldChar w:fldCharType="separate"/>
+      </w:r>
+      <w:r>
+        <w:rPr>
+          <w:noProof/>
+        </w:rPr>
+        <w:t>13</w:t>
+      </w:r>
+      <w:r>
+        <w:rPr>
+          <w:noProof/>
+        </w:rPr>
+        <w:fldChar w:fldCharType="end"/>
+      </w:r>
       <w:r>
         <w:t>. ábra - Alapnézet</w:t>
       </w:r>
@@ -7939,14 +8096,27 @@
         <w:keepNext/>
         <w:jc w:val="both"/>
       </w:pPr>
-      <w:fldSimple w:instr=" SEQ ábra \* ARABIC ">
-        <w:r>
-          <w:rPr>
-            <w:noProof/>
-          </w:rPr>
-          <w:t>14</w:t>
-        </w:r>
-      </w:fldSimple>
+      <w:r>
+        <w:fldChar w:fldCharType="begin"/>
+      </w:r>
+      <w:r>
+        <w:instrText xml:space="preserve"> SEQ ábra \* ARABIC </w:instrText>
+      </w:r>
+      <w:r>
+        <w:fldChar w:fldCharType="separate"/>
+      </w:r>
+      <w:r>
+        <w:rPr>
+          <w:noProof/>
+        </w:rPr>
+        <w:t>14</w:t>
+      </w:r>
+      <w:r>
+        <w:rPr>
+          <w:noProof/>
+        </w:rPr>
+        <w:fldChar w:fldCharType="end"/>
+      </w:r>
       <w:r>
         <w:t>. ábra - Alapnézet nagyítva</w:t>
       </w:r>
@@ -8067,14 +8237,27 @@
         <w:keepNext/>
         <w:jc w:val="both"/>
       </w:pPr>
-      <w:fldSimple w:instr=" SEQ ábra \* ARABIC ">
-        <w:r>
-          <w:rPr>
-            <w:noProof/>
-          </w:rPr>
-          <w:t>15</w:t>
-        </w:r>
-      </w:fldSimple>
+      <w:r>
+        <w:fldChar w:fldCharType="begin"/>
+      </w:r>
+      <w:r>
+        <w:instrText xml:space="preserve"> SEQ ábra \* ARABIC </w:instrText>
+      </w:r>
+      <w:r>
+        <w:fldChar w:fldCharType="separate"/>
+      </w:r>
+      <w:r>
+        <w:rPr>
+          <w:noProof/>
+        </w:rPr>
+        <w:t>15</w:t>
+      </w:r>
+      <w:r>
+        <w:rPr>
+          <w:noProof/>
+        </w:rPr>
+        <w:fldChar w:fldCharType="end"/>
+      </w:r>
       <w:r>
         <w:t>. ábra - Alapnézet</w:t>
       </w:r>
@@ -8131,14 +8314,28 @@
         <w:keepNext/>
         <w:jc w:val="both"/>
       </w:pPr>
-      <w:fldSimple w:instr=" SEQ ábra \* ARABIC ">
-        <w:r>
-          <w:rPr>
-            <w:noProof/>
-          </w:rPr>
-          <w:t>16</w:t>
-        </w:r>
-      </w:fldSimple>
+      <w:r>
+        <w:lastRenderedPageBreak/>
+        <w:fldChar w:fldCharType="begin"/>
+      </w:r>
+      <w:r>
+        <w:instrText xml:space="preserve"> SEQ ábra \* ARABIC </w:instrText>
+      </w:r>
+      <w:r>
+        <w:fldChar w:fldCharType="separate"/>
+      </w:r>
+      <w:r>
+        <w:rPr>
+          <w:noProof/>
+        </w:rPr>
+        <w:t>16</w:t>
+      </w:r>
+      <w:r>
+        <w:rPr>
+          <w:noProof/>
+        </w:rPr>
+        <w:fldChar w:fldCharType="end"/>
+      </w:r>
       <w:r>
         <w:t>. ábra - Mező üresen hagyása esetén</w:t>
       </w:r>
@@ -8264,14 +8461,27 @@
         <w:keepNext/>
         <w:jc w:val="both"/>
       </w:pPr>
-      <w:fldSimple w:instr=" SEQ ábra \* ARABIC ">
-        <w:r>
-          <w:rPr>
-            <w:noProof/>
-          </w:rPr>
-          <w:t>17</w:t>
-        </w:r>
-      </w:fldSimple>
+      <w:r>
+        <w:fldChar w:fldCharType="begin"/>
+      </w:r>
+      <w:r>
+        <w:instrText xml:space="preserve"> SEQ ábra \* ARABIC </w:instrText>
+      </w:r>
+      <w:r>
+        <w:fldChar w:fldCharType="separate"/>
+      </w:r>
+      <w:r>
+        <w:rPr>
+          <w:noProof/>
+        </w:rPr>
+        <w:t>17</w:t>
+      </w:r>
+      <w:r>
+        <w:rPr>
+          <w:noProof/>
+        </w:rPr>
+        <w:fldChar w:fldCharType="end"/>
+      </w:r>
       <w:r>
         <w:t>. ábra - Alapnézet</w:t>
       </w:r>
@@ -8328,14 +8538,27 @@
         <w:keepNext/>
         <w:jc w:val="both"/>
       </w:pPr>
-      <w:fldSimple w:instr=" SEQ ábra \* ARABIC ">
-        <w:r>
-          <w:rPr>
-            <w:noProof/>
-          </w:rPr>
-          <w:t>18</w:t>
-        </w:r>
-      </w:fldSimple>
+      <w:r>
+        <w:fldChar w:fldCharType="begin"/>
+      </w:r>
+      <w:r>
+        <w:instrText xml:space="preserve"> SEQ ábra \* ARABIC </w:instrText>
+      </w:r>
+      <w:r>
+        <w:fldChar w:fldCharType="separate"/>
+      </w:r>
+      <w:r>
+        <w:rPr>
+          <w:noProof/>
+        </w:rPr>
+        <w:t>18</w:t>
+      </w:r>
+      <w:r>
+        <w:rPr>
+          <w:noProof/>
+        </w:rPr>
+        <w:fldChar w:fldCharType="end"/>
+      </w:r>
       <w:r>
         <w:t>. ábra - Alapnézet nagyítva</w:t>
       </w:r>
@@ -9593,6 +9816,10 @@
     </w:p>
     <w:p>
       <w:r>
+        <w:rPr>
+          <w:noProof/>
+          <w:lang w:eastAsia="hu-HU"/>
+        </w:rPr>
         <w:drawing>
           <wp:inline distT="0" distB="0" distL="0" distR="0" wp14:anchorId="1498209E" wp14:editId="250D26ED">
             <wp:extent cx="5759450" cy="4692015"/>
@@ -28542,7 +28769,7 @@
         <w:noProof/>
         <w:color w:val="4472C4" w:themeColor="accent1"/>
       </w:rPr>
-      <w:t>14</w:t>
+      <w:t>22</w:t>
     </w:r>
     <w:r>
       <w:rPr>
@@ -31862,7 +32089,7 @@
 </file>
 
 <file path=customXml/itemProps1.xml><?xml version="1.0" encoding="utf-8"?>
-<ds:datastoreItem xmlns:ds="http://schemas.openxmlformats.org/officeDocument/2006/customXml" ds:itemID="{2E770388-B871-47A4-8551-7B8916E752F6}">
+<ds:datastoreItem xmlns:ds="http://schemas.openxmlformats.org/officeDocument/2006/customXml" ds:itemID="{CBBD3D50-779A-4EF5-B7A6-295BF39CA8E7}">
   <ds:schemaRefs>
     <ds:schemaRef ds:uri="http://schemas.openxmlformats.org/officeDocument/2006/bibliography"/>
   </ds:schemaRefs>

</xml_diff>